<commit_message>
Menu complété, nouveaux personnages
</commit_message>
<xml_diff>
--- a/Explication Projet.docx
+++ b/Explication Projet.docx
@@ -151,6 +151,7 @@
     </w:p>
     <w:p>
       <w:r>
+        <w:lastRenderedPageBreak/>
         <w:t>Nouvelle partie </w:t>
       </w:r>
       <w:r>
@@ -167,7 +168,6 @@
     </w:p>
     <w:p>
       <w:r>
-        <w:lastRenderedPageBreak/>
         <w:t>Faire un écran spécial pour les summons, il sera également utilisé à chaque nouvelle partie pour faire *6 summons.</w:t>
       </w:r>
     </w:p>
@@ -300,21 +300,1401 @@
     </w:p>
     <w:p>
       <w:r>
+        <w:t>-Créer une liste des 4* et une liste des 5*, et les déclarer indépendamment en personages.</w:t>
+      </w:r>
+    </w:p>
+    <w:p>
+      <w:r>
+        <w:t>Comme ça, cette déclaration de personnage est différente car meilleure stat’ etc.. mais 1 seule classe.</w:t>
+      </w:r>
+    </w:p>
+    <w:p>
+      <w:r>
+        <w:t>- Créer des cartes dérivés (Dark Silarius, Velrod (Delvor ?) Noir, Nerio, Varox, Tuteur</w:t>
+      </w:r>
+    </w:p>
+    <w:p/>
+    <w:p>
+      <w:pPr>
+        <w:pStyle w:val="Paragraphedeliste"/>
+        <w:numPr>
+          <w:ilvl w:val="0"/>
+          <w:numId w:val="2"/>
+        </w:numPr>
+      </w:pPr>
+      <w:r>
+        <w:t>Passage sur Github du code pour voir l’avancement</w:t>
+      </w:r>
+    </w:p>
+    <w:p/>
+    <w:p>
+      <w:pPr>
+        <w:pStyle w:val="Titre2"/>
+      </w:pPr>
+      <w:r>
+        <w:t>Introduction :</w:t>
+      </w:r>
+    </w:p>
+    <w:p/>
+    <w:p>
+      <w:r>
+        <w:t>Ce projet à pour but de développer un jeu vidéo de style Gacha, avec une trentaine voire plus de personnages collectionnables.</w:t>
+      </w:r>
+    </w:p>
+    <w:p>
+      <w:r>
+        <w:t>Le jeu se joue sous forme de tournois, le joueur choisit quel perso envoyer selon les challengers et son but est de gagner la compétition.</w:t>
+      </w:r>
+    </w:p>
+    <w:p>
+      <w:r>
+        <w:t>A chaque compétition gagné, le joueur obtient de l’argent et la possibilité d’invoquer de nouveaux personnages, d’où l’esprit Gacha.</w:t>
+      </w:r>
+    </w:p>
+    <w:p>
+      <w:r>
+        <w:t>Finalité :  . ? ? ?</w:t>
+      </w:r>
+    </w:p>
+    <w:p/>
+    <w:p>
+      <w:pPr>
+        <w:pStyle w:val="Titre2"/>
+      </w:pPr>
+      <w:r>
+        <w:t>Objectifs &amp; Livrables :</w:t>
+      </w:r>
+    </w:p>
+    <w:p/>
+    <w:p>
+      <w:pPr>
+        <w:spacing w:after="0" w:line="240" w:lineRule="auto"/>
+        <w:textAlignment w:val="baseline"/>
+        <w:rPr>
+          <w:rFonts w:ascii="inherit" w:eastAsia="Times New Roman" w:hAnsi="inherit" w:cs="Helvetica"/>
+          <w:color w:val="000000"/>
+          <w:szCs w:val="24"/>
+          <w:lang w:eastAsia="fr-FR"/>
+        </w:rPr>
+      </w:pPr>
+      <w:r>
+        <w:rPr>
+          <w:rFonts w:ascii="inherit" w:eastAsia="Times New Roman" w:hAnsi="inherit" w:cs="Helvetica"/>
+          <w:color w:val="000000"/>
+          <w:szCs w:val="24"/>
+          <w:lang w:eastAsia="fr-FR"/>
+        </w:rPr>
+        <w:t>Réaliser un jeu gacha où l'on a une liste de perso</w:t>
+      </w:r>
+      <w:r>
+        <w:rPr>
+          <w:rFonts w:ascii="inherit" w:eastAsia="Times New Roman" w:hAnsi="inherit" w:cs="Helvetica"/>
+          <w:color w:val="000000"/>
+          <w:szCs w:val="24"/>
+          <w:lang w:eastAsia="fr-FR"/>
+        </w:rPr>
+        <w:t>s</w:t>
+      </w:r>
+      <w:r>
+        <w:rPr>
+          <w:rFonts w:ascii="inherit" w:eastAsia="Times New Roman" w:hAnsi="inherit" w:cs="Helvetica"/>
+          <w:color w:val="000000"/>
+          <w:szCs w:val="24"/>
+          <w:lang w:eastAsia="fr-FR"/>
+        </w:rPr>
+        <w:t xml:space="preserve"> 3</w:t>
+      </w:r>
+      <w:r>
+        <w:rPr>
+          <w:rFonts w:ascii="inherit" w:eastAsia="Times New Roman" w:hAnsi="inherit" w:cs="Helvetica"/>
+          <w:color w:val="000000"/>
+          <w:szCs w:val="24"/>
+          <w:lang w:eastAsia="fr-FR"/>
+        </w:rPr>
+        <w:t>*</w:t>
+      </w:r>
+      <w:r>
+        <w:rPr>
+          <w:rFonts w:ascii="inherit" w:eastAsia="Times New Roman" w:hAnsi="inherit" w:cs="Helvetica"/>
+          <w:color w:val="000000"/>
+          <w:szCs w:val="24"/>
+          <w:lang w:eastAsia="fr-FR"/>
+        </w:rPr>
+        <w:t>,4</w:t>
+      </w:r>
+      <w:r>
+        <w:rPr>
+          <w:rFonts w:ascii="inherit" w:eastAsia="Times New Roman" w:hAnsi="inherit" w:cs="Helvetica"/>
+          <w:color w:val="000000"/>
+          <w:szCs w:val="24"/>
+          <w:lang w:eastAsia="fr-FR"/>
+        </w:rPr>
+        <w:t xml:space="preserve">* et </w:t>
+      </w:r>
+      <w:r>
+        <w:rPr>
+          <w:rFonts w:ascii="inherit" w:eastAsia="Times New Roman" w:hAnsi="inherit" w:cs="Helvetica"/>
+          <w:color w:val="000000"/>
+          <w:szCs w:val="24"/>
+          <w:lang w:eastAsia="fr-FR"/>
+        </w:rPr>
+        <w:t>5* tiré</w:t>
+      </w:r>
+      <w:r>
+        <w:rPr>
+          <w:rFonts w:ascii="inherit" w:eastAsia="Times New Roman" w:hAnsi="inherit" w:cs="Helvetica"/>
+          <w:color w:val="000000"/>
+          <w:szCs w:val="24"/>
+          <w:lang w:eastAsia="fr-FR"/>
+        </w:rPr>
+        <w:t>s</w:t>
+      </w:r>
+      <w:r>
+        <w:rPr>
+          <w:rFonts w:ascii="inherit" w:eastAsia="Times New Roman" w:hAnsi="inherit" w:cs="Helvetica"/>
+          <w:color w:val="000000"/>
+          <w:szCs w:val="24"/>
+          <w:lang w:eastAsia="fr-FR"/>
+        </w:rPr>
+        <w:t xml:space="preserve"> aléatoirement avec de la proba. Chaque perso possède ses stats uniques (</w:t>
+      </w:r>
+      <w:r>
+        <w:rPr>
+          <w:rFonts w:ascii="inherit" w:eastAsia="Times New Roman" w:hAnsi="inherit" w:cs="Helvetica"/>
+          <w:color w:val="000000"/>
+          <w:szCs w:val="24"/>
+          <w:lang w:eastAsia="fr-FR"/>
+        </w:rPr>
+        <w:t>tiré aléatoire avec un score variant de plus ou moins 2-3 points</w:t>
+      </w:r>
+      <w:r>
+        <w:rPr>
+          <w:rFonts w:ascii="inherit" w:eastAsia="Times New Roman" w:hAnsi="inherit" w:cs="Helvetica"/>
+          <w:color w:val="000000"/>
+          <w:szCs w:val="24"/>
+          <w:lang w:eastAsia="fr-FR"/>
+        </w:rPr>
+        <w:t>)</w:t>
+      </w:r>
+      <w:r>
+        <w:rPr>
+          <w:rFonts w:ascii="inherit" w:eastAsia="Times New Roman" w:hAnsi="inherit" w:cs="Helvetica"/>
+          <w:color w:val="000000"/>
+          <w:szCs w:val="24"/>
+          <w:lang w:eastAsia="fr-FR"/>
+        </w:rPr>
+        <w:t>.</w:t>
+      </w:r>
+    </w:p>
+    <w:p>
+      <w:pPr>
+        <w:spacing w:after="0" w:line="240" w:lineRule="auto"/>
+        <w:textAlignment w:val="baseline"/>
+        <w:rPr>
+          <w:rFonts w:ascii="inherit" w:eastAsia="Times New Roman" w:hAnsi="inherit" w:cs="Helvetica"/>
+          <w:color w:val="000000"/>
+          <w:szCs w:val="24"/>
+          <w:lang w:eastAsia="fr-FR"/>
+        </w:rPr>
+      </w:pPr>
+      <w:r>
+        <w:rPr>
+          <w:rFonts w:ascii="inherit" w:eastAsia="Times New Roman" w:hAnsi="inherit" w:cs="Helvetica"/>
+          <w:color w:val="000000"/>
+          <w:szCs w:val="24"/>
+          <w:lang w:eastAsia="fr-FR"/>
+        </w:rPr>
+        <w:t>Chaque perso</w:t>
+      </w:r>
+      <w:r>
+        <w:rPr>
+          <w:rFonts w:ascii="inherit" w:eastAsia="Times New Roman" w:hAnsi="inherit" w:cs="Helvetica"/>
+          <w:color w:val="000000"/>
+          <w:szCs w:val="24"/>
+          <w:lang w:eastAsia="fr-FR"/>
+        </w:rPr>
+        <w:t xml:space="preserve"> peut être placé dans un tournois</w:t>
+      </w:r>
+      <w:r>
+        <w:rPr>
+          <w:rFonts w:ascii="inherit" w:eastAsia="Times New Roman" w:hAnsi="inherit" w:cs="Helvetica"/>
+          <w:color w:val="000000"/>
+          <w:szCs w:val="24"/>
+          <w:lang w:eastAsia="fr-FR"/>
+        </w:rPr>
+        <w:t xml:space="preserve"> pour combattre</w:t>
+      </w:r>
+      <w:r>
+        <w:rPr>
+          <w:rFonts w:ascii="inherit" w:eastAsia="Times New Roman" w:hAnsi="inherit" w:cs="Helvetica"/>
+          <w:color w:val="000000"/>
+          <w:szCs w:val="24"/>
+          <w:lang w:eastAsia="fr-FR"/>
+        </w:rPr>
+        <w:t xml:space="preserve">. </w:t>
+      </w:r>
+    </w:p>
+    <w:p>
+      <w:pPr>
+        <w:spacing w:after="0" w:line="240" w:lineRule="auto"/>
+        <w:textAlignment w:val="baseline"/>
+        <w:rPr>
+          <w:rFonts w:ascii="inherit" w:eastAsia="Times New Roman" w:hAnsi="inherit" w:cs="Helvetica"/>
+          <w:color w:val="000000"/>
+          <w:szCs w:val="24"/>
+          <w:lang w:eastAsia="fr-FR"/>
+        </w:rPr>
+      </w:pPr>
+      <w:r>
+        <w:rPr>
+          <w:rFonts w:ascii="inherit" w:eastAsia="Times New Roman" w:hAnsi="inherit" w:cs="Helvetica"/>
+          <w:color w:val="000000"/>
+          <w:szCs w:val="24"/>
+          <w:lang w:eastAsia="fr-FR"/>
+        </w:rPr>
+        <w:t>4 ennemis sont prédéfini</w:t>
+      </w:r>
+      <w:r>
+        <w:rPr>
+          <w:rFonts w:ascii="inherit" w:eastAsia="Times New Roman" w:hAnsi="inherit" w:cs="Helvetica"/>
+          <w:color w:val="000000"/>
+          <w:szCs w:val="24"/>
+          <w:lang w:eastAsia="fr-FR"/>
+        </w:rPr>
+        <w:t>s par l’ordinateur</w:t>
+      </w:r>
+      <w:r>
+        <w:rPr>
+          <w:rFonts w:ascii="inherit" w:eastAsia="Times New Roman" w:hAnsi="inherit" w:cs="Helvetica"/>
+          <w:color w:val="000000"/>
+          <w:szCs w:val="24"/>
+          <w:lang w:eastAsia="fr-FR"/>
+        </w:rPr>
+        <w:t xml:space="preserve"> à chaque nouveau tournoi et leur stats seront affichés dès le début du tournois</w:t>
+      </w:r>
+      <w:r>
+        <w:rPr>
+          <w:rFonts w:ascii="inherit" w:eastAsia="Times New Roman" w:hAnsi="inherit" w:cs="Helvetica"/>
+          <w:color w:val="000000"/>
+          <w:szCs w:val="24"/>
+          <w:lang w:eastAsia="fr-FR"/>
+        </w:rPr>
+        <w:t xml:space="preserve"> (Donc pas tant que le joueur place ses persos)</w:t>
+      </w:r>
+      <w:r>
+        <w:rPr>
+          <w:rFonts w:ascii="inherit" w:eastAsia="Times New Roman" w:hAnsi="inherit" w:cs="Helvetica"/>
+          <w:color w:val="000000"/>
+          <w:szCs w:val="24"/>
+          <w:lang w:eastAsia="fr-FR"/>
+        </w:rPr>
+        <w:t>.</w:t>
+      </w:r>
+    </w:p>
+    <w:p>
+      <w:pPr>
+        <w:spacing w:after="0" w:line="240" w:lineRule="auto"/>
+        <w:textAlignment w:val="baseline"/>
+        <w:rPr>
+          <w:rFonts w:ascii="inherit" w:eastAsia="Times New Roman" w:hAnsi="inherit" w:cs="Helvetica"/>
+          <w:color w:val="000000"/>
+          <w:szCs w:val="24"/>
+          <w:lang w:eastAsia="fr-FR"/>
+        </w:rPr>
+      </w:pPr>
+      <w:r>
+        <w:rPr>
+          <w:rFonts w:ascii="inherit" w:eastAsia="Times New Roman" w:hAnsi="inherit" w:cs="Helvetica"/>
+          <w:color w:val="000000"/>
+          <w:szCs w:val="24"/>
+          <w:lang w:eastAsia="fr-FR"/>
+        </w:rPr>
+        <w:t>Comme ça tu choisis pas à l'avance en fonction des stats mais de l'élément seulement.</w:t>
+      </w:r>
+    </w:p>
+    <w:p>
+      <w:pPr>
+        <w:spacing w:after="0" w:line="240" w:lineRule="auto"/>
+        <w:textAlignment w:val="baseline"/>
+        <w:rPr>
+          <w:rFonts w:ascii="inherit" w:eastAsia="Times New Roman" w:hAnsi="inherit" w:cs="Helvetica"/>
+          <w:color w:val="000000"/>
+          <w:szCs w:val="24"/>
+          <w:lang w:eastAsia="fr-FR"/>
+        </w:rPr>
+      </w:pPr>
+    </w:p>
+    <w:p>
+      <w:pPr>
+        <w:spacing w:after="0" w:line="240" w:lineRule="auto"/>
+        <w:textAlignment w:val="baseline"/>
+        <w:rPr>
+          <w:rFonts w:ascii="inherit" w:eastAsia="Times New Roman" w:hAnsi="inherit" w:cs="Helvetica"/>
+          <w:color w:val="000000"/>
+          <w:szCs w:val="24"/>
+          <w:lang w:eastAsia="fr-FR"/>
+        </w:rPr>
+      </w:pPr>
+      <w:r>
+        <w:rPr>
+          <w:rFonts w:ascii="inherit" w:eastAsia="Times New Roman" w:hAnsi="inherit" w:cs="Helvetica"/>
+          <w:color w:val="000000"/>
+          <w:szCs w:val="24"/>
+          <w:lang w:eastAsia="fr-FR"/>
+        </w:rPr>
+        <w:t xml:space="preserve"> Une fois les persos placés, le tournoi peut commencer et déterminer le vainqueur. Si le joueur </w:t>
+      </w:r>
+      <w:r>
+        <w:rPr>
+          <w:rFonts w:ascii="inherit" w:eastAsia="Times New Roman" w:hAnsi="inherit" w:cs="Helvetica"/>
+          <w:color w:val="000000"/>
+          <w:szCs w:val="24"/>
+          <w:lang w:eastAsia="fr-FR"/>
+        </w:rPr>
+        <w:t>a</w:t>
+      </w:r>
+      <w:r>
+        <w:rPr>
+          <w:rFonts w:ascii="inherit" w:eastAsia="Times New Roman" w:hAnsi="inherit" w:cs="Helvetica"/>
+          <w:color w:val="000000"/>
+          <w:szCs w:val="24"/>
+          <w:lang w:eastAsia="fr-FR"/>
+        </w:rPr>
+        <w:t xml:space="preserve"> gagn</w:t>
+      </w:r>
+      <w:r>
+        <w:rPr>
+          <w:rFonts w:ascii="inherit" w:eastAsia="Times New Roman" w:hAnsi="inherit" w:cs="Helvetica"/>
+          <w:color w:val="000000"/>
+          <w:szCs w:val="24"/>
+          <w:lang w:eastAsia="fr-FR"/>
+        </w:rPr>
+        <w:t>é</w:t>
+      </w:r>
+      <w:r>
+        <w:rPr>
+          <w:rFonts w:ascii="inherit" w:eastAsia="Times New Roman" w:hAnsi="inherit" w:cs="Helvetica"/>
+          <w:color w:val="000000"/>
+          <w:szCs w:val="24"/>
+          <w:lang w:eastAsia="fr-FR"/>
+        </w:rPr>
+        <w:t xml:space="preserve"> depuis une manche antérieure il reçoit un bonus d'argent proportionnel.</w:t>
+      </w:r>
+    </w:p>
+    <w:p>
+      <w:pPr>
+        <w:spacing w:after="0" w:line="240" w:lineRule="auto"/>
+        <w:textAlignment w:val="baseline"/>
+        <w:rPr>
+          <w:rFonts w:ascii="inherit" w:eastAsia="Times New Roman" w:hAnsi="inherit" w:cs="Helvetica"/>
+          <w:color w:val="000000"/>
+          <w:szCs w:val="24"/>
+          <w:lang w:eastAsia="fr-FR"/>
+        </w:rPr>
+      </w:pPr>
+    </w:p>
+    <w:p>
+      <w:pPr>
+        <w:spacing w:after="0" w:line="240" w:lineRule="auto"/>
+        <w:textAlignment w:val="baseline"/>
+        <w:rPr>
+          <w:rFonts w:ascii="inherit" w:eastAsia="Times New Roman" w:hAnsi="inherit" w:cs="Helvetica"/>
+          <w:color w:val="000000"/>
+          <w:szCs w:val="24"/>
+          <w:lang w:eastAsia="fr-FR"/>
+        </w:rPr>
+      </w:pPr>
+      <w:r>
+        <w:rPr>
+          <w:rFonts w:ascii="inherit" w:eastAsia="Times New Roman" w:hAnsi="inherit" w:cs="Helvetica"/>
+          <w:color w:val="000000"/>
+          <w:szCs w:val="24"/>
+          <w:lang w:eastAsia="fr-FR"/>
+        </w:rPr>
+        <w:t xml:space="preserve"> L'argent permet de faire 1-10 summons, on collectionne des cartes et on peut en vendre (si un doublon est moins bon par contre exemple), prix proportionnel aux étoiles. En cas de combat du même camp, c'est aléa + heal, ou best stats?</w:t>
+      </w:r>
+    </w:p>
+    <w:p/>
+    <w:p/>
+    <w:p>
+      <w:pPr>
+        <w:spacing w:after="0" w:line="240" w:lineRule="auto"/>
+        <w:textAlignment w:val="baseline"/>
+        <w:rPr>
+          <w:rFonts w:ascii="inherit" w:eastAsia="Times New Roman" w:hAnsi="inherit" w:cs="Helvetica"/>
+          <w:color w:val="000000"/>
+          <w:szCs w:val="24"/>
+          <w:lang w:eastAsia="fr-FR"/>
+        </w:rPr>
+      </w:pPr>
+    </w:p>
+    <w:p>
+      <w:pPr>
+        <w:pStyle w:val="Titre2"/>
+        <w:rPr>
+          <w:rFonts w:eastAsia="Times New Roman"/>
+          <w:lang w:eastAsia="fr-FR"/>
+        </w:rPr>
+      </w:pPr>
+      <w:r>
+        <w:rPr>
+          <w:rFonts w:eastAsia="Times New Roman"/>
+          <w:lang w:eastAsia="fr-FR"/>
+        </w:rPr>
+        <w:t>Grandes étapes de réalisation</w:t>
+      </w:r>
+      <w:r>
+        <w:rPr>
+          <w:rFonts w:eastAsia="Times New Roman"/>
+          <w:lang w:eastAsia="fr-FR"/>
+        </w:rPr>
+        <w:t> :</w:t>
+      </w:r>
+    </w:p>
+    <w:p>
+      <w:pPr>
+        <w:spacing w:after="0" w:line="240" w:lineRule="auto"/>
+        <w:textAlignment w:val="baseline"/>
+        <w:rPr>
+          <w:rFonts w:ascii="inherit" w:eastAsia="Times New Roman" w:hAnsi="inherit" w:cs="Helvetica"/>
+          <w:color w:val="000000"/>
+          <w:szCs w:val="24"/>
+          <w:lang w:eastAsia="fr-FR"/>
+        </w:rPr>
+      </w:pPr>
+    </w:p>
+    <w:p>
+      <w:pPr>
+        <w:spacing w:after="0" w:line="240" w:lineRule="auto"/>
+        <w:textAlignment w:val="baseline"/>
+        <w:rPr>
+          <w:rFonts w:ascii="inherit" w:eastAsia="Times New Roman" w:hAnsi="inherit" w:cs="Helvetica"/>
+          <w:color w:val="000000"/>
+          <w:szCs w:val="24"/>
+          <w:lang w:eastAsia="fr-FR"/>
+        </w:rPr>
+      </w:pPr>
+      <w:r>
+        <w:rPr>
+          <w:rFonts w:ascii="inherit" w:eastAsia="Times New Roman" w:hAnsi="inherit" w:cs="Helvetica"/>
+          <w:color w:val="000000"/>
+          <w:szCs w:val="24"/>
+          <w:lang w:eastAsia="fr-FR"/>
+        </w:rPr>
+        <w:t>Les grandes étapes de réalisation du projet sont listées ci-dessous dans l’ordre :</w:t>
+      </w:r>
+    </w:p>
+    <w:p>
+      <w:pPr>
+        <w:spacing w:after="0" w:line="240" w:lineRule="auto"/>
+        <w:textAlignment w:val="baseline"/>
+        <w:rPr>
+          <w:rFonts w:ascii="inherit" w:eastAsia="Times New Roman" w:hAnsi="inherit" w:cs="Helvetica"/>
+          <w:color w:val="000000"/>
+          <w:szCs w:val="24"/>
+          <w:lang w:eastAsia="fr-FR"/>
+        </w:rPr>
+      </w:pPr>
+      <w:r>
+        <w:rPr>
+          <w:rFonts w:ascii="inherit" w:eastAsia="Times New Roman" w:hAnsi="inherit" w:cs="Helvetica"/>
+          <w:color w:val="000000"/>
+          <w:szCs w:val="24"/>
+          <w:lang w:eastAsia="fr-FR"/>
+        </w:rPr>
+        <w:t>Les sous-étapes sont décrites par des tirés indentés.</w:t>
+      </w:r>
+    </w:p>
+    <w:p>
+      <w:pPr>
+        <w:spacing w:after="0" w:line="240" w:lineRule="auto"/>
+        <w:textAlignment w:val="baseline"/>
+        <w:rPr>
+          <w:rFonts w:ascii="inherit" w:eastAsia="Times New Roman" w:hAnsi="inherit" w:cs="Helvetica"/>
+          <w:color w:val="000000"/>
+          <w:szCs w:val="24"/>
+          <w:lang w:eastAsia="fr-FR"/>
+        </w:rPr>
+      </w:pPr>
+    </w:p>
+    <w:p>
+      <w:pPr>
+        <w:pStyle w:val="Paragraphedeliste"/>
+        <w:numPr>
+          <w:ilvl w:val="0"/>
+          <w:numId w:val="2"/>
+        </w:numPr>
+        <w:spacing w:after="0" w:line="240" w:lineRule="auto"/>
+        <w:textAlignment w:val="baseline"/>
+        <w:rPr>
+          <w:rFonts w:ascii="inherit" w:eastAsia="Times New Roman" w:hAnsi="inherit" w:cs="Helvetica"/>
+          <w:color w:val="000000"/>
+          <w:szCs w:val="24"/>
+          <w:lang w:eastAsia="fr-FR"/>
+        </w:rPr>
+      </w:pPr>
+      <w:r>
+        <w:rPr>
+          <w:rFonts w:ascii="inherit" w:eastAsia="Times New Roman" w:hAnsi="inherit" w:cs="Helvetica"/>
+          <w:color w:val="000000"/>
+          <w:szCs w:val="24"/>
+          <w:lang w:eastAsia="fr-FR"/>
+        </w:rPr>
+        <w:t xml:space="preserve"> Créer un modèle de tournois et les emplacements des persos. </w:t>
+      </w:r>
+    </w:p>
+    <w:p>
+      <w:pPr>
+        <w:pStyle w:val="Paragraphedeliste"/>
+        <w:numPr>
+          <w:ilvl w:val="1"/>
+          <w:numId w:val="2"/>
+        </w:numPr>
+        <w:spacing w:after="0" w:line="240" w:lineRule="auto"/>
+        <w:textAlignment w:val="baseline"/>
+        <w:rPr>
+          <w:rFonts w:ascii="inherit" w:eastAsia="Times New Roman" w:hAnsi="inherit" w:cs="Helvetica"/>
+          <w:color w:val="000000"/>
+          <w:szCs w:val="24"/>
+          <w:lang w:eastAsia="fr-FR"/>
+        </w:rPr>
+      </w:pPr>
+      <w:r>
+        <w:rPr>
+          <w:rFonts w:ascii="inherit" w:eastAsia="Times New Roman" w:hAnsi="inherit" w:cs="Helvetica"/>
+          <w:color w:val="000000"/>
+          <w:szCs w:val="24"/>
+          <w:lang w:eastAsia="fr-FR"/>
+        </w:rPr>
+        <w:t>Ecriture HTML à coup de &lt;ul&gt;/&lt;li&gt; et CSS pour mise en forme</w:t>
+      </w:r>
+    </w:p>
+    <w:p>
+      <w:pPr>
+        <w:pStyle w:val="Paragraphedeliste"/>
+        <w:numPr>
+          <w:ilvl w:val="1"/>
+          <w:numId w:val="2"/>
+        </w:numPr>
+        <w:spacing w:after="0" w:line="240" w:lineRule="auto"/>
+        <w:textAlignment w:val="baseline"/>
+        <w:rPr>
+          <w:rFonts w:ascii="inherit" w:eastAsia="Times New Roman" w:hAnsi="inherit" w:cs="Helvetica"/>
+          <w:color w:val="000000"/>
+          <w:szCs w:val="24"/>
+          <w:lang w:val="en-US" w:eastAsia="fr-FR"/>
+        </w:rPr>
+      </w:pPr>
+      <w:r>
+        <w:rPr>
+          <w:rFonts w:ascii="inherit" w:eastAsia="Times New Roman" w:hAnsi="inherit" w:cs="Helvetica"/>
+          <w:color w:val="000000"/>
+          <w:szCs w:val="24"/>
+          <w:lang w:val="en-US" w:eastAsia="fr-FR"/>
+        </w:rPr>
+        <w:t>CSS : li.game-top : b</w:t>
+      </w:r>
+      <w:r>
+        <w:rPr>
+          <w:rFonts w:ascii="inherit" w:eastAsia="Times New Roman" w:hAnsi="inherit" w:cs="Helvetica"/>
+          <w:color w:val="000000"/>
+          <w:szCs w:val="24"/>
+          <w:lang w:val="en-US" w:eastAsia="fr-FR"/>
+        </w:rPr>
+        <w:t>order-bottom : 3px solid grey;</w:t>
+      </w:r>
+    </w:p>
+    <w:p>
+      <w:pPr>
+        <w:pStyle w:val="Paragraphedeliste"/>
+        <w:numPr>
+          <w:ilvl w:val="0"/>
+          <w:numId w:val="2"/>
+        </w:numPr>
+        <w:spacing w:after="0" w:line="240" w:lineRule="auto"/>
+        <w:textAlignment w:val="baseline"/>
+        <w:rPr>
+          <w:rFonts w:ascii="inherit" w:eastAsia="Times New Roman" w:hAnsi="inherit" w:cs="Helvetica"/>
+          <w:color w:val="000000"/>
+          <w:szCs w:val="24"/>
+          <w:lang w:eastAsia="fr-FR"/>
+        </w:rPr>
+      </w:pPr>
+      <w:r>
+        <w:rPr>
+          <w:rFonts w:ascii="inherit" w:eastAsia="Times New Roman" w:hAnsi="inherit" w:cs="Helvetica"/>
+          <w:color w:val="000000"/>
+          <w:szCs w:val="24"/>
+          <w:lang w:eastAsia="fr-FR"/>
+        </w:rPr>
+        <w:t xml:space="preserve">Créer une div listant les persos (enregistré en session). </w:t>
+      </w:r>
+    </w:p>
+    <w:p>
+      <w:pPr>
+        <w:pStyle w:val="Paragraphedeliste"/>
+        <w:numPr>
+          <w:ilvl w:val="1"/>
+          <w:numId w:val="2"/>
+        </w:numPr>
+        <w:spacing w:after="0" w:line="240" w:lineRule="auto"/>
+        <w:textAlignment w:val="baseline"/>
+        <w:rPr>
+          <w:rFonts w:ascii="inherit" w:eastAsia="Times New Roman" w:hAnsi="inherit" w:cs="Helvetica"/>
+          <w:color w:val="000000"/>
+          <w:szCs w:val="24"/>
+          <w:lang w:eastAsia="fr-FR"/>
+        </w:rPr>
+      </w:pPr>
+      <w:r>
+        <w:rPr>
+          <w:rFonts w:ascii="inherit" w:eastAsia="Times New Roman" w:hAnsi="inherit" w:cs="Helvetica"/>
+          <w:color w:val="000000"/>
+          <w:szCs w:val="24"/>
+          <w:lang w:eastAsia="fr-FR"/>
+        </w:rPr>
+        <w:t>Div avec classe liste, et une boucle for pour chaque perso enregistrée, plus l’affichage. La boucle contient une liste de div, avec notamment l’image.</w:t>
+      </w:r>
+    </w:p>
+    <w:p>
+      <w:pPr>
+        <w:pStyle w:val="Paragraphedeliste"/>
+        <w:numPr>
+          <w:ilvl w:val="1"/>
+          <w:numId w:val="2"/>
+        </w:numPr>
+        <w:spacing w:after="0" w:line="240" w:lineRule="auto"/>
+        <w:textAlignment w:val="baseline"/>
+        <w:rPr>
+          <w:rFonts w:ascii="inherit" w:eastAsia="Times New Roman" w:hAnsi="inherit" w:cs="Helvetica"/>
+          <w:color w:val="000000"/>
+          <w:szCs w:val="24"/>
+          <w:lang w:eastAsia="fr-FR"/>
+        </w:rPr>
+      </w:pPr>
+      <w:r>
+        <w:rPr>
+          <w:rFonts w:ascii="inherit" w:eastAsia="Times New Roman" w:hAnsi="inherit" w:cs="Helvetica"/>
+          <w:color w:val="000000"/>
+          <w:szCs w:val="24"/>
+          <w:lang w:eastAsia="fr-FR"/>
+        </w:rPr>
+        <w:t>Une option a été ajouté pour afficher les stats dans une fenêtre en cas de survol sur le perso.</w:t>
+      </w:r>
+    </w:p>
+    <w:p>
+      <w:pPr>
+        <w:pStyle w:val="Paragraphedeliste"/>
+        <w:numPr>
+          <w:ilvl w:val="0"/>
+          <w:numId w:val="2"/>
+        </w:numPr>
+        <w:spacing w:after="0" w:line="240" w:lineRule="auto"/>
+        <w:textAlignment w:val="baseline"/>
+        <w:rPr>
+          <w:rFonts w:ascii="inherit" w:eastAsia="Times New Roman" w:hAnsi="inherit" w:cs="Helvetica"/>
+          <w:color w:val="000000"/>
+          <w:szCs w:val="24"/>
+          <w:lang w:eastAsia="fr-FR"/>
+        </w:rPr>
+      </w:pPr>
+      <w:r>
+        <w:rPr>
+          <w:rFonts w:ascii="inherit" w:eastAsia="Times New Roman" w:hAnsi="inherit" w:cs="Helvetica"/>
+          <w:color w:val="000000"/>
+          <w:szCs w:val="24"/>
+          <w:lang w:eastAsia="fr-FR"/>
+        </w:rPr>
+        <w:t xml:space="preserve">Créer un personnage à travers une classe et ses attributs, lui attribuer un nom pour afficher son image. </w:t>
+      </w:r>
+    </w:p>
+    <w:p>
+      <w:pPr>
+        <w:pStyle w:val="Paragraphedeliste"/>
+        <w:numPr>
+          <w:ilvl w:val="1"/>
+          <w:numId w:val="2"/>
+        </w:numPr>
+        <w:spacing w:after="0" w:line="240" w:lineRule="auto"/>
+        <w:textAlignment w:val="baseline"/>
+        <w:rPr>
+          <w:rFonts w:ascii="inherit" w:eastAsia="Times New Roman" w:hAnsi="inherit" w:cs="Helvetica"/>
+          <w:color w:val="000000"/>
+          <w:szCs w:val="24"/>
+          <w:lang w:eastAsia="fr-FR"/>
+        </w:rPr>
+      </w:pPr>
+      <w:r>
+        <w:rPr>
+          <w:rFonts w:ascii="inherit" w:eastAsia="Times New Roman" w:hAnsi="inherit" w:cs="Helvetica"/>
+          <w:color w:val="000000"/>
+          <w:szCs w:val="24"/>
+          <w:lang w:eastAsia="fr-FR"/>
+        </w:rPr>
+        <w:t>Création de la classe personnage, avec un $nom, $atk, $def, $pv, $pvm, $elmt, $camp, avec que des GETTERS et SETTERS.</w:t>
+      </w:r>
+    </w:p>
+    <w:p>
+      <w:pPr>
+        <w:pStyle w:val="Paragraphedeliste"/>
+        <w:numPr>
+          <w:ilvl w:val="1"/>
+          <w:numId w:val="2"/>
+        </w:numPr>
+        <w:spacing w:after="0" w:line="240" w:lineRule="auto"/>
+        <w:textAlignment w:val="baseline"/>
+        <w:rPr>
+          <w:rFonts w:ascii="inherit" w:eastAsia="Times New Roman" w:hAnsi="inherit" w:cs="Helvetica"/>
+          <w:color w:val="000000"/>
+          <w:szCs w:val="24"/>
+          <w:lang w:eastAsia="fr-FR"/>
+        </w:rPr>
+      </w:pPr>
+      <w:r>
+        <w:rPr>
+          <w:rFonts w:ascii="inherit" w:eastAsia="Times New Roman" w:hAnsi="inherit" w:cs="Helvetica"/>
+          <w:color w:val="000000"/>
+          <w:szCs w:val="24"/>
+          <w:lang w:eastAsia="fr-FR"/>
+        </w:rPr>
+        <w:t>SETTERS avec stats rand(-1,1) sur l’atk, la def et les pvm. Et pv &lt;= à pvm.</w:t>
+      </w:r>
+    </w:p>
+    <w:p>
+      <w:pPr>
+        <w:pStyle w:val="Paragraphedeliste"/>
+        <w:numPr>
+          <w:ilvl w:val="0"/>
+          <w:numId w:val="2"/>
+        </w:numPr>
+        <w:spacing w:after="0" w:line="240" w:lineRule="auto"/>
+        <w:textAlignment w:val="baseline"/>
+        <w:rPr>
+          <w:rFonts w:ascii="inherit" w:eastAsia="Times New Roman" w:hAnsi="inherit" w:cs="Helvetica"/>
+          <w:color w:val="000000"/>
+          <w:szCs w:val="24"/>
+          <w:lang w:eastAsia="fr-FR"/>
+        </w:rPr>
+      </w:pPr>
+      <w:r>
+        <w:rPr>
+          <w:rFonts w:ascii="inherit" w:eastAsia="Times New Roman" w:hAnsi="inherit" w:cs="Helvetica"/>
+          <w:color w:val="000000"/>
+          <w:szCs w:val="24"/>
+          <w:lang w:eastAsia="fr-FR"/>
+        </w:rPr>
+        <w:t xml:space="preserve">Créer un générateur random de personnages, issue de la liste des persos, et les attribuer aux cases tournoi ennemi et persos du joueur. </w:t>
+      </w:r>
+    </w:p>
+    <w:p>
+      <w:pPr>
+        <w:pStyle w:val="Paragraphedeliste"/>
+        <w:numPr>
+          <w:ilvl w:val="1"/>
+          <w:numId w:val="2"/>
+        </w:numPr>
+        <w:spacing w:after="0" w:line="240" w:lineRule="auto"/>
+        <w:textAlignment w:val="baseline"/>
+        <w:rPr>
+          <w:rFonts w:ascii="inherit" w:eastAsia="Times New Roman" w:hAnsi="inherit" w:cs="Helvetica"/>
+          <w:color w:val="000000"/>
+          <w:szCs w:val="24"/>
+          <w:lang w:eastAsia="fr-FR"/>
+        </w:rPr>
+      </w:pPr>
+      <w:r>
+        <w:rPr>
+          <w:rFonts w:ascii="inherit" w:eastAsia="Times New Roman" w:hAnsi="inherit" w:cs="Helvetica"/>
+          <w:color w:val="000000"/>
+          <w:szCs w:val="24"/>
+          <w:lang w:eastAsia="fr-FR"/>
+        </w:rPr>
+        <w:t>Array_rand(liste_persos,1) pour l’index, et le perso est liste_persos[var], on peut ensuite l’instancier en donnant son nom (avec .png par ex), son nombre d’étoiles (rareté), et la liste des joueurs dans laquelle piocher.</w:t>
+      </w:r>
+    </w:p>
+    <w:p>
+      <w:pPr>
+        <w:pStyle w:val="Paragraphedeliste"/>
+        <w:numPr>
+          <w:ilvl w:val="2"/>
+          <w:numId w:val="2"/>
+        </w:numPr>
+        <w:spacing w:after="0" w:line="240" w:lineRule="auto"/>
+        <w:textAlignment w:val="baseline"/>
+        <w:rPr>
+          <w:rFonts w:ascii="inherit" w:eastAsia="Times New Roman" w:hAnsi="inherit" w:cs="Helvetica"/>
+          <w:color w:val="000000"/>
+          <w:szCs w:val="24"/>
+          <w:lang w:eastAsia="fr-FR"/>
+        </w:rPr>
+      </w:pPr>
+      <w:r>
+        <w:rPr>
+          <w:rFonts w:ascii="inherit" w:eastAsia="Times New Roman" w:hAnsi="inherit" w:cs="Helvetica"/>
+          <w:color w:val="000000"/>
+          <w:szCs w:val="24"/>
+          <w:lang w:eastAsia="fr-FR"/>
+        </w:rPr>
+        <w:t>On pioche dans la liste pour retrouver les stats « de base » associés.</w:t>
+      </w:r>
+    </w:p>
+    <w:p>
+      <w:pPr>
+        <w:pStyle w:val="Paragraphedeliste"/>
+        <w:numPr>
+          <w:ilvl w:val="1"/>
+          <w:numId w:val="2"/>
+        </w:numPr>
+        <w:spacing w:after="0" w:line="240" w:lineRule="auto"/>
+        <w:textAlignment w:val="baseline"/>
+        <w:rPr>
+          <w:rFonts w:ascii="inherit" w:eastAsia="Times New Roman" w:hAnsi="inherit" w:cs="Helvetica"/>
+          <w:color w:val="000000"/>
+          <w:szCs w:val="24"/>
+          <w:lang w:eastAsia="fr-FR"/>
+        </w:rPr>
+      </w:pPr>
+      <w:r>
+        <w:rPr>
+          <w:rFonts w:ascii="inherit" w:eastAsia="Times New Roman" w:hAnsi="inherit" w:cs="Helvetica"/>
+          <w:color w:val="000000"/>
+          <w:szCs w:val="24"/>
+          <w:lang w:eastAsia="fr-FR"/>
+        </w:rPr>
+        <w:t>On peut attribuer un perso à une case en mettant une valeur php dans &lt;img src=</w:t>
+      </w:r>
+      <w:r>
+        <w:rPr>
+          <w:rFonts w:ascii="inherit" w:eastAsia="Times New Roman" w:hAnsi="inherit" w:cs="Helvetica"/>
+          <w:color w:val="000000"/>
+          <w:szCs w:val="24"/>
+          <w:lang w:eastAsia="fr-FR"/>
+        </w:rPr>
+        <w:t xml:space="preserve"> &gt; en mettant le </w:t>
+      </w:r>
+      <w:r>
+        <w:rPr>
+          <w:rFonts w:ascii="inherit" w:eastAsia="Times New Roman" w:hAnsi="inherit" w:cs="Helvetica"/>
+          <w:color w:val="000000"/>
+          <w:szCs w:val="24"/>
+          <w:lang w:eastAsia="fr-FR"/>
+        </w:rPr>
+        <w:t>getter</w:t>
+      </w:r>
+      <w:r>
+        <w:rPr>
+          <w:rFonts w:ascii="inherit" w:eastAsia="Times New Roman" w:hAnsi="inherit" w:cs="Helvetica"/>
+          <w:b/>
+          <w:bCs/>
+          <w:color w:val="000000"/>
+          <w:szCs w:val="24"/>
+          <w:lang w:eastAsia="fr-FR"/>
+        </w:rPr>
+        <w:t xml:space="preserve"> </w:t>
+      </w:r>
+      <w:r>
+        <w:rPr>
+          <w:rFonts w:ascii="inherit" w:eastAsia="Times New Roman" w:hAnsi="inherit" w:cs="Helvetica"/>
+          <w:b/>
+          <w:bCs/>
+          <w:color w:val="000000"/>
+          <w:szCs w:val="24"/>
+          <w:lang w:eastAsia="fr-FR"/>
+        </w:rPr>
+        <w:t>« </w:t>
+      </w:r>
+      <w:r>
+        <w:rPr>
+          <w:rFonts w:ascii="inherit" w:eastAsia="Times New Roman" w:hAnsi="inherit" w:cs="Helvetica"/>
+          <w:b/>
+          <w:bCs/>
+          <w:color w:val="000000"/>
+          <w:szCs w:val="24"/>
+          <w:lang w:eastAsia="fr-FR"/>
+        </w:rPr>
+        <w:t>perso-&gt;nom()</w:t>
+      </w:r>
+      <w:r>
+        <w:rPr>
+          <w:rFonts w:ascii="inherit" w:eastAsia="Times New Roman" w:hAnsi="inherit" w:cs="Helvetica"/>
+          <w:b/>
+          <w:bCs/>
+          <w:color w:val="000000"/>
+          <w:szCs w:val="24"/>
+          <w:lang w:eastAsia="fr-FR"/>
+        </w:rPr>
+        <w:t> »</w:t>
+      </w:r>
+      <w:r>
+        <w:rPr>
+          <w:rFonts w:ascii="inherit" w:eastAsia="Times New Roman" w:hAnsi="inherit" w:cs="Helvetica"/>
+          <w:b/>
+          <w:bCs/>
+          <w:color w:val="000000"/>
+          <w:szCs w:val="24"/>
+          <w:lang w:eastAsia="fr-FR"/>
+        </w:rPr>
+        <w:t>.</w:t>
+      </w:r>
+    </w:p>
+    <w:p>
+      <w:pPr>
+        <w:pStyle w:val="Paragraphedeliste"/>
+        <w:numPr>
+          <w:ilvl w:val="0"/>
+          <w:numId w:val="2"/>
+        </w:numPr>
+        <w:spacing w:after="0" w:line="240" w:lineRule="auto"/>
+        <w:textAlignment w:val="baseline"/>
+        <w:rPr>
+          <w:rFonts w:ascii="inherit" w:eastAsia="Times New Roman" w:hAnsi="inherit" w:cs="Helvetica"/>
+          <w:color w:val="000000"/>
+          <w:szCs w:val="24"/>
+          <w:lang w:eastAsia="fr-FR"/>
+        </w:rPr>
+      </w:pPr>
+      <w:r>
+        <w:rPr>
+          <w:rFonts w:ascii="inherit" w:eastAsia="Times New Roman" w:hAnsi="inherit" w:cs="Helvetica"/>
+          <w:color w:val="000000"/>
+          <w:szCs w:val="24"/>
+          <w:lang w:eastAsia="fr-FR"/>
+        </w:rPr>
+        <w:t xml:space="preserve">Enregistrer chaque case du tournois dans une liste pour effectuer la progression. </w:t>
+      </w:r>
+    </w:p>
+    <w:p>
+      <w:pPr>
+        <w:pStyle w:val="Paragraphedeliste"/>
+        <w:numPr>
+          <w:ilvl w:val="1"/>
+          <w:numId w:val="2"/>
+        </w:numPr>
+        <w:spacing w:after="0" w:line="240" w:lineRule="auto"/>
+        <w:textAlignment w:val="baseline"/>
+        <w:rPr>
+          <w:rFonts w:ascii="inherit" w:eastAsia="Times New Roman" w:hAnsi="inherit" w:cs="Helvetica"/>
+          <w:color w:val="000000"/>
+          <w:szCs w:val="24"/>
+          <w:lang w:eastAsia="fr-FR"/>
+        </w:rPr>
+      </w:pPr>
+      <w:r>
+        <w:rPr>
+          <w:rFonts w:ascii="inherit" w:eastAsia="Times New Roman" w:hAnsi="inherit" w:cs="Helvetica"/>
+          <w:b/>
+          <w:bCs/>
+          <w:color w:val="000000"/>
+          <w:szCs w:val="24"/>
+          <w:lang w:eastAsia="fr-FR"/>
+        </w:rPr>
+        <w:t>Tableau $persos_totaux, avec 2 niveaux de table, [round][numero],</w:t>
+      </w:r>
+      <w:r>
+        <w:rPr>
+          <w:rFonts w:ascii="inherit" w:eastAsia="Times New Roman" w:hAnsi="inherit" w:cs="Helvetica"/>
+          <w:color w:val="000000"/>
+          <w:szCs w:val="24"/>
+          <w:lang w:eastAsia="fr-FR"/>
+        </w:rPr>
+        <w:t xml:space="preserve"> round correspond au numero du round, de 0 à 3 (3 = 4</w:t>
+      </w:r>
+      <w:r>
+        <w:rPr>
+          <w:rFonts w:ascii="inherit" w:eastAsia="Times New Roman" w:hAnsi="inherit" w:cs="Helvetica"/>
+          <w:color w:val="000000"/>
+          <w:szCs w:val="24"/>
+          <w:vertAlign w:val="superscript"/>
+          <w:lang w:eastAsia="fr-FR"/>
+        </w:rPr>
+        <w:t>e</w:t>
+      </w:r>
+      <w:r>
+        <w:rPr>
+          <w:rFonts w:ascii="inherit" w:eastAsia="Times New Roman" w:hAnsi="inherit" w:cs="Helvetica"/>
+          <w:color w:val="000000"/>
+          <w:szCs w:val="24"/>
+          <w:lang w:eastAsia="fr-FR"/>
+        </w:rPr>
+        <w:t xml:space="preserve"> = gagnant). Et numero correspond à la case du personnage dans ce round, ainsi, on ira de [0][1] à [0][8], de [1][1] à [1][4], de [2][1] à [2][2] et juste [3] car unique.</w:t>
+      </w:r>
+    </w:p>
+    <w:p>
+      <w:pPr>
+        <w:pStyle w:val="Paragraphedeliste"/>
+        <w:numPr>
+          <w:ilvl w:val="1"/>
+          <w:numId w:val="2"/>
+        </w:numPr>
+        <w:spacing w:after="0" w:line="240" w:lineRule="auto"/>
+        <w:textAlignment w:val="baseline"/>
+        <w:rPr>
+          <w:rFonts w:ascii="inherit" w:eastAsia="Times New Roman" w:hAnsi="inherit" w:cs="Helvetica"/>
+          <w:color w:val="000000"/>
+          <w:szCs w:val="24"/>
+          <w:lang w:eastAsia="fr-FR"/>
+        </w:rPr>
+      </w:pPr>
+      <w:r>
+        <w:rPr>
+          <w:rFonts w:ascii="inherit" w:eastAsia="Times New Roman" w:hAnsi="inherit" w:cs="Helvetica"/>
+          <w:color w:val="000000"/>
+          <w:szCs w:val="24"/>
+          <w:lang w:eastAsia="fr-FR"/>
+        </w:rPr>
+        <w:t>Le tableau contient donc une liste de personnages, les rounds 1, 2 et 3 seront créés au fil du tournois, et remplis par les persos gagnants.</w:t>
+      </w:r>
+    </w:p>
+    <w:p>
+      <w:pPr>
+        <w:pStyle w:val="Paragraphedeliste"/>
+        <w:numPr>
+          <w:ilvl w:val="0"/>
+          <w:numId w:val="2"/>
+        </w:numPr>
+        <w:spacing w:after="0" w:line="240" w:lineRule="auto"/>
+        <w:textAlignment w:val="baseline"/>
+        <w:rPr>
+          <w:rFonts w:ascii="inherit" w:eastAsia="Times New Roman" w:hAnsi="inherit" w:cs="Helvetica"/>
+          <w:color w:val="000000"/>
+          <w:szCs w:val="24"/>
+          <w:lang w:eastAsia="fr-FR"/>
+        </w:rPr>
+      </w:pPr>
+      <w:r>
+        <w:rPr>
+          <w:rFonts w:ascii="inherit" w:eastAsia="Times New Roman" w:hAnsi="inherit" w:cs="Helvetica"/>
+          <w:color w:val="000000"/>
+          <w:szCs w:val="24"/>
+          <w:lang w:eastAsia="fr-FR"/>
+        </w:rPr>
+        <w:t>Faire combattre les personnages du premier round, sauvegarder les gagnants au round d'après</w:t>
+      </w:r>
+      <w:r>
+        <w:rPr>
+          <w:rFonts w:ascii="inherit" w:eastAsia="Times New Roman" w:hAnsi="inherit" w:cs="Helvetica"/>
+          <w:color w:val="000000"/>
+          <w:szCs w:val="24"/>
+          <w:lang w:eastAsia="fr-FR"/>
+        </w:rPr>
+        <w:t>.</w:t>
+      </w:r>
+    </w:p>
+    <w:p>
+      <w:pPr>
+        <w:pStyle w:val="Paragraphedeliste"/>
+        <w:numPr>
+          <w:ilvl w:val="1"/>
+          <w:numId w:val="2"/>
+        </w:numPr>
+        <w:spacing w:after="0" w:line="240" w:lineRule="auto"/>
+        <w:textAlignment w:val="baseline"/>
+        <w:rPr>
+          <w:rFonts w:ascii="inherit" w:eastAsia="Times New Roman" w:hAnsi="inherit" w:cs="Helvetica"/>
+          <w:color w:val="000000"/>
+          <w:szCs w:val="24"/>
+          <w:lang w:eastAsia="fr-FR"/>
+        </w:rPr>
+      </w:pPr>
+      <w:r>
+        <w:rPr>
+          <w:rFonts w:ascii="inherit" w:eastAsia="Times New Roman" w:hAnsi="inherit" w:cs="Helvetica"/>
+          <w:color w:val="000000"/>
+          <w:szCs w:val="24"/>
+          <w:lang w:eastAsia="fr-FR"/>
+        </w:rPr>
+        <w:t xml:space="preserve">Créer une fonction </w:t>
+      </w:r>
+      <w:r>
+        <w:rPr>
+          <w:rFonts w:ascii="inherit" w:eastAsia="Times New Roman" w:hAnsi="inherit" w:cs="Helvetica"/>
+          <w:b/>
+          <w:bCs/>
+          <w:color w:val="000000"/>
+          <w:szCs w:val="24"/>
+          <w:lang w:eastAsia="fr-FR"/>
+        </w:rPr>
+        <w:t>combattre(perso1,perso2)</w:t>
+      </w:r>
+      <w:r>
+        <w:rPr>
+          <w:rFonts w:ascii="inherit" w:eastAsia="Times New Roman" w:hAnsi="inherit" w:cs="Helvetica"/>
+          <w:color w:val="000000"/>
+          <w:szCs w:val="24"/>
+          <w:lang w:eastAsia="fr-FR"/>
+        </w:rPr>
+        <w:t xml:space="preserve"> qui va tester les attributs atk(), def() et pv() des deux joueurs pour savoir le gagnant. Cette fonction retourne un entier valant 0 ou 1, correspondant au numéro de camp.</w:t>
+      </w:r>
+    </w:p>
+    <w:p>
+      <w:pPr>
+        <w:pStyle w:val="Paragraphedeliste"/>
+        <w:numPr>
+          <w:ilvl w:val="1"/>
+          <w:numId w:val="2"/>
+        </w:numPr>
+        <w:spacing w:after="0" w:line="240" w:lineRule="auto"/>
+        <w:textAlignment w:val="baseline"/>
+        <w:rPr>
+          <w:rFonts w:ascii="inherit" w:eastAsia="Times New Roman" w:hAnsi="inherit" w:cs="Helvetica"/>
+          <w:color w:val="000000"/>
+          <w:szCs w:val="24"/>
+          <w:lang w:eastAsia="fr-FR"/>
+        </w:rPr>
+      </w:pPr>
+      <w:r>
+        <w:rPr>
+          <w:rFonts w:ascii="inherit" w:eastAsia="Times New Roman" w:hAnsi="inherit" w:cs="Helvetica"/>
+          <w:color w:val="000000"/>
+          <w:szCs w:val="24"/>
+          <w:lang w:eastAsia="fr-FR"/>
+        </w:rPr>
+        <w:t xml:space="preserve">0 = Joueur, 1 = Ennemi (Ordi). Ainsi, le perso ayant la valeur de </w:t>
+      </w:r>
+      <w:r>
+        <w:rPr>
+          <w:rFonts w:ascii="inherit" w:eastAsia="Times New Roman" w:hAnsi="inherit" w:cs="Helvetica"/>
+          <w:b/>
+          <w:bCs/>
+          <w:color w:val="000000"/>
+          <w:szCs w:val="24"/>
+          <w:lang w:eastAsia="fr-FR"/>
+        </w:rPr>
+        <w:t>-&gt;camp()</w:t>
+      </w:r>
+      <w:r>
+        <w:rPr>
+          <w:rFonts w:ascii="inherit" w:eastAsia="Times New Roman" w:hAnsi="inherit" w:cs="Helvetica"/>
+          <w:color w:val="000000"/>
+          <w:szCs w:val="24"/>
+          <w:lang w:eastAsia="fr-FR"/>
+        </w:rPr>
+        <w:t xml:space="preserve"> identique à celle de </w:t>
+      </w:r>
+      <w:r>
+        <w:rPr>
+          <w:rFonts w:ascii="inherit" w:eastAsia="Times New Roman" w:hAnsi="inherit" w:cs="Helvetica"/>
+          <w:b/>
+          <w:bCs/>
+          <w:color w:val="000000"/>
+          <w:szCs w:val="24"/>
+          <w:lang w:eastAsia="fr-FR"/>
+        </w:rPr>
+        <w:t>combat(J1,J2)</w:t>
+      </w:r>
+      <w:r>
+        <w:rPr>
+          <w:rFonts w:ascii="inherit" w:eastAsia="Times New Roman" w:hAnsi="inherit" w:cs="Helvetica"/>
+          <w:color w:val="000000"/>
+          <w:szCs w:val="24"/>
+          <w:lang w:eastAsia="fr-FR"/>
+        </w:rPr>
+        <w:t xml:space="preserve"> sera le gagnant de la manche. Donc on aura </w:t>
+      </w:r>
+      <w:r>
+        <w:rPr>
+          <w:rFonts w:ascii="inherit" w:eastAsia="Times New Roman" w:hAnsi="inherit" w:cs="Helvetica"/>
+          <w:b/>
+          <w:bCs/>
+          <w:color w:val="000000"/>
+          <w:szCs w:val="24"/>
+          <w:lang w:eastAsia="fr-FR"/>
+        </w:rPr>
+        <w:t>$persos[1][$i] (donc le perso à mettre au round 2, celui d’après) qui sera égale à :   = $persos[0][$i + camp]</w:t>
+      </w:r>
+      <w:r>
+        <w:rPr>
+          <w:rFonts w:ascii="inherit" w:eastAsia="Times New Roman" w:hAnsi="inherit" w:cs="Helvetica"/>
+          <w:color w:val="000000"/>
+          <w:szCs w:val="24"/>
+          <w:lang w:eastAsia="fr-FR"/>
+        </w:rPr>
+        <w:t>, l’index du perso sera « sommé » par le camp. Car $i = Joueur, $i+1 = Ennemi. Car les 8 cases.</w:t>
+      </w:r>
+    </w:p>
+    <w:p>
+      <w:pPr>
+        <w:pStyle w:val="Paragraphedeliste"/>
+        <w:numPr>
+          <w:ilvl w:val="0"/>
+          <w:numId w:val="2"/>
+        </w:numPr>
+        <w:spacing w:after="0" w:line="240" w:lineRule="auto"/>
+        <w:textAlignment w:val="baseline"/>
+        <w:rPr>
+          <w:rFonts w:ascii="inherit" w:eastAsia="Times New Roman" w:hAnsi="inherit" w:cs="Helvetica"/>
+          <w:color w:val="000000"/>
+          <w:szCs w:val="24"/>
+          <w:lang w:eastAsia="fr-FR"/>
+        </w:rPr>
+      </w:pPr>
+      <w:r>
+        <w:rPr>
+          <w:rFonts w:ascii="inherit" w:eastAsia="Times New Roman" w:hAnsi="inherit" w:cs="Helvetica"/>
+          <w:color w:val="000000"/>
+          <w:szCs w:val="24"/>
+          <w:lang w:eastAsia="fr-FR"/>
+        </w:rPr>
+        <w:t>V</w:t>
+      </w:r>
+      <w:r>
+        <w:rPr>
+          <w:rFonts w:ascii="inherit" w:eastAsia="Times New Roman" w:hAnsi="inherit" w:cs="Helvetica"/>
+          <w:color w:val="000000"/>
+          <w:szCs w:val="24"/>
+          <w:lang w:eastAsia="fr-FR"/>
+        </w:rPr>
+        <w:t xml:space="preserve">érifier le camp de chaque nouveau combattant, faire les combats ou soin. </w:t>
+      </w:r>
+    </w:p>
+    <w:p>
+      <w:pPr>
+        <w:pStyle w:val="Paragraphedeliste"/>
+        <w:numPr>
+          <w:ilvl w:val="1"/>
+          <w:numId w:val="2"/>
+        </w:numPr>
+        <w:spacing w:after="0" w:line="240" w:lineRule="auto"/>
+        <w:textAlignment w:val="baseline"/>
+        <w:rPr>
+          <w:rFonts w:ascii="inherit" w:eastAsia="Times New Roman" w:hAnsi="inherit" w:cs="Helvetica"/>
+          <w:color w:val="000000"/>
+          <w:szCs w:val="24"/>
+          <w:lang w:eastAsia="fr-FR"/>
+        </w:rPr>
+      </w:pPr>
+      <w:r>
+        <w:rPr>
+          <w:rFonts w:ascii="inherit" w:eastAsia="Times New Roman" w:hAnsi="inherit" w:cs="Helvetica"/>
+          <w:color w:val="000000"/>
+          <w:szCs w:val="24"/>
+          <w:lang w:eastAsia="fr-FR"/>
+        </w:rPr>
+        <w:t xml:space="preserve">On vérifie si les nouveaux persos (avec round = 1), ont l’attribut </w:t>
+      </w:r>
+      <w:r>
+        <w:rPr>
+          <w:rFonts w:ascii="inherit" w:eastAsia="Times New Roman" w:hAnsi="inherit" w:cs="Helvetica"/>
+          <w:b/>
+          <w:bCs/>
+          <w:color w:val="000000"/>
+          <w:szCs w:val="24"/>
+          <w:lang w:eastAsia="fr-FR"/>
+        </w:rPr>
+        <w:t xml:space="preserve">-&gt;camp() </w:t>
+      </w:r>
+      <w:r>
+        <w:rPr>
+          <w:rFonts w:ascii="inherit" w:eastAsia="Times New Roman" w:hAnsi="inherit" w:cs="Helvetica"/>
+          <w:color w:val="000000"/>
+          <w:szCs w:val="24"/>
+          <w:lang w:eastAsia="fr-FR"/>
+        </w:rPr>
+        <w:t xml:space="preserve">d’identique ou non, car au round 0, on peut avoir 2 gagnants du même camp. </w:t>
+      </w:r>
+      <w:r>
+        <w:rPr>
+          <w:rFonts w:ascii="inherit" w:eastAsia="Times New Roman" w:hAnsi="inherit" w:cs="Helvetica"/>
+          <w:color w:val="000000"/>
+          <w:szCs w:val="24"/>
+          <w:lang w:eastAsia="fr-FR"/>
+        </w:rPr>
+        <w:t>Si c’est le cas, on ne fait pas de combat et l’un des deux persos est envoyé au round suivant, avec un petit soin pour aider.</w:t>
+      </w:r>
+    </w:p>
+    <w:p>
+      <w:pPr>
+        <w:pStyle w:val="Paragraphedeliste"/>
+        <w:numPr>
+          <w:ilvl w:val="1"/>
+          <w:numId w:val="2"/>
+        </w:numPr>
+        <w:spacing w:after="0" w:line="240" w:lineRule="auto"/>
+        <w:textAlignment w:val="baseline"/>
+        <w:rPr>
+          <w:rFonts w:ascii="inherit" w:eastAsia="Times New Roman" w:hAnsi="inherit" w:cs="Helvetica"/>
+          <w:color w:val="000000"/>
+          <w:szCs w:val="24"/>
+          <w:lang w:val="en-US" w:eastAsia="fr-FR"/>
+        </w:rPr>
+      </w:pPr>
+      <w:r>
+        <w:rPr>
+          <w:rFonts w:ascii="inherit" w:eastAsia="Times New Roman" w:hAnsi="inherit" w:cs="Helvetica"/>
+          <w:color w:val="000000"/>
+          <w:szCs w:val="24"/>
+          <w:lang w:val="en-US" w:eastAsia="fr-FR"/>
+        </w:rPr>
         <w:lastRenderedPageBreak/>
-        <w:t>-Créer une liste des 4* et une liste des 5*, et les déclarer indépendamment en personages.</w:t>
-      </w:r>
-    </w:p>
-    <w:p>
-      <w:r>
-        <w:t>Comme ça, cette déclaration de personnage est différente car meilleure stat’ etc.. mais 1 seule classe.</w:t>
-      </w:r>
-    </w:p>
-    <w:p>
-      <w:r>
-        <w:t>- Créer des cartes dérivés (Dark Silarius, Velrod (Delvor ?) Noir, Nerio, Varox, Tuteur</w:t>
-      </w:r>
-    </w:p>
-    <w:p/>
+        <w:t xml:space="preserve">On aura donc </w:t>
+      </w:r>
+      <w:r>
+        <w:rPr>
+          <w:rFonts w:ascii="inherit" w:eastAsia="Times New Roman" w:hAnsi="inherit" w:cs="Helvetica"/>
+          <w:b/>
+          <w:bCs/>
+          <w:color w:val="000000"/>
+          <w:szCs w:val="24"/>
+          <w:lang w:val="en-US" w:eastAsia="fr-FR"/>
+        </w:rPr>
+        <w:t>perso[2][$i] = perso[1][rand($i,$i</w:t>
+      </w:r>
+      <w:r>
+        <w:rPr>
+          <w:rFonts w:ascii="inherit" w:eastAsia="Times New Roman" w:hAnsi="inherit" w:cs="Helvetica"/>
+          <w:b/>
+          <w:bCs/>
+          <w:color w:val="000000"/>
+          <w:szCs w:val="24"/>
+          <w:lang w:val="en-US" w:eastAsia="fr-FR"/>
+        </w:rPr>
+        <w:t>+1)]</w:t>
+      </w:r>
+      <w:r>
+        <w:rPr>
+          <w:rFonts w:ascii="inherit" w:eastAsia="Times New Roman" w:hAnsi="inherit" w:cs="Helvetica"/>
+          <w:color w:val="000000"/>
+          <w:szCs w:val="24"/>
+          <w:lang w:val="en-US" w:eastAsia="fr-FR"/>
+        </w:rPr>
+        <w:t>.</w:t>
+      </w:r>
+    </w:p>
+    <w:p>
+      <w:pPr>
+        <w:pStyle w:val="Paragraphedeliste"/>
+        <w:numPr>
+          <w:ilvl w:val="1"/>
+          <w:numId w:val="2"/>
+        </w:numPr>
+        <w:spacing w:after="0" w:line="240" w:lineRule="auto"/>
+        <w:textAlignment w:val="baseline"/>
+        <w:rPr>
+          <w:rFonts w:ascii="inherit" w:eastAsia="Times New Roman" w:hAnsi="inherit" w:cs="Helvetica"/>
+          <w:color w:val="000000"/>
+          <w:szCs w:val="24"/>
+          <w:lang w:eastAsia="fr-FR"/>
+        </w:rPr>
+      </w:pPr>
+      <w:r>
+        <w:rPr>
+          <w:rFonts w:ascii="inherit" w:eastAsia="Times New Roman" w:hAnsi="inherit" w:cs="Helvetica"/>
+          <w:color w:val="000000"/>
+          <w:szCs w:val="24"/>
+          <w:lang w:eastAsia="fr-FR"/>
+        </w:rPr>
+        <w:t>Si les 2 persos ont u</w:t>
+      </w:r>
+      <w:r>
+        <w:rPr>
+          <w:rFonts w:ascii="inherit" w:eastAsia="Times New Roman" w:hAnsi="inherit" w:cs="Helvetica"/>
+          <w:color w:val="000000"/>
+          <w:szCs w:val="24"/>
+          <w:lang w:eastAsia="fr-FR"/>
+        </w:rPr>
+        <w:t>n camp différent, on refait un combat pour déterminer le vainqueur.</w:t>
+      </w:r>
+    </w:p>
     <w:p>
       <w:pPr>
         <w:pStyle w:val="Paragraphedeliste"/>
@@ -322,12 +1702,613 @@
           <w:ilvl w:val="0"/>
           <w:numId w:val="2"/>
         </w:numPr>
-      </w:pPr>
-      <w:r>
-        <w:t>Passage sur Github du code pour voir l’avancement</w:t>
-      </w:r>
-    </w:p>
-    <w:p/>
+        <w:spacing w:after="0" w:line="240" w:lineRule="auto"/>
+        <w:textAlignment w:val="baseline"/>
+        <w:rPr>
+          <w:rFonts w:ascii="inherit" w:eastAsia="Times New Roman" w:hAnsi="inherit" w:cs="Helvetica"/>
+          <w:color w:val="000000"/>
+          <w:szCs w:val="24"/>
+          <w:lang w:eastAsia="fr-FR"/>
+        </w:rPr>
+      </w:pPr>
+      <w:r>
+        <w:rPr>
+          <w:rFonts w:ascii="inherit" w:eastAsia="Times New Roman" w:hAnsi="inherit" w:cs="Helvetica"/>
+          <w:color w:val="000000"/>
+          <w:szCs w:val="24"/>
+          <w:lang w:eastAsia="fr-FR"/>
+        </w:rPr>
+        <w:t xml:space="preserve">Avancer au rang 3, puis pareil la finale. </w:t>
+      </w:r>
+    </w:p>
+    <w:p>
+      <w:pPr>
+        <w:pStyle w:val="Paragraphedeliste"/>
+        <w:numPr>
+          <w:ilvl w:val="1"/>
+          <w:numId w:val="2"/>
+        </w:numPr>
+        <w:spacing w:after="0" w:line="240" w:lineRule="auto"/>
+        <w:textAlignment w:val="baseline"/>
+        <w:rPr>
+          <w:rFonts w:ascii="inherit" w:eastAsia="Times New Roman" w:hAnsi="inherit" w:cs="Helvetica"/>
+          <w:color w:val="000000"/>
+          <w:szCs w:val="24"/>
+          <w:lang w:eastAsia="fr-FR"/>
+        </w:rPr>
+      </w:pPr>
+      <w:r>
+        <w:rPr>
+          <w:rFonts w:ascii="inherit" w:eastAsia="Times New Roman" w:hAnsi="inherit" w:cs="Helvetica"/>
+          <w:color w:val="000000"/>
+          <w:szCs w:val="24"/>
+          <w:lang w:eastAsia="fr-FR"/>
+        </w:rPr>
+        <w:t>Au rang 2 (donc manche 3), on revérifie les camps, et combat si camp !=.</w:t>
+      </w:r>
+    </w:p>
+    <w:p>
+      <w:pPr>
+        <w:pStyle w:val="Paragraphedeliste"/>
+        <w:numPr>
+          <w:ilvl w:val="1"/>
+          <w:numId w:val="2"/>
+        </w:numPr>
+        <w:spacing w:after="0" w:line="240" w:lineRule="auto"/>
+        <w:textAlignment w:val="baseline"/>
+        <w:rPr>
+          <w:rFonts w:ascii="inherit" w:eastAsia="Times New Roman" w:hAnsi="inherit" w:cs="Helvetica"/>
+          <w:color w:val="000000"/>
+          <w:szCs w:val="24"/>
+          <w:lang w:eastAsia="fr-FR"/>
+        </w:rPr>
+      </w:pPr>
+      <w:r>
+        <w:rPr>
+          <w:rFonts w:ascii="inherit" w:eastAsia="Times New Roman" w:hAnsi="inherit" w:cs="Helvetica"/>
+          <w:color w:val="000000"/>
+          <w:szCs w:val="24"/>
+          <w:lang w:eastAsia="fr-FR"/>
+        </w:rPr>
+        <w:t xml:space="preserve">Au rang 3, on a donc le perso vainqueur, et avec son </w:t>
+      </w:r>
+      <w:r>
+        <w:rPr>
+          <w:rFonts w:ascii="inherit" w:eastAsia="Times New Roman" w:hAnsi="inherit" w:cs="Helvetica"/>
+          <w:b/>
+          <w:bCs/>
+          <w:color w:val="000000"/>
+          <w:szCs w:val="24"/>
+          <w:lang w:eastAsia="fr-FR"/>
+        </w:rPr>
+        <w:t>-&gt;camp()</w:t>
+      </w:r>
+      <w:r>
+        <w:rPr>
+          <w:rFonts w:ascii="inherit" w:eastAsia="Times New Roman" w:hAnsi="inherit" w:cs="Helvetica"/>
+          <w:color w:val="000000"/>
+          <w:szCs w:val="24"/>
+          <w:lang w:eastAsia="fr-FR"/>
+        </w:rPr>
+        <w:t xml:space="preserve"> on peut déterminer s’il s’agit de la victoire ou de la défaite du joueur. </w:t>
+      </w:r>
+    </w:p>
+    <w:p>
+      <w:pPr>
+        <w:pStyle w:val="Paragraphedeliste"/>
+        <w:numPr>
+          <w:ilvl w:val="0"/>
+          <w:numId w:val="2"/>
+        </w:numPr>
+        <w:spacing w:after="0" w:line="240" w:lineRule="auto"/>
+        <w:textAlignment w:val="baseline"/>
+        <w:rPr>
+          <w:rFonts w:ascii="inherit" w:eastAsia="Times New Roman" w:hAnsi="inherit" w:cs="Helvetica"/>
+          <w:color w:val="000000"/>
+          <w:szCs w:val="24"/>
+          <w:lang w:eastAsia="fr-FR"/>
+        </w:rPr>
+      </w:pPr>
+      <w:r>
+        <w:rPr>
+          <w:rFonts w:ascii="inherit" w:eastAsia="Times New Roman" w:hAnsi="inherit" w:cs="Helvetica"/>
+          <w:color w:val="000000"/>
+          <w:szCs w:val="24"/>
+          <w:lang w:eastAsia="fr-FR"/>
+        </w:rPr>
+        <w:t xml:space="preserve">Afficher si on a gagné ou perdu et attribuer les gains pertes. </w:t>
+      </w:r>
+    </w:p>
+    <w:p>
+      <w:pPr>
+        <w:pStyle w:val="Paragraphedeliste"/>
+        <w:numPr>
+          <w:ilvl w:val="1"/>
+          <w:numId w:val="2"/>
+        </w:numPr>
+        <w:spacing w:after="0" w:line="240" w:lineRule="auto"/>
+        <w:textAlignment w:val="baseline"/>
+        <w:rPr>
+          <w:rFonts w:ascii="inherit" w:eastAsia="Times New Roman" w:hAnsi="inherit" w:cs="Helvetica"/>
+          <w:color w:val="000000"/>
+          <w:szCs w:val="24"/>
+          <w:lang w:eastAsia="fr-FR"/>
+        </w:rPr>
+      </w:pPr>
+      <w:r>
+        <w:rPr>
+          <w:rFonts w:ascii="inherit" w:eastAsia="Times New Roman" w:hAnsi="inherit" w:cs="Helvetica"/>
+          <w:color w:val="000000"/>
+          <w:szCs w:val="24"/>
+          <w:lang w:eastAsia="fr-FR"/>
+        </w:rPr>
+        <w:t>On joue sur la variable session « argent » du perso, gain ou perte.</w:t>
+      </w:r>
+    </w:p>
+    <w:p>
+      <w:pPr>
+        <w:pStyle w:val="Paragraphedeliste"/>
+        <w:numPr>
+          <w:ilvl w:val="1"/>
+          <w:numId w:val="2"/>
+        </w:numPr>
+        <w:spacing w:after="0" w:line="240" w:lineRule="auto"/>
+        <w:textAlignment w:val="baseline"/>
+        <w:rPr>
+          <w:rFonts w:ascii="inherit" w:eastAsia="Times New Roman" w:hAnsi="inherit" w:cs="Helvetica"/>
+          <w:color w:val="000000"/>
+          <w:szCs w:val="24"/>
+          <w:lang w:eastAsia="fr-FR"/>
+        </w:rPr>
+      </w:pPr>
+      <w:r>
+        <w:rPr>
+          <w:rFonts w:ascii="inherit" w:eastAsia="Times New Roman" w:hAnsi="inherit" w:cs="Helvetica"/>
+          <w:color w:val="000000"/>
+          <w:szCs w:val="24"/>
+          <w:lang w:eastAsia="fr-FR"/>
+        </w:rPr>
+        <w:t>Spécificité : si le perso à gagné depuis le round 2, il reçoit +1 d’argent. S’il gagne depuis le round 1 (donc après les 1</w:t>
+      </w:r>
+      <w:r>
+        <w:rPr>
+          <w:rFonts w:ascii="inherit" w:eastAsia="Times New Roman" w:hAnsi="inherit" w:cs="Helvetica"/>
+          <w:color w:val="000000"/>
+          <w:szCs w:val="24"/>
+          <w:vertAlign w:val="superscript"/>
+          <w:lang w:eastAsia="fr-FR"/>
+        </w:rPr>
+        <w:t>er</w:t>
+      </w:r>
+      <w:r>
+        <w:rPr>
+          <w:rFonts w:ascii="inherit" w:eastAsia="Times New Roman" w:hAnsi="inherit" w:cs="Helvetica"/>
+          <w:color w:val="000000"/>
+          <w:szCs w:val="24"/>
+          <w:lang w:eastAsia="fr-FR"/>
+        </w:rPr>
+        <w:t xml:space="preserve"> combat), il reçoit +2 d’argents.</w:t>
+      </w:r>
+    </w:p>
+    <w:p>
+      <w:pPr>
+        <w:pStyle w:val="Paragraphedeliste"/>
+        <w:numPr>
+          <w:ilvl w:val="0"/>
+          <w:numId w:val="2"/>
+        </w:numPr>
+        <w:spacing w:after="0" w:line="240" w:lineRule="auto"/>
+        <w:textAlignment w:val="baseline"/>
+        <w:rPr>
+          <w:rFonts w:ascii="inherit" w:eastAsia="Times New Roman" w:hAnsi="inherit" w:cs="Helvetica"/>
+          <w:color w:val="000000"/>
+          <w:szCs w:val="24"/>
+          <w:lang w:eastAsia="fr-FR"/>
+        </w:rPr>
+      </w:pPr>
+      <w:r>
+        <w:rPr>
+          <w:rFonts w:ascii="inherit" w:eastAsia="Times New Roman" w:hAnsi="inherit" w:cs="Helvetica"/>
+          <w:color w:val="000000"/>
+          <w:szCs w:val="24"/>
+          <w:lang w:eastAsia="fr-FR"/>
+        </w:rPr>
+        <w:t xml:space="preserve">Relancer le tournoi en reinitialisant les cases du tournoi et les ennemis. </w:t>
+      </w:r>
+    </w:p>
+    <w:p>
+      <w:pPr>
+        <w:pStyle w:val="Paragraphedeliste"/>
+        <w:numPr>
+          <w:ilvl w:val="1"/>
+          <w:numId w:val="2"/>
+        </w:numPr>
+        <w:spacing w:after="0" w:line="240" w:lineRule="auto"/>
+        <w:textAlignment w:val="baseline"/>
+        <w:rPr>
+          <w:rFonts w:ascii="inherit" w:eastAsia="Times New Roman" w:hAnsi="inherit" w:cs="Helvetica"/>
+          <w:color w:val="000000"/>
+          <w:szCs w:val="24"/>
+          <w:lang w:eastAsia="fr-FR"/>
+        </w:rPr>
+      </w:pPr>
+      <w:r>
+        <w:rPr>
+          <w:rFonts w:ascii="inherit" w:eastAsia="Times New Roman" w:hAnsi="inherit" w:cs="Helvetica"/>
+          <w:color w:val="000000"/>
+          <w:szCs w:val="24"/>
+          <w:lang w:eastAsia="fr-FR"/>
+        </w:rPr>
+        <w:t>On vide les tableaux sessions « ennemis » et « tournois », pour qu’aucun perso n’existe aux différents round, et que les ennemis soit regénérés.</w:t>
+      </w:r>
+    </w:p>
+    <w:p>
+      <w:pPr>
+        <w:pStyle w:val="Paragraphedeliste"/>
+        <w:numPr>
+          <w:ilvl w:val="0"/>
+          <w:numId w:val="2"/>
+        </w:numPr>
+        <w:spacing w:after="0" w:line="240" w:lineRule="auto"/>
+        <w:textAlignment w:val="baseline"/>
+        <w:rPr>
+          <w:rFonts w:ascii="inherit" w:eastAsia="Times New Roman" w:hAnsi="inherit" w:cs="Helvetica"/>
+          <w:color w:val="000000"/>
+          <w:szCs w:val="24"/>
+          <w:lang w:eastAsia="fr-FR"/>
+        </w:rPr>
+      </w:pPr>
+      <w:r>
+        <w:rPr>
+          <w:rFonts w:ascii="inherit" w:eastAsia="Times New Roman" w:hAnsi="inherit" w:cs="Helvetica"/>
+          <w:color w:val="000000"/>
+          <w:szCs w:val="24"/>
+          <w:lang w:eastAsia="fr-FR"/>
+        </w:rPr>
+        <w:t>Relancer la partie, créer un dispositif d'invocations selon l'argent, le choix et la liste des persos possibles.</w:t>
+      </w:r>
+    </w:p>
+    <w:p>
+      <w:pPr>
+        <w:pStyle w:val="Paragraphedeliste"/>
+        <w:numPr>
+          <w:ilvl w:val="1"/>
+          <w:numId w:val="2"/>
+        </w:numPr>
+        <w:spacing w:after="0" w:line="240" w:lineRule="auto"/>
+        <w:textAlignment w:val="baseline"/>
+        <w:rPr>
+          <w:rFonts w:ascii="inherit" w:eastAsia="Times New Roman" w:hAnsi="inherit" w:cs="Helvetica"/>
+          <w:color w:val="000000"/>
+          <w:szCs w:val="24"/>
+          <w:lang w:eastAsia="fr-FR"/>
+        </w:rPr>
+      </w:pPr>
+      <w:r>
+        <w:rPr>
+          <w:rFonts w:ascii="inherit" w:eastAsia="Times New Roman" w:hAnsi="inherit" w:cs="Helvetica"/>
+          <w:color w:val="000000"/>
+          <w:szCs w:val="24"/>
+          <w:lang w:eastAsia="fr-FR"/>
+        </w:rPr>
+        <w:t>Boutons pour lancer et avancer dans une game, pour relancer un tournois.</w:t>
+      </w:r>
+    </w:p>
+    <w:p>
+      <w:pPr>
+        <w:pStyle w:val="Paragraphedeliste"/>
+        <w:numPr>
+          <w:ilvl w:val="1"/>
+          <w:numId w:val="2"/>
+        </w:numPr>
+        <w:spacing w:after="0" w:line="240" w:lineRule="auto"/>
+        <w:textAlignment w:val="baseline"/>
+        <w:rPr>
+          <w:rFonts w:ascii="inherit" w:eastAsia="Times New Roman" w:hAnsi="inherit" w:cs="Helvetica"/>
+          <w:color w:val="000000"/>
+          <w:szCs w:val="24"/>
+          <w:lang w:eastAsia="fr-FR"/>
+        </w:rPr>
+      </w:pPr>
+      <w:r>
+        <w:rPr>
+          <w:rFonts w:ascii="inherit" w:eastAsia="Times New Roman" w:hAnsi="inherit" w:cs="Helvetica"/>
+          <w:color w:val="000000"/>
+          <w:szCs w:val="24"/>
+          <w:lang w:eastAsia="fr-FR"/>
+        </w:rPr>
+        <w:t xml:space="preserve">Boutons d’invocations vérifiants si le joueur a assez d’argent ou non, et utiliser une fonction </w:t>
+      </w:r>
+      <w:r>
+        <w:rPr>
+          <w:rFonts w:ascii="inherit" w:eastAsia="Times New Roman" w:hAnsi="inherit" w:cs="Helvetica"/>
+          <w:b/>
+          <w:bCs/>
+          <w:color w:val="000000"/>
+          <w:szCs w:val="24"/>
+          <w:lang w:eastAsia="fr-FR"/>
+        </w:rPr>
+        <w:t>invocation(nb)</w:t>
+      </w:r>
+      <w:r>
+        <w:rPr>
+          <w:rFonts w:ascii="inherit" w:eastAsia="Times New Roman" w:hAnsi="inherit" w:cs="Helvetica"/>
+          <w:color w:val="000000"/>
+          <w:szCs w:val="24"/>
+          <w:lang w:eastAsia="fr-FR"/>
+        </w:rPr>
+        <w:t xml:space="preserve"> qui, comme à la première partie, donne un certains nombre « nb » de personnages aléatoirement.</w:t>
+      </w:r>
+    </w:p>
+    <w:p>
+      <w:pPr>
+        <w:pStyle w:val="Paragraphedeliste"/>
+        <w:numPr>
+          <w:ilvl w:val="0"/>
+          <w:numId w:val="2"/>
+        </w:numPr>
+        <w:spacing w:after="0" w:line="240" w:lineRule="auto"/>
+        <w:textAlignment w:val="baseline"/>
+        <w:rPr>
+          <w:rFonts w:ascii="inherit" w:eastAsia="Times New Roman" w:hAnsi="inherit" w:cs="Helvetica"/>
+          <w:color w:val="000000"/>
+          <w:szCs w:val="24"/>
+          <w:lang w:eastAsia="fr-FR"/>
+        </w:rPr>
+      </w:pPr>
+      <w:r>
+        <w:rPr>
+          <w:rFonts w:ascii="inherit" w:eastAsia="Times New Roman" w:hAnsi="inherit" w:cs="Helvetica"/>
+          <w:color w:val="000000"/>
+          <w:szCs w:val="24"/>
+          <w:lang w:eastAsia="fr-FR"/>
+        </w:rPr>
+        <w:t>Créer un dispositif pour vendre (relâcher) les personnages.</w:t>
+      </w:r>
+    </w:p>
+    <w:p>
+      <w:pPr>
+        <w:pStyle w:val="Paragraphedeliste"/>
+        <w:numPr>
+          <w:ilvl w:val="1"/>
+          <w:numId w:val="2"/>
+        </w:numPr>
+        <w:spacing w:after="0" w:line="240" w:lineRule="auto"/>
+        <w:textAlignment w:val="baseline"/>
+        <w:rPr>
+          <w:rFonts w:ascii="inherit" w:eastAsia="Times New Roman" w:hAnsi="inherit" w:cs="Helvetica"/>
+          <w:color w:val="000000"/>
+          <w:szCs w:val="24"/>
+          <w:lang w:eastAsia="fr-FR"/>
+        </w:rPr>
+      </w:pPr>
+      <w:r>
+        <w:rPr>
+          <w:rFonts w:ascii="inherit" w:eastAsia="Times New Roman" w:hAnsi="inherit" w:cs="Helvetica"/>
+          <w:color w:val="000000"/>
+          <w:szCs w:val="24"/>
+          <w:lang w:eastAsia="fr-FR"/>
+        </w:rPr>
+        <w:t xml:space="preserve">Bouton pour vendre, sélection des x personnage(s), </w:t>
+      </w:r>
+      <w:r>
+        <w:rPr>
+          <w:rFonts w:ascii="inherit" w:eastAsia="Times New Roman" w:hAnsi="inherit" w:cs="Helvetica"/>
+          <w:b/>
+          <w:bCs/>
+          <w:color w:val="000000"/>
+          <w:szCs w:val="24"/>
+          <w:lang w:eastAsia="fr-FR"/>
+        </w:rPr>
+        <w:t>unset($_SESSION[‘perso’][numero])</w:t>
+      </w:r>
+      <w:r>
+        <w:rPr>
+          <w:rFonts w:ascii="inherit" w:eastAsia="Times New Roman" w:hAnsi="inherit" w:cs="Helvetica"/>
+          <w:color w:val="000000"/>
+          <w:szCs w:val="24"/>
+          <w:lang w:eastAsia="fr-FR"/>
+        </w:rPr>
+        <w:t xml:space="preserve"> et variable argent++ ;</w:t>
+      </w:r>
+    </w:p>
+    <w:p>
+      <w:pPr>
+        <w:pStyle w:val="Paragraphedeliste"/>
+        <w:numPr>
+          <w:ilvl w:val="0"/>
+          <w:numId w:val="2"/>
+        </w:numPr>
+        <w:spacing w:after="0" w:line="240" w:lineRule="auto"/>
+        <w:textAlignment w:val="baseline"/>
+        <w:rPr>
+          <w:rFonts w:ascii="inherit" w:eastAsia="Times New Roman" w:hAnsi="inherit" w:cs="Helvetica"/>
+          <w:color w:val="000000"/>
+          <w:szCs w:val="24"/>
+          <w:lang w:eastAsia="fr-FR"/>
+        </w:rPr>
+      </w:pPr>
+      <w:r>
+        <w:rPr>
+          <w:rFonts w:ascii="inherit" w:eastAsia="Times New Roman" w:hAnsi="inherit" w:cs="Helvetica"/>
+          <w:color w:val="000000"/>
+          <w:szCs w:val="24"/>
+          <w:lang w:eastAsia="fr-FR"/>
+        </w:rPr>
+        <w:t>Bonus : ajouter des illustrations, animations et sons/musiques.</w:t>
+      </w:r>
+    </w:p>
+    <w:p>
+      <w:pPr>
+        <w:pStyle w:val="Paragraphedeliste"/>
+        <w:numPr>
+          <w:ilvl w:val="1"/>
+          <w:numId w:val="2"/>
+        </w:numPr>
+        <w:spacing w:after="0" w:line="240" w:lineRule="auto"/>
+        <w:textAlignment w:val="baseline"/>
+        <w:rPr>
+          <w:rFonts w:ascii="inherit" w:eastAsia="Times New Roman" w:hAnsi="inherit" w:cs="Helvetica"/>
+          <w:color w:val="000000"/>
+          <w:szCs w:val="24"/>
+          <w:lang w:eastAsia="fr-FR"/>
+        </w:rPr>
+      </w:pPr>
+      <w:r>
+        <w:rPr>
+          <w:rFonts w:ascii="inherit" w:eastAsia="Times New Roman" w:hAnsi="inherit" w:cs="Helvetica"/>
+          <w:color w:val="000000"/>
+          <w:szCs w:val="24"/>
+          <w:lang w:eastAsia="fr-FR"/>
+        </w:rPr>
+        <w:t>Illustrations des persos, background, image d’invocation, victoire</w:t>
+      </w:r>
+    </w:p>
+    <w:p>
+      <w:pPr>
+        <w:pStyle w:val="Paragraphedeliste"/>
+        <w:numPr>
+          <w:ilvl w:val="1"/>
+          <w:numId w:val="2"/>
+        </w:numPr>
+        <w:spacing w:after="0" w:line="240" w:lineRule="auto"/>
+        <w:textAlignment w:val="baseline"/>
+        <w:rPr>
+          <w:rFonts w:ascii="inherit" w:eastAsia="Times New Roman" w:hAnsi="inherit" w:cs="Helvetica"/>
+          <w:color w:val="000000"/>
+          <w:szCs w:val="24"/>
+          <w:lang w:eastAsia="fr-FR"/>
+        </w:rPr>
+      </w:pPr>
+      <w:r>
+        <w:rPr>
+          <w:rFonts w:ascii="inherit" w:eastAsia="Times New Roman" w:hAnsi="inherit" w:cs="Helvetica"/>
+          <w:color w:val="000000"/>
+          <w:szCs w:val="24"/>
+          <w:lang w:eastAsia="fr-FR"/>
+        </w:rPr>
+        <w:t>Animations de combat, animations d’invocations, d’invocations 4*, 5*</w:t>
+      </w:r>
+    </w:p>
+    <w:p>
+      <w:pPr>
+        <w:pStyle w:val="Paragraphedeliste"/>
+        <w:numPr>
+          <w:ilvl w:val="1"/>
+          <w:numId w:val="2"/>
+        </w:numPr>
+        <w:spacing w:after="0" w:line="240" w:lineRule="auto"/>
+        <w:textAlignment w:val="baseline"/>
+        <w:rPr>
+          <w:rFonts w:ascii="inherit" w:eastAsia="Times New Roman" w:hAnsi="inherit" w:cs="Helvetica"/>
+          <w:color w:val="000000"/>
+          <w:szCs w:val="24"/>
+          <w:lang w:eastAsia="fr-FR"/>
+        </w:rPr>
+      </w:pPr>
+      <w:r>
+        <w:rPr>
+          <w:rFonts w:ascii="inherit" w:eastAsia="Times New Roman" w:hAnsi="inherit" w:cs="Helvetica"/>
+          <w:color w:val="000000"/>
+          <w:szCs w:val="24"/>
+          <w:lang w:eastAsia="fr-FR"/>
+        </w:rPr>
+        <w:t>Musiques d’ambiances, de combats, sons d’invocations, de combats.</w:t>
+      </w:r>
+    </w:p>
+    <w:p>
+      <w:pPr>
+        <w:pStyle w:val="Paragraphedeliste"/>
+        <w:numPr>
+          <w:ilvl w:val="0"/>
+          <w:numId w:val="2"/>
+        </w:numPr>
+        <w:spacing w:after="0" w:line="240" w:lineRule="auto"/>
+        <w:textAlignment w:val="baseline"/>
+        <w:rPr>
+          <w:rFonts w:ascii="inherit" w:eastAsia="Times New Roman" w:hAnsi="inherit" w:cs="Helvetica"/>
+          <w:color w:val="000000"/>
+          <w:szCs w:val="24"/>
+          <w:lang w:eastAsia="fr-FR"/>
+        </w:rPr>
+      </w:pPr>
+      <w:r>
+        <w:rPr>
+          <w:rFonts w:ascii="inherit" w:eastAsia="Times New Roman" w:hAnsi="inherit" w:cs="Helvetica"/>
+          <w:color w:val="000000"/>
+          <w:szCs w:val="24"/>
+          <w:lang w:eastAsia="fr-FR"/>
+        </w:rPr>
+        <w:t>Bonus 2 : Utiliser les éléments pour créer des efficacités / inefficacités</w:t>
+      </w:r>
+    </w:p>
+    <w:p>
+      <w:pPr>
+        <w:pStyle w:val="Paragraphedeliste"/>
+        <w:numPr>
+          <w:ilvl w:val="1"/>
+          <w:numId w:val="2"/>
+        </w:numPr>
+        <w:spacing w:after="0" w:line="240" w:lineRule="auto"/>
+        <w:textAlignment w:val="baseline"/>
+        <w:rPr>
+          <w:rFonts w:ascii="inherit" w:eastAsia="Times New Roman" w:hAnsi="inherit" w:cs="Helvetica"/>
+          <w:color w:val="000000"/>
+          <w:szCs w:val="24"/>
+          <w:lang w:eastAsia="fr-FR"/>
+        </w:rPr>
+      </w:pPr>
+    </w:p>
+    <w:p>
+      <w:pPr>
+        <w:pStyle w:val="Paragraphedeliste"/>
+        <w:numPr>
+          <w:ilvl w:val="0"/>
+          <w:numId w:val="2"/>
+        </w:numPr>
+        <w:spacing w:after="0" w:line="240" w:lineRule="auto"/>
+        <w:textAlignment w:val="baseline"/>
+        <w:rPr>
+          <w:rFonts w:ascii="inherit" w:eastAsia="Times New Roman" w:hAnsi="inherit" w:cs="Helvetica"/>
+          <w:color w:val="000000"/>
+          <w:szCs w:val="24"/>
+          <w:lang w:eastAsia="fr-FR"/>
+        </w:rPr>
+      </w:pPr>
+    </w:p>
+    <w:p>
+      <w:pPr>
+        <w:spacing w:after="0" w:line="240" w:lineRule="auto"/>
+        <w:textAlignment w:val="baseline"/>
+        <w:rPr>
+          <w:rFonts w:ascii="inherit" w:eastAsia="Times New Roman" w:hAnsi="inherit" w:cs="Helvetica"/>
+          <w:color w:val="000000"/>
+          <w:szCs w:val="24"/>
+          <w:lang w:eastAsia="fr-FR"/>
+        </w:rPr>
+      </w:pPr>
+    </w:p>
+    <w:p>
+      <w:pPr>
+        <w:spacing w:after="0" w:line="240" w:lineRule="auto"/>
+        <w:textAlignment w:val="baseline"/>
+        <w:rPr>
+          <w:rFonts w:ascii="inherit" w:eastAsia="Times New Roman" w:hAnsi="inherit" w:cs="Helvetica"/>
+          <w:color w:val="000000"/>
+          <w:szCs w:val="24"/>
+          <w:lang w:eastAsia="fr-FR"/>
+        </w:rPr>
+      </w:pPr>
+      <w:r>
+        <w:rPr>
+          <w:rFonts w:ascii="inherit" w:eastAsia="Times New Roman" w:hAnsi="inherit" w:cs="Helvetica"/>
+          <w:color w:val="000000"/>
+          <w:szCs w:val="24"/>
+          <w:lang w:eastAsia="fr-FR"/>
+        </w:rPr>
+        <w:t>Bravo ! Vous avez fini le jeu !</w:t>
+      </w:r>
+    </w:p>
     <w:sectPr>
       <w:pgSz w:w="11906" w:h="16838"/>
       <w:pgMar w:top="1417" w:right="1417" w:bottom="1417" w:left="1417" w:header="708" w:footer="708" w:gutter="0"/>
@@ -468,7 +2449,7 @@
         <w:rFonts w:ascii="Calibri" w:eastAsiaTheme="minorHAnsi" w:hAnsi="Calibri" w:cs="Calibri" w:hint="default"/>
       </w:rPr>
     </w:lvl>
-    <w:lvl w:ilvl="1" w:tplc="040C0003" w:tentative="1">
+    <w:lvl w:ilvl="1" w:tplc="040C0003">
       <w:start w:val="1"/>
       <w:numFmt w:val="bullet"/>
       <w:lvlText w:val="o"/>
@@ -480,7 +2461,7 @@
         <w:rFonts w:ascii="Courier New" w:hAnsi="Courier New" w:cs="Courier New" w:hint="default"/>
       </w:rPr>
     </w:lvl>
-    <w:lvl w:ilvl="2" w:tplc="040C0005" w:tentative="1">
+    <w:lvl w:ilvl="2" w:tplc="040C0005">
       <w:start w:val="1"/>
       <w:numFmt w:val="bullet"/>
       <w:lvlText w:val=""/>
@@ -492,7 +2473,7 @@
         <w:rFonts w:ascii="Wingdings" w:hAnsi="Wingdings" w:hint="default"/>
       </w:rPr>
     </w:lvl>
-    <w:lvl w:ilvl="3" w:tplc="040C0001" w:tentative="1">
+    <w:lvl w:ilvl="3" w:tplc="040C0001">
       <w:start w:val="1"/>
       <w:numFmt w:val="bullet"/>
       <w:lvlText w:val=""/>
@@ -972,6 +2953,11 @@
   <w:style w:type="paragraph" w:default="1" w:styleId="Normal">
     <w:name w:val="Normal"/>
     <w:qFormat/>
+    <w:rsid w:val="00172F89"/>
+    <w:rPr>
+      <w:rFonts w:ascii="Times New Roman" w:hAnsi="Times New Roman"/>
+      <w:sz w:val="24"/>
+    </w:rPr>
   </w:style>
   <w:style w:type="paragraph" w:styleId="Titre1">
     <w:name w:val="heading 1"/>
@@ -992,6 +2978,28 @@
       <w:color w:val="2F5496" w:themeColor="accent1" w:themeShade="BF"/>
       <w:sz w:val="32"/>
       <w:szCs w:val="32"/>
+    </w:rPr>
+  </w:style>
+  <w:style w:type="paragraph" w:styleId="Titre2">
+    <w:name w:val="heading 2"/>
+    <w:basedOn w:val="Normal"/>
+    <w:next w:val="Normal"/>
+    <w:link w:val="Titre2Car"/>
+    <w:uiPriority w:val="9"/>
+    <w:unhideWhenUsed/>
+    <w:qFormat/>
+    <w:rsid w:val="00172F89"/>
+    <w:pPr>
+      <w:keepNext/>
+      <w:keepLines/>
+      <w:spacing w:before="40" w:after="0"/>
+      <w:outlineLvl w:val="1"/>
+    </w:pPr>
+    <w:rPr>
+      <w:rFonts w:asciiTheme="majorHAnsi" w:eastAsiaTheme="majorEastAsia" w:hAnsiTheme="majorHAnsi" w:cstheme="majorBidi"/>
+      <w:color w:val="2F5496" w:themeColor="accent1" w:themeShade="BF"/>
+      <w:sz w:val="26"/>
+      <w:szCs w:val="26"/>
     </w:rPr>
   </w:style>
   <w:style w:type="character" w:default="1" w:styleId="Policepardfaut">
@@ -1044,6 +3052,24 @@
       <w:ind w:left="720"/>
       <w:contextualSpacing/>
     </w:pPr>
+  </w:style>
+  <w:style w:type="character" w:customStyle="1" w:styleId="latin12compacttimestamp-38a8ou">
+    <w:name w:val="latin12compacttimestamp-38a8ou"/>
+    <w:basedOn w:val="Policepardfaut"/>
+    <w:rsid w:val="00172F89"/>
+  </w:style>
+  <w:style w:type="character" w:customStyle="1" w:styleId="Titre2Car">
+    <w:name w:val="Titre 2 Car"/>
+    <w:basedOn w:val="Policepardfaut"/>
+    <w:link w:val="Titre2"/>
+    <w:uiPriority w:val="9"/>
+    <w:rsid w:val="00172F89"/>
+    <w:rPr>
+      <w:rFonts w:asciiTheme="majorHAnsi" w:eastAsiaTheme="majorEastAsia" w:hAnsiTheme="majorHAnsi" w:cstheme="majorBidi"/>
+      <w:color w:val="2F5496" w:themeColor="accent1" w:themeShade="BF"/>
+      <w:sz w:val="26"/>
+      <w:szCs w:val="26"/>
+    </w:rPr>
   </w:style>
 </w:styles>
 </file>

</xml_diff>

<commit_message>
Ajout BDD système de compte, ergonomie du code
</commit_message>
<xml_diff>
--- a/Explication Projet.docx
+++ b/Explication Projet.docx
@@ -2258,6 +2258,39 @@
           <w:lang w:eastAsia="fr-FR"/>
         </w:rPr>
       </w:pPr>
+      <w:r>
+        <w:rPr>
+          <w:rFonts w:ascii="inherit" w:eastAsia="Times New Roman" w:hAnsi="inherit" w:cs="Helvetica"/>
+          <w:color w:val="000000"/>
+          <w:szCs w:val="24"/>
+          <w:lang w:eastAsia="fr-FR"/>
+        </w:rPr>
+        <w:t>D</w:t>
+      </w:r>
+    </w:p>
+    <w:p>
+      <w:pPr>
+        <w:spacing w:after="0" w:line="240" w:lineRule="auto"/>
+        <w:textAlignment w:val="baseline"/>
+        <w:rPr>
+          <w:rFonts w:ascii="inherit" w:eastAsia="Times New Roman" w:hAnsi="inherit" w:cs="Helvetica"/>
+          <w:color w:val="000000"/>
+          <w:szCs w:val="24"/>
+          <w:lang w:eastAsia="fr-FR"/>
+        </w:rPr>
+      </w:pPr>
+    </w:p>
+    <w:p>
+      <w:pPr>
+        <w:spacing w:after="0" w:line="240" w:lineRule="auto"/>
+        <w:textAlignment w:val="baseline"/>
+        <w:rPr>
+          <w:rFonts w:ascii="inherit" w:eastAsia="Times New Roman" w:hAnsi="inherit" w:cs="Helvetica"/>
+          <w:color w:val="000000"/>
+          <w:szCs w:val="24"/>
+          <w:lang w:eastAsia="fr-FR"/>
+        </w:rPr>
+      </w:pPr>
     </w:p>
     <w:p>
       <w:pPr>
@@ -2275,38 +2308,733 @@
           <w:lang w:eastAsia="fr-FR"/>
         </w:rPr>
       </w:pPr>
-    </w:p>
-    <w:p>
-      <w:pPr>
-        <w:spacing w:after="0" w:line="240" w:lineRule="auto"/>
-        <w:textAlignment w:val="baseline"/>
-        <w:rPr>
-          <w:rFonts w:ascii="inherit" w:eastAsia="Times New Roman" w:hAnsi="inherit" w:cs="Helvetica"/>
-          <w:color w:val="000000"/>
-          <w:szCs w:val="24"/>
-          <w:lang w:eastAsia="fr-FR"/>
-        </w:rPr>
-      </w:pPr>
-    </w:p>
-    <w:p>
-      <w:pPr>
-        <w:spacing w:after="0" w:line="240" w:lineRule="auto"/>
-        <w:textAlignment w:val="baseline"/>
-        <w:rPr>
-          <w:rFonts w:ascii="inherit" w:eastAsia="Times New Roman" w:hAnsi="inherit" w:cs="Helvetica"/>
-          <w:color w:val="000000"/>
-          <w:szCs w:val="24"/>
-          <w:lang w:eastAsia="fr-FR"/>
-        </w:rPr>
-      </w:pPr>
-      <w:r>
-        <w:rPr>
-          <w:rFonts w:ascii="inherit" w:eastAsia="Times New Roman" w:hAnsi="inherit" w:cs="Helvetica"/>
-          <w:color w:val="000000"/>
-          <w:szCs w:val="24"/>
-          <w:lang w:eastAsia="fr-FR"/>
-        </w:rPr>
-        <w:t>Bravo ! Vous avez fini le jeu !</w:t>
+      <w:r>
+        <w:rPr>
+          <w:rFonts w:ascii="inherit" w:eastAsia="Times New Roman" w:hAnsi="inherit" w:cs="Helvetica"/>
+          <w:color w:val="000000"/>
+          <w:szCs w:val="24"/>
+          <w:lang w:eastAsia="fr-FR"/>
+        </w:rPr>
+        <w:t xml:space="preserve">Mettre en place un système de </w:t>
+      </w:r>
+      <w:r>
+        <w:rPr>
+          <w:rFonts w:ascii="inherit" w:eastAsia="Times New Roman" w:hAnsi="inherit" w:cs="Helvetica"/>
+          <w:color w:val="000000"/>
+          <w:szCs w:val="24"/>
+          <w:lang w:eastAsia="fr-FR"/>
+        </w:rPr>
+        <w:t>Compte (</w:t>
+      </w:r>
+      <w:r>
+        <w:rPr>
+          <w:rFonts w:ascii="inherit" w:eastAsia="Times New Roman" w:hAnsi="inherit" w:cs="Helvetica"/>
+          <w:color w:val="000000"/>
+          <w:szCs w:val="24"/>
+          <w:lang w:eastAsia="fr-FR"/>
+        </w:rPr>
+        <w:t>Login</w:t>
+      </w:r>
+      <w:r>
+        <w:rPr>
+          <w:rFonts w:ascii="inherit" w:eastAsia="Times New Roman" w:hAnsi="inherit" w:cs="Helvetica"/>
+          <w:color w:val="000000"/>
+          <w:szCs w:val="24"/>
+          <w:lang w:eastAsia="fr-FR"/>
+        </w:rPr>
+        <w:t>/MDP)</w:t>
+      </w:r>
+      <w:r>
+        <w:rPr>
+          <w:rFonts w:ascii="inherit" w:eastAsia="Times New Roman" w:hAnsi="inherit" w:cs="Helvetica"/>
+          <w:color w:val="000000"/>
+          <w:szCs w:val="24"/>
+          <w:lang w:eastAsia="fr-FR"/>
+        </w:rPr>
+        <w:t xml:space="preserve"> avec </w:t>
+      </w:r>
+      <w:r>
+        <w:rPr>
+          <w:rFonts w:ascii="inherit" w:eastAsia="Times New Roman" w:hAnsi="inherit" w:cs="Helvetica"/>
+          <w:color w:val="000000"/>
+          <w:szCs w:val="24"/>
+          <w:lang w:eastAsia="fr-FR"/>
+        </w:rPr>
+        <w:t>une</w:t>
+      </w:r>
+      <w:r>
+        <w:rPr>
+          <w:rFonts w:ascii="inherit" w:eastAsia="Times New Roman" w:hAnsi="inherit" w:cs="Helvetica"/>
+          <w:color w:val="000000"/>
+          <w:szCs w:val="24"/>
+          <w:lang w:eastAsia="fr-FR"/>
+        </w:rPr>
+        <w:t xml:space="preserve"> BDD.</w:t>
+      </w:r>
+    </w:p>
+    <w:p>
+      <w:pPr>
+        <w:pStyle w:val="Paragraphedeliste"/>
+        <w:numPr>
+          <w:ilvl w:val="1"/>
+          <w:numId w:val="2"/>
+        </w:numPr>
+        <w:spacing w:after="0" w:line="240" w:lineRule="auto"/>
+        <w:textAlignment w:val="baseline"/>
+        <w:rPr>
+          <w:rFonts w:ascii="inherit" w:eastAsia="Times New Roman" w:hAnsi="inherit" w:cs="Helvetica"/>
+          <w:color w:val="000000"/>
+          <w:szCs w:val="24"/>
+          <w:lang w:eastAsia="fr-FR"/>
+        </w:rPr>
+      </w:pPr>
+      <w:r>
+        <w:rPr>
+          <w:rFonts w:ascii="inherit" w:eastAsia="Times New Roman" w:hAnsi="inherit" w:cs="Helvetica"/>
+          <w:color w:val="000000"/>
+          <w:szCs w:val="24"/>
+          <w:lang w:eastAsia="fr-FR"/>
+        </w:rPr>
+        <w:t>Créer une BDD avec 3 tables : Joueurs (login/mdp/argents), Cartes_Persos(nom,atk,def,pv,elmt,…) bref la liste des persos et attributs de base (sans random). Cartes_des_Joueurs(idJoueur,idCartes,atk_P,def_P,pvm_P,…) : liste des persos que chaque joueur possède.</w:t>
+      </w:r>
+    </w:p>
+    <w:p>
+      <w:pPr>
+        <w:pStyle w:val="Paragraphedeliste"/>
+        <w:numPr>
+          <w:ilvl w:val="1"/>
+          <w:numId w:val="2"/>
+        </w:numPr>
+        <w:spacing w:after="0" w:line="240" w:lineRule="auto"/>
+        <w:textAlignment w:val="baseline"/>
+        <w:rPr>
+          <w:rFonts w:ascii="inherit" w:eastAsia="Times New Roman" w:hAnsi="inherit" w:cs="Helvetica"/>
+          <w:color w:val="000000"/>
+          <w:szCs w:val="24"/>
+          <w:lang w:eastAsia="fr-FR"/>
+        </w:rPr>
+      </w:pPr>
+      <w:r>
+        <w:rPr>
+          <w:rFonts w:ascii="inherit" w:eastAsia="Times New Roman" w:hAnsi="inherit" w:cs="Helvetica"/>
+          <w:color w:val="000000"/>
+          <w:szCs w:val="24"/>
+          <w:lang w:eastAsia="fr-FR"/>
+        </w:rPr>
+        <w:t>On crée un système de co /deco, deconnexion = unset session</w:t>
+      </w:r>
+      <w:r>
+        <w:rPr>
+          <w:rFonts w:ascii="inherit" w:eastAsia="Times New Roman" w:hAnsi="inherit" w:cs="Helvetica"/>
+          <w:color w:val="000000"/>
+          <w:szCs w:val="24"/>
+          <w:lang w:eastAsia="fr-FR"/>
+        </w:rPr>
+        <w:br/>
+        <w:t xml:space="preserve">connexion = vérifie login (strtolower), mdp et password_verify avec (mdp,mdp_save). + Charger </w:t>
+      </w:r>
+      <w:r>
+        <w:rPr>
+          <w:rFonts w:ascii="inherit" w:eastAsia="Times New Roman" w:hAnsi="inherit" w:cs="Helvetica"/>
+          <w:b/>
+          <w:bCs/>
+          <w:color w:val="000000"/>
+          <w:szCs w:val="24"/>
+          <w:lang w:eastAsia="fr-FR"/>
+        </w:rPr>
+        <w:t>$_SESSION[‘personnages’]</w:t>
+      </w:r>
+      <w:r>
+        <w:rPr>
+          <w:rFonts w:ascii="inherit" w:eastAsia="Times New Roman" w:hAnsi="inherit" w:cs="Helvetica"/>
+          <w:b/>
+          <w:bCs/>
+          <w:color w:val="000000"/>
+          <w:szCs w:val="24"/>
+          <w:lang w:eastAsia="fr-FR"/>
+        </w:rPr>
+        <w:t xml:space="preserve"> </w:t>
+      </w:r>
+      <w:r>
+        <w:rPr>
+          <w:rFonts w:ascii="inherit" w:eastAsia="Times New Roman" w:hAnsi="inherit" w:cs="Helvetica"/>
+          <w:color w:val="000000"/>
+          <w:szCs w:val="24"/>
+          <w:lang w:eastAsia="fr-FR"/>
+        </w:rPr>
+        <w:t>des personnages dans Cartes_des_Joueurs, avec idJoueur = id du perso qui se connecte (log).</w:t>
+      </w:r>
+    </w:p>
+    <w:p>
+      <w:pPr>
+        <w:pStyle w:val="Paragraphedeliste"/>
+        <w:numPr>
+          <w:ilvl w:val="2"/>
+          <w:numId w:val="2"/>
+        </w:numPr>
+        <w:spacing w:after="0" w:line="240" w:lineRule="auto"/>
+        <w:textAlignment w:val="baseline"/>
+        <w:rPr>
+          <w:rFonts w:ascii="inherit" w:eastAsia="Times New Roman" w:hAnsi="inherit" w:cs="Helvetica"/>
+          <w:color w:val="000000"/>
+          <w:szCs w:val="24"/>
+          <w:lang w:eastAsia="fr-FR"/>
+        </w:rPr>
+      </w:pPr>
+      <w:r>
+        <w:rPr>
+          <w:rFonts w:ascii="inherit" w:eastAsia="Times New Roman" w:hAnsi="inherit" w:cs="Helvetica"/>
+          <w:color w:val="000000"/>
+          <w:szCs w:val="24"/>
+          <w:lang w:eastAsia="fr-FR"/>
+        </w:rPr>
+        <w:t>Pour charger les persos, on doit adapter la classe Perso de façon à ce que le constructeur puisse prendre en argument une requête SQL, du coup on la modifie, on envoie la requête et il cherche chaque colonne pour le mettre dans un attribut du perso.</w:t>
+      </w:r>
+    </w:p>
+    <w:p>
+      <w:pPr>
+        <w:pStyle w:val="Paragraphedeliste"/>
+        <w:numPr>
+          <w:ilvl w:val="1"/>
+          <w:numId w:val="2"/>
+        </w:numPr>
+        <w:spacing w:after="0" w:line="240" w:lineRule="auto"/>
+        <w:textAlignment w:val="baseline"/>
+        <w:rPr>
+          <w:rFonts w:ascii="inherit" w:eastAsia="Times New Roman" w:hAnsi="inherit" w:cs="Helvetica"/>
+          <w:color w:val="000000"/>
+          <w:szCs w:val="24"/>
+          <w:lang w:eastAsia="fr-FR"/>
+        </w:rPr>
+      </w:pPr>
+      <w:r>
+        <w:rPr>
+          <w:rFonts w:ascii="inherit" w:eastAsia="Times New Roman" w:hAnsi="inherit" w:cs="Helvetica"/>
+          <w:color w:val="000000"/>
+          <w:szCs w:val="24"/>
+          <w:lang w:eastAsia="fr-FR"/>
+        </w:rPr>
+        <w:t xml:space="preserve">Système d’inscription : Si login != login_existants, si mdp &gt;= 5 char, on password_hash(mdp), et on </w:t>
+      </w:r>
+      <w:r>
+        <w:rPr>
+          <w:rFonts w:ascii="inherit" w:eastAsia="Times New Roman" w:hAnsi="inherit" w:cs="Helvetica"/>
+          <w:b/>
+          <w:bCs/>
+          <w:color w:val="000000"/>
+          <w:szCs w:val="24"/>
+          <w:lang w:eastAsia="fr-FR"/>
+        </w:rPr>
+        <w:t>INSERT INTO Joueurs</w:t>
+      </w:r>
+      <w:r>
+        <w:rPr>
+          <w:rFonts w:ascii="inherit" w:eastAsia="Times New Roman" w:hAnsi="inherit" w:cs="Helvetica"/>
+          <w:color w:val="000000"/>
+          <w:szCs w:val="24"/>
+          <w:lang w:eastAsia="fr-FR"/>
+        </w:rPr>
+        <w:t>. + argent init = -100</w:t>
+      </w:r>
+    </w:p>
+    <w:p>
+      <w:pPr>
+        <w:pStyle w:val="Paragraphedeliste"/>
+        <w:numPr>
+          <w:ilvl w:val="2"/>
+          <w:numId w:val="2"/>
+        </w:numPr>
+        <w:spacing w:after="0" w:line="240" w:lineRule="auto"/>
+        <w:textAlignment w:val="baseline"/>
+        <w:rPr>
+          <w:rFonts w:ascii="inherit" w:eastAsia="Times New Roman" w:hAnsi="inherit" w:cs="Helvetica"/>
+          <w:color w:val="000000"/>
+          <w:szCs w:val="24"/>
+          <w:lang w:eastAsia="fr-FR"/>
+        </w:rPr>
+      </w:pPr>
+      <w:r>
+        <w:rPr>
+          <w:rFonts w:ascii="inherit" w:eastAsia="Times New Roman" w:hAnsi="inherit" w:cs="Helvetica"/>
+          <w:color w:val="000000"/>
+          <w:szCs w:val="24"/>
+          <w:lang w:eastAsia="fr-FR"/>
+        </w:rPr>
+        <w:t>-100 car comme ça, si argent = -100, alors summons du début</w:t>
+      </w:r>
+    </w:p>
+    <w:p>
+      <w:pPr>
+        <w:pStyle w:val="Paragraphedeliste"/>
+        <w:numPr>
+          <w:ilvl w:val="1"/>
+          <w:numId w:val="2"/>
+        </w:numPr>
+        <w:spacing w:after="0" w:line="240" w:lineRule="auto"/>
+        <w:textAlignment w:val="baseline"/>
+        <w:rPr>
+          <w:rFonts w:ascii="inherit" w:eastAsia="Times New Roman" w:hAnsi="inherit" w:cs="Helvetica"/>
+          <w:color w:val="000000"/>
+          <w:szCs w:val="24"/>
+          <w:lang w:eastAsia="fr-FR"/>
+        </w:rPr>
+      </w:pPr>
+      <w:r>
+        <w:rPr>
+          <w:rFonts w:ascii="inherit" w:eastAsia="Times New Roman" w:hAnsi="inherit" w:cs="Helvetica"/>
+          <w:color w:val="000000"/>
+          <w:szCs w:val="24"/>
+          <w:lang w:eastAsia="fr-FR"/>
+        </w:rPr>
+        <w:lastRenderedPageBreak/>
+        <w:t xml:space="preserve">Système de sauvegarde : On efface les Cartes_des_Joueurs pour l’id actuel, puis on INSERT INTO la table les variables </w:t>
+      </w:r>
+      <w:r>
+        <w:rPr>
+          <w:rFonts w:ascii="inherit" w:eastAsia="Times New Roman" w:hAnsi="inherit" w:cs="Helvetica"/>
+          <w:color w:val="000000"/>
+          <w:szCs w:val="24"/>
+          <w:lang w:eastAsia="fr-FR"/>
+        </w:rPr>
+        <w:t>de</w:t>
+      </w:r>
+      <w:r>
+        <w:rPr>
+          <w:rFonts w:ascii="inherit" w:eastAsia="Times New Roman" w:hAnsi="inherit" w:cs="Helvetica"/>
+          <w:b/>
+          <w:bCs/>
+          <w:color w:val="000000"/>
+          <w:szCs w:val="24"/>
+          <w:lang w:eastAsia="fr-FR"/>
+        </w:rPr>
+        <w:t xml:space="preserve"> $_SESSION[‘personnages’] </w:t>
+      </w:r>
+      <w:r>
+        <w:rPr>
+          <w:rFonts w:ascii="inherit" w:eastAsia="Times New Roman" w:hAnsi="inherit" w:cs="Helvetica"/>
+          <w:color w:val="000000"/>
+          <w:szCs w:val="24"/>
+          <w:lang w:eastAsia="fr-FR"/>
+        </w:rPr>
+        <w:t xml:space="preserve">en envoyant dans le </w:t>
+      </w:r>
+      <w:r>
+        <w:rPr>
+          <w:rFonts w:ascii="inherit" w:eastAsia="Times New Roman" w:hAnsi="inherit" w:cs="Helvetica"/>
+          <w:b/>
+          <w:bCs/>
+          <w:color w:val="000000"/>
+          <w:szCs w:val="24"/>
+          <w:lang w:eastAsia="fr-FR"/>
+        </w:rPr>
+        <w:t>$requete-&gt;execute( array())</w:t>
+      </w:r>
+      <w:r>
+        <w:rPr>
+          <w:rFonts w:ascii="inherit" w:eastAsia="Times New Roman" w:hAnsi="inherit" w:cs="Helvetica"/>
+          <w:color w:val="000000"/>
+          <w:szCs w:val="24"/>
+          <w:lang w:eastAsia="fr-FR"/>
+        </w:rPr>
+        <w:t xml:space="preserve"> la liste des attributs de chacun de nos objets personnages. Donc </w:t>
+      </w:r>
+      <w:r>
+        <w:rPr>
+          <w:rFonts w:ascii="inherit" w:eastAsia="Times New Roman" w:hAnsi="inherit" w:cs="Helvetica"/>
+          <w:b/>
+          <w:bCs/>
+          <w:color w:val="000000"/>
+          <w:szCs w:val="24"/>
+          <w:lang w:eastAsia="fr-FR"/>
+        </w:rPr>
+        <w:t>foreach($_SESSION[‘pers..’])</w:t>
+      </w:r>
+      <w:r>
+        <w:rPr>
+          <w:rFonts w:ascii="inherit" w:eastAsia="Times New Roman" w:hAnsi="inherit" w:cs="Helvetica"/>
+          <w:color w:val="000000"/>
+          <w:szCs w:val="24"/>
+          <w:lang w:eastAsia="fr-FR"/>
+        </w:rPr>
+        <w:t>.</w:t>
+      </w:r>
+    </w:p>
+    <w:p>
+      <w:pPr>
+        <w:pStyle w:val="Paragraphedeliste"/>
+        <w:numPr>
+          <w:ilvl w:val="1"/>
+          <w:numId w:val="2"/>
+        </w:numPr>
+        <w:spacing w:after="0" w:line="240" w:lineRule="auto"/>
+        <w:textAlignment w:val="baseline"/>
+        <w:rPr>
+          <w:rFonts w:ascii="inherit" w:eastAsia="Times New Roman" w:hAnsi="inherit" w:cs="Helvetica"/>
+          <w:color w:val="000000"/>
+          <w:szCs w:val="24"/>
+          <w:lang w:eastAsia="fr-FR"/>
+        </w:rPr>
+      </w:pPr>
+      <w:r>
+        <w:rPr>
+          <w:rFonts w:ascii="inherit" w:eastAsia="Times New Roman" w:hAnsi="inherit" w:cs="Helvetica"/>
+          <w:color w:val="000000"/>
+          <w:szCs w:val="24"/>
+          <w:lang w:eastAsia="fr-FR"/>
+        </w:rPr>
+        <w:t>Evidemment, créer une BDD SQL Gacha_LTE contenant les 3 tables.</w:t>
+      </w:r>
+    </w:p>
+    <w:p>
+      <w:pPr>
+        <w:spacing w:after="0" w:line="240" w:lineRule="auto"/>
+        <w:textAlignment w:val="baseline"/>
+        <w:rPr>
+          <w:rFonts w:ascii="inherit" w:eastAsia="Times New Roman" w:hAnsi="inherit" w:cs="Helvetica"/>
+          <w:color w:val="000000"/>
+          <w:szCs w:val="24"/>
+          <w:lang w:eastAsia="fr-FR"/>
+        </w:rPr>
+      </w:pPr>
+    </w:p>
+    <w:p>
+      <w:pPr>
+        <w:pStyle w:val="Paragraphedeliste"/>
+        <w:numPr>
+          <w:ilvl w:val="0"/>
+          <w:numId w:val="2"/>
+        </w:numPr>
+        <w:spacing w:after="0" w:line="240" w:lineRule="auto"/>
+        <w:textAlignment w:val="baseline"/>
+        <w:rPr>
+          <w:rFonts w:ascii="inherit" w:eastAsia="Times New Roman" w:hAnsi="inherit" w:cs="Helvetica"/>
+          <w:color w:val="000000"/>
+          <w:szCs w:val="24"/>
+          <w:lang w:eastAsia="fr-FR"/>
+        </w:rPr>
+      </w:pPr>
+      <w:r>
+        <w:rPr>
+          <w:rFonts w:ascii="inherit" w:eastAsia="Times New Roman" w:hAnsi="inherit" w:cs="Helvetica"/>
+          <w:color w:val="000000"/>
+          <w:szCs w:val="24"/>
+          <w:lang w:eastAsia="fr-FR"/>
+        </w:rPr>
+        <w:t>Mettre en place une interface (page admin) où l’on peut ajouter/éditer des persos</w:t>
+      </w:r>
+    </w:p>
+    <w:p>
+      <w:pPr>
+        <w:pStyle w:val="Paragraphedeliste"/>
+        <w:numPr>
+          <w:ilvl w:val="1"/>
+          <w:numId w:val="2"/>
+        </w:numPr>
+        <w:spacing w:after="0" w:line="240" w:lineRule="auto"/>
+        <w:textAlignment w:val="baseline"/>
+        <w:rPr>
+          <w:rFonts w:ascii="inherit" w:eastAsia="Times New Roman" w:hAnsi="inherit" w:cs="Helvetica"/>
+          <w:color w:val="000000"/>
+          <w:szCs w:val="24"/>
+          <w:lang w:eastAsia="fr-FR"/>
+        </w:rPr>
+      </w:pPr>
+      <w:r>
+        <w:rPr>
+          <w:rFonts w:ascii="inherit" w:eastAsia="Times New Roman" w:hAnsi="inherit" w:cs="Helvetica"/>
+          <w:color w:val="000000"/>
+          <w:szCs w:val="24"/>
+          <w:lang w:eastAsia="fr-FR"/>
+        </w:rPr>
+        <w:t xml:space="preserve">Cela veut dire qu’on oubli </w:t>
+      </w:r>
+      <w:r>
+        <w:rPr>
+          <w:rFonts w:ascii="inherit" w:eastAsia="Times New Roman" w:hAnsi="inherit" w:cs="Helvetica"/>
+          <w:b/>
+          <w:bCs/>
+          <w:color w:val="000000"/>
+          <w:szCs w:val="24"/>
+          <w:lang w:eastAsia="fr-FR"/>
+        </w:rPr>
+        <w:t>Liste_Persos.php</w:t>
+      </w:r>
+      <w:r>
+        <w:rPr>
+          <w:rFonts w:ascii="inherit" w:eastAsia="Times New Roman" w:hAnsi="inherit" w:cs="Helvetica"/>
+          <w:color w:val="000000"/>
+          <w:szCs w:val="24"/>
+          <w:lang w:eastAsia="fr-FR"/>
+        </w:rPr>
+        <w:t xml:space="preserve">, car les listes seront dynamiques, car contenu dans la table </w:t>
+      </w:r>
+      <w:r>
+        <w:rPr>
+          <w:rFonts w:ascii="inherit" w:eastAsia="Times New Roman" w:hAnsi="inherit" w:cs="Helvetica"/>
+          <w:b/>
+          <w:bCs/>
+          <w:color w:val="000000"/>
+          <w:szCs w:val="24"/>
+          <w:lang w:eastAsia="fr-FR"/>
+        </w:rPr>
+        <w:t>Cartes_Personnages</w:t>
+      </w:r>
+      <w:r>
+        <w:rPr>
+          <w:rFonts w:ascii="inherit" w:eastAsia="Times New Roman" w:hAnsi="inherit" w:cs="Helvetica"/>
+          <w:color w:val="000000"/>
+          <w:szCs w:val="24"/>
+          <w:lang w:eastAsia="fr-FR"/>
+        </w:rPr>
+        <w:t>.</w:t>
+      </w:r>
+    </w:p>
+    <w:p>
+      <w:pPr>
+        <w:spacing w:after="0" w:line="240" w:lineRule="auto"/>
+        <w:textAlignment w:val="baseline"/>
+        <w:rPr>
+          <w:rFonts w:ascii="inherit" w:eastAsia="Times New Roman" w:hAnsi="inherit" w:cs="Helvetica"/>
+          <w:color w:val="000000"/>
+          <w:szCs w:val="24"/>
+          <w:lang w:eastAsia="fr-FR"/>
+        </w:rPr>
+      </w:pPr>
+    </w:p>
+    <w:p>
+      <w:pPr>
+        <w:spacing w:after="0" w:line="240" w:lineRule="auto"/>
+        <w:textAlignment w:val="baseline"/>
+        <w:rPr>
+          <w:rFonts w:ascii="inherit" w:eastAsia="Times New Roman" w:hAnsi="inherit" w:cs="Helvetica"/>
+          <w:color w:val="000000"/>
+          <w:szCs w:val="24"/>
+          <w:lang w:eastAsia="fr-FR"/>
+        </w:rPr>
+      </w:pPr>
+    </w:p>
+    <w:p>
+      <w:pPr>
+        <w:pStyle w:val="Paragraphedeliste"/>
+        <w:numPr>
+          <w:ilvl w:val="0"/>
+          <w:numId w:val="2"/>
+        </w:numPr>
+        <w:spacing w:after="0" w:line="240" w:lineRule="auto"/>
+        <w:textAlignment w:val="baseline"/>
+        <w:rPr>
+          <w:rFonts w:ascii="inherit" w:eastAsia="Times New Roman" w:hAnsi="inherit" w:cs="Helvetica"/>
+          <w:color w:val="000000"/>
+          <w:szCs w:val="24"/>
+          <w:lang w:eastAsia="fr-FR"/>
+        </w:rPr>
+      </w:pPr>
+      <w:r>
+        <w:rPr>
+          <w:rFonts w:ascii="inherit" w:eastAsia="Times New Roman" w:hAnsi="inherit" w:cs="Helvetica"/>
+          <w:color w:val="000000"/>
+          <w:szCs w:val="24"/>
+          <w:lang w:eastAsia="fr-FR"/>
+        </w:rPr>
+        <w:t>Retravailler la structure du code, de façon à :</w:t>
+      </w:r>
+    </w:p>
+    <w:p>
+      <w:pPr>
+        <w:pStyle w:val="Paragraphedeliste"/>
+        <w:numPr>
+          <w:ilvl w:val="1"/>
+          <w:numId w:val="2"/>
+        </w:numPr>
+        <w:spacing w:after="0" w:line="240" w:lineRule="auto"/>
+        <w:textAlignment w:val="baseline"/>
+        <w:rPr>
+          <w:rFonts w:ascii="inherit" w:eastAsia="Times New Roman" w:hAnsi="inherit" w:cs="Helvetica"/>
+          <w:color w:val="000000"/>
+          <w:szCs w:val="24"/>
+          <w:lang w:eastAsia="fr-FR"/>
+        </w:rPr>
+      </w:pPr>
+      <w:r>
+        <w:rPr>
+          <w:rFonts w:ascii="inherit" w:eastAsia="Times New Roman" w:hAnsi="inherit" w:cs="Helvetica"/>
+          <w:color w:val="000000"/>
+          <w:szCs w:val="24"/>
+          <w:lang w:eastAsia="fr-FR"/>
+        </w:rPr>
+        <w:t>réduire le nombre de variables temporaires</w:t>
+      </w:r>
+    </w:p>
+    <w:p>
+      <w:pPr>
+        <w:pStyle w:val="Paragraphedeliste"/>
+        <w:numPr>
+          <w:ilvl w:val="1"/>
+          <w:numId w:val="2"/>
+        </w:numPr>
+        <w:spacing w:after="0" w:line="240" w:lineRule="auto"/>
+        <w:textAlignment w:val="baseline"/>
+        <w:rPr>
+          <w:rFonts w:ascii="inherit" w:eastAsia="Times New Roman" w:hAnsi="inherit" w:cs="Helvetica"/>
+          <w:color w:val="000000"/>
+          <w:szCs w:val="24"/>
+          <w:lang w:eastAsia="fr-FR"/>
+        </w:rPr>
+      </w:pPr>
+      <w:r>
+        <w:rPr>
+          <w:rFonts w:ascii="inherit" w:eastAsia="Times New Roman" w:hAnsi="inherit" w:cs="Helvetica"/>
+          <w:color w:val="000000"/>
+          <w:szCs w:val="24"/>
+          <w:lang w:eastAsia="fr-FR"/>
+        </w:rPr>
+        <w:t>simplifier les noms, l’écriture, l’indentation (lisibilité)</w:t>
+      </w:r>
+    </w:p>
+    <w:p>
+      <w:pPr>
+        <w:pStyle w:val="Paragraphedeliste"/>
+        <w:numPr>
+          <w:ilvl w:val="1"/>
+          <w:numId w:val="2"/>
+        </w:numPr>
+        <w:spacing w:after="0" w:line="240" w:lineRule="auto"/>
+        <w:textAlignment w:val="baseline"/>
+        <w:rPr>
+          <w:rFonts w:ascii="inherit" w:eastAsia="Times New Roman" w:hAnsi="inherit" w:cs="Helvetica"/>
+          <w:color w:val="000000"/>
+          <w:szCs w:val="24"/>
+          <w:lang w:eastAsia="fr-FR"/>
+        </w:rPr>
+      </w:pPr>
+      <w:r>
+        <w:rPr>
+          <w:rFonts w:ascii="inherit" w:eastAsia="Times New Roman" w:hAnsi="inherit" w:cs="Helvetica"/>
+          <w:color w:val="000000"/>
+          <w:szCs w:val="24"/>
+          <w:lang w:eastAsia="fr-FR"/>
+        </w:rPr>
+        <w:t xml:space="preserve">factoriser le code en mettant en fonction le maximum de choses </w:t>
+      </w:r>
+    </w:p>
+    <w:p>
+      <w:pPr>
+        <w:pStyle w:val="Paragraphedeliste"/>
+        <w:numPr>
+          <w:ilvl w:val="2"/>
+          <w:numId w:val="2"/>
+        </w:numPr>
+        <w:spacing w:after="0" w:line="240" w:lineRule="auto"/>
+        <w:textAlignment w:val="baseline"/>
+        <w:rPr>
+          <w:rFonts w:ascii="inherit" w:eastAsia="Times New Roman" w:hAnsi="inherit" w:cs="Helvetica"/>
+          <w:color w:val="000000"/>
+          <w:szCs w:val="24"/>
+          <w:lang w:eastAsia="fr-FR"/>
+        </w:rPr>
+      </w:pPr>
+      <w:r>
+        <w:rPr>
+          <w:rFonts w:ascii="inherit" w:eastAsia="Times New Roman" w:hAnsi="inherit" w:cs="Helvetica"/>
+          <w:color w:val="000000"/>
+          <w:szCs w:val="24"/>
+          <w:lang w:eastAsia="fr-FR"/>
+        </w:rPr>
+        <w:t>combats_du_round() est un bon exemple</w:t>
+      </w:r>
+    </w:p>
+    <w:p>
+      <w:pPr>
+        <w:pStyle w:val="Paragraphedeliste"/>
+        <w:numPr>
+          <w:ilvl w:val="1"/>
+          <w:numId w:val="2"/>
+        </w:numPr>
+        <w:spacing w:after="0" w:line="240" w:lineRule="auto"/>
+        <w:textAlignment w:val="baseline"/>
+        <w:rPr>
+          <w:rFonts w:ascii="inherit" w:eastAsia="Times New Roman" w:hAnsi="inherit" w:cs="Helvetica"/>
+          <w:color w:val="000000"/>
+          <w:szCs w:val="24"/>
+          <w:lang w:eastAsia="fr-FR"/>
+        </w:rPr>
+      </w:pPr>
+      <w:r>
+        <w:rPr>
+          <w:rFonts w:ascii="inherit" w:eastAsia="Times New Roman" w:hAnsi="inherit" w:cs="Helvetica"/>
+          <w:color w:val="000000"/>
+          <w:szCs w:val="24"/>
+          <w:lang w:eastAsia="fr-FR"/>
+        </w:rPr>
+        <w:t>factoriser des morceaux du code, exemple : &lt;/form&gt; général.</w:t>
+      </w:r>
+    </w:p>
+    <w:p>
+      <w:pPr>
+        <w:pStyle w:val="Paragraphedeliste"/>
+        <w:numPr>
+          <w:ilvl w:val="1"/>
+          <w:numId w:val="2"/>
+        </w:numPr>
+        <w:spacing w:after="0" w:line="240" w:lineRule="auto"/>
+        <w:textAlignment w:val="baseline"/>
+        <w:rPr>
+          <w:rFonts w:ascii="inherit" w:eastAsia="Times New Roman" w:hAnsi="inherit" w:cs="Helvetica"/>
+          <w:color w:val="000000"/>
+          <w:szCs w:val="24"/>
+          <w:lang w:eastAsia="fr-FR"/>
+        </w:rPr>
+      </w:pPr>
+    </w:p>
+    <w:p>
+      <w:pPr>
+        <w:spacing w:after="0" w:line="240" w:lineRule="auto"/>
+        <w:textAlignment w:val="baseline"/>
+        <w:rPr>
+          <w:rFonts w:ascii="inherit" w:eastAsia="Times New Roman" w:hAnsi="inherit" w:cs="Helvetica"/>
+          <w:color w:val="000000"/>
+          <w:szCs w:val="24"/>
+          <w:lang w:eastAsia="fr-FR"/>
+        </w:rPr>
+      </w:pPr>
+    </w:p>
+    <w:p>
+      <w:pPr>
+        <w:spacing w:after="0" w:line="240" w:lineRule="auto"/>
+        <w:textAlignment w:val="baseline"/>
+        <w:rPr>
+          <w:rFonts w:ascii="inherit" w:eastAsia="Times New Roman" w:hAnsi="inherit" w:cs="Helvetica"/>
+          <w:color w:val="000000"/>
+          <w:szCs w:val="24"/>
+          <w:lang w:eastAsia="fr-FR"/>
+        </w:rPr>
+      </w:pPr>
+      <w:r>
+        <w:rPr>
+          <w:rFonts w:ascii="inherit" w:eastAsia="Times New Roman" w:hAnsi="inherit" w:cs="Helvetica"/>
+          <w:color w:val="000000"/>
+          <w:szCs w:val="24"/>
+          <w:lang w:eastAsia="fr-FR"/>
+        </w:rPr>
+        <w:t>Bravo ! Vous avez fini l</w:t>
+      </w:r>
+      <w:r>
+        <w:rPr>
+          <w:rFonts w:ascii="inherit" w:eastAsia="Times New Roman" w:hAnsi="inherit" w:cs="Helvetica"/>
+          <w:color w:val="000000"/>
+          <w:szCs w:val="24"/>
+          <w:lang w:eastAsia="fr-FR"/>
+        </w:rPr>
+        <w:t>a création du</w:t>
+      </w:r>
+      <w:r>
+        <w:rPr>
+          <w:rFonts w:ascii="inherit" w:eastAsia="Times New Roman" w:hAnsi="inherit" w:cs="Helvetica"/>
+          <w:color w:val="000000"/>
+          <w:szCs w:val="24"/>
+          <w:lang w:eastAsia="fr-FR"/>
+        </w:rPr>
+        <w:t xml:space="preserve"> jeu !</w:t>
       </w:r>
     </w:p>
     <w:sectPr>

</xml_diff>

<commit_message>
Correction fct Sauvegarde, Nom_P foreign key, Perso recupere les stats de CdJ et pas CP, car cartes stats deja definis
</commit_message>
<xml_diff>
--- a/Explication Projet.docx
+++ b/Explication Projet.docx
@@ -3035,6 +3035,551 @@
           <w:lang w:eastAsia="fr-FR"/>
         </w:rPr>
         <w:t xml:space="preserve"> jeu !</w:t>
+      </w:r>
+    </w:p>
+    <w:p>
+      <w:pPr>
+        <w:spacing w:after="0" w:line="240" w:lineRule="auto"/>
+        <w:textAlignment w:val="baseline"/>
+        <w:rPr>
+          <w:rFonts w:ascii="inherit" w:eastAsia="Times New Roman" w:hAnsi="inherit" w:cs="Helvetica"/>
+          <w:color w:val="000000"/>
+          <w:szCs w:val="24"/>
+          <w:lang w:eastAsia="fr-FR"/>
+        </w:rPr>
+      </w:pPr>
+    </w:p>
+    <w:p>
+      <w:pPr>
+        <w:spacing w:after="0" w:line="240" w:lineRule="auto"/>
+        <w:textAlignment w:val="baseline"/>
+        <w:rPr>
+          <w:rFonts w:ascii="inherit" w:eastAsia="Times New Roman" w:hAnsi="inherit" w:cs="Helvetica"/>
+          <w:color w:val="000000"/>
+          <w:szCs w:val="24"/>
+          <w:lang w:eastAsia="fr-FR"/>
+        </w:rPr>
+      </w:pPr>
+    </w:p>
+    <w:p>
+      <w:pPr>
+        <w:spacing w:after="0" w:line="240" w:lineRule="auto"/>
+        <w:textAlignment w:val="baseline"/>
+        <w:rPr>
+          <w:rFonts w:ascii="inherit" w:eastAsia="Times New Roman" w:hAnsi="inherit" w:cs="Helvetica"/>
+          <w:color w:val="000000"/>
+          <w:szCs w:val="24"/>
+          <w:lang w:eastAsia="fr-FR"/>
+        </w:rPr>
+      </w:pPr>
+      <w:r>
+        <w:rPr>
+          <w:rFonts w:ascii="inherit" w:eastAsia="Times New Roman" w:hAnsi="inherit" w:cs="Helvetica"/>
+          <w:color w:val="000000"/>
+          <w:szCs w:val="24"/>
+          <w:lang w:eastAsia="fr-FR"/>
+        </w:rPr>
+        <w:t>Nombre d’heures de création effectuées (historique) :</w:t>
+      </w:r>
+    </w:p>
+    <w:p>
+      <w:pPr>
+        <w:pStyle w:val="Paragraphedeliste"/>
+        <w:numPr>
+          <w:ilvl w:val="0"/>
+          <w:numId w:val="2"/>
+        </w:numPr>
+        <w:spacing w:after="0" w:line="240" w:lineRule="auto"/>
+        <w:textAlignment w:val="baseline"/>
+        <w:rPr>
+          <w:rFonts w:ascii="inherit" w:eastAsia="Times New Roman" w:hAnsi="inherit" w:cs="Helvetica"/>
+          <w:color w:val="000000"/>
+          <w:szCs w:val="24"/>
+          <w:lang w:eastAsia="fr-FR"/>
+        </w:rPr>
+      </w:pPr>
+      <w:r>
+        <w:rPr>
+          <w:rFonts w:ascii="inherit" w:eastAsia="Times New Roman" w:hAnsi="inherit" w:cs="Helvetica"/>
+          <w:color w:val="000000"/>
+          <w:szCs w:val="24"/>
+          <w:lang w:eastAsia="fr-FR"/>
+        </w:rPr>
+        <w:t>12/10 : 5h : creation du tournois + image des persos</w:t>
+      </w:r>
+      <w:r>
+        <w:rPr>
+          <w:rFonts w:ascii="inherit" w:eastAsia="Times New Roman" w:hAnsi="inherit" w:cs="Helvetica"/>
+          <w:color w:val="000000"/>
+          <w:szCs w:val="24"/>
+          <w:lang w:eastAsia="fr-FR"/>
+        </w:rPr>
+        <w:t>.</w:t>
+      </w:r>
+    </w:p>
+    <w:p>
+      <w:pPr>
+        <w:pStyle w:val="Paragraphedeliste"/>
+        <w:numPr>
+          <w:ilvl w:val="0"/>
+          <w:numId w:val="2"/>
+        </w:numPr>
+        <w:spacing w:after="0" w:line="240" w:lineRule="auto"/>
+        <w:textAlignment w:val="baseline"/>
+        <w:rPr>
+          <w:rFonts w:ascii="inherit" w:eastAsia="Times New Roman" w:hAnsi="inherit" w:cs="Helvetica"/>
+          <w:color w:val="000000"/>
+          <w:szCs w:val="24"/>
+          <w:lang w:eastAsia="fr-FR"/>
+        </w:rPr>
+      </w:pPr>
+      <w:r>
+        <w:rPr>
+          <w:rFonts w:ascii="inherit" w:eastAsia="Times New Roman" w:hAnsi="inherit" w:cs="Helvetica"/>
+          <w:color w:val="000000"/>
+          <w:szCs w:val="24"/>
+          <w:lang w:eastAsia="fr-FR"/>
+        </w:rPr>
+        <w:t>13/10 : 3h : creation des insertions de persos par &lt;select&gt;&lt;option&gt;</w:t>
+      </w:r>
+      <w:r>
+        <w:rPr>
+          <w:rFonts w:ascii="inherit" w:eastAsia="Times New Roman" w:hAnsi="inherit" w:cs="Helvetica"/>
+          <w:color w:val="000000"/>
+          <w:szCs w:val="24"/>
+          <w:lang w:eastAsia="fr-FR"/>
+        </w:rPr>
+        <w:t>.</w:t>
+      </w:r>
+    </w:p>
+    <w:p>
+      <w:pPr>
+        <w:pStyle w:val="Paragraphedeliste"/>
+        <w:numPr>
+          <w:ilvl w:val="0"/>
+          <w:numId w:val="2"/>
+        </w:numPr>
+        <w:spacing w:after="0" w:line="240" w:lineRule="auto"/>
+        <w:textAlignment w:val="baseline"/>
+        <w:rPr>
+          <w:rFonts w:ascii="inherit" w:eastAsia="Times New Roman" w:hAnsi="inherit" w:cs="Helvetica"/>
+          <w:color w:val="000000"/>
+          <w:szCs w:val="24"/>
+          <w:lang w:eastAsia="fr-FR"/>
+        </w:rPr>
+      </w:pPr>
+      <w:r>
+        <w:rPr>
+          <w:rFonts w:ascii="inherit" w:eastAsia="Times New Roman" w:hAnsi="inherit" w:cs="Helvetica"/>
+          <w:color w:val="000000"/>
+          <w:szCs w:val="24"/>
+          <w:lang w:eastAsia="fr-FR"/>
+        </w:rPr>
+        <w:t>14/10 : 4h : ajout background et mise des persos alliés dans le tournoi</w:t>
+      </w:r>
+      <w:r>
+        <w:rPr>
+          <w:rFonts w:ascii="inherit" w:eastAsia="Times New Roman" w:hAnsi="inherit" w:cs="Helvetica"/>
+          <w:color w:val="000000"/>
+          <w:szCs w:val="24"/>
+          <w:lang w:eastAsia="fr-FR"/>
+        </w:rPr>
+        <w:t>.</w:t>
+      </w:r>
+    </w:p>
+    <w:p>
+      <w:pPr>
+        <w:pStyle w:val="Paragraphedeliste"/>
+        <w:numPr>
+          <w:ilvl w:val="0"/>
+          <w:numId w:val="2"/>
+        </w:numPr>
+        <w:spacing w:after="0" w:line="240" w:lineRule="auto"/>
+        <w:textAlignment w:val="baseline"/>
+        <w:rPr>
+          <w:rFonts w:ascii="inherit" w:eastAsia="Times New Roman" w:hAnsi="inherit" w:cs="Helvetica"/>
+          <w:color w:val="000000"/>
+          <w:szCs w:val="24"/>
+          <w:lang w:eastAsia="fr-FR"/>
+        </w:rPr>
+      </w:pPr>
+      <w:r>
+        <w:rPr>
+          <w:rFonts w:ascii="inherit" w:eastAsia="Times New Roman" w:hAnsi="inherit" w:cs="Helvetica"/>
+          <w:color w:val="000000"/>
+          <w:szCs w:val="24"/>
+          <w:lang w:eastAsia="fr-FR"/>
+        </w:rPr>
+        <w:t>17/10  + 18/10: 14h : création du Git, du menu, de intro, de la classe Perso</w:t>
+      </w:r>
+      <w:r>
+        <w:rPr>
+          <w:rFonts w:ascii="inherit" w:eastAsia="Times New Roman" w:hAnsi="inherit" w:cs="Helvetica"/>
+          <w:color w:val="000000"/>
+          <w:szCs w:val="24"/>
+          <w:lang w:eastAsia="fr-FR"/>
+        </w:rPr>
+        <w:t>.</w:t>
+      </w:r>
+    </w:p>
+    <w:p>
+      <w:pPr>
+        <w:pStyle w:val="Paragraphedeliste"/>
+        <w:numPr>
+          <w:ilvl w:val="1"/>
+          <w:numId w:val="2"/>
+        </w:numPr>
+        <w:spacing w:after="0" w:line="240" w:lineRule="auto"/>
+        <w:textAlignment w:val="baseline"/>
+        <w:rPr>
+          <w:rFonts w:ascii="inherit" w:eastAsia="Times New Roman" w:hAnsi="inherit" w:cs="Helvetica"/>
+          <w:color w:val="000000"/>
+          <w:szCs w:val="24"/>
+          <w:lang w:eastAsia="fr-FR"/>
+        </w:rPr>
+      </w:pPr>
+      <w:r>
+        <w:rPr>
+          <w:rFonts w:ascii="inherit" w:eastAsia="Times New Roman" w:hAnsi="inherit" w:cs="Helvetica"/>
+          <w:color w:val="000000"/>
+          <w:szCs w:val="24"/>
+          <w:lang w:eastAsia="fr-FR"/>
+        </w:rPr>
+        <w:t>Création des étapes du tournois, de combat(), du tableau de persos</w:t>
+      </w:r>
+      <w:r>
+        <w:rPr>
+          <w:rFonts w:ascii="inherit" w:eastAsia="Times New Roman" w:hAnsi="inherit" w:cs="Helvetica"/>
+          <w:color w:val="000000"/>
+          <w:szCs w:val="24"/>
+          <w:lang w:eastAsia="fr-FR"/>
+        </w:rPr>
+        <w:t>.</w:t>
+      </w:r>
+    </w:p>
+    <w:p>
+      <w:pPr>
+        <w:pStyle w:val="Paragraphedeliste"/>
+        <w:numPr>
+          <w:ilvl w:val="1"/>
+          <w:numId w:val="2"/>
+        </w:numPr>
+        <w:spacing w:after="0" w:line="240" w:lineRule="auto"/>
+        <w:textAlignment w:val="baseline"/>
+        <w:rPr>
+          <w:rFonts w:ascii="inherit" w:eastAsia="Times New Roman" w:hAnsi="inherit" w:cs="Helvetica"/>
+          <w:color w:val="000000"/>
+          <w:szCs w:val="24"/>
+          <w:lang w:eastAsia="fr-FR"/>
+        </w:rPr>
+      </w:pPr>
+      <w:r>
+        <w:rPr>
+          <w:rFonts w:ascii="inherit" w:eastAsia="Times New Roman" w:hAnsi="inherit" w:cs="Helvetica"/>
+          <w:color w:val="000000"/>
+          <w:szCs w:val="24"/>
+          <w:lang w:eastAsia="fr-FR"/>
+        </w:rPr>
+        <w:t>Création des variables $_SESSION[], gestion de $camp</w:t>
+      </w:r>
+      <w:r>
+        <w:rPr>
+          <w:rFonts w:ascii="inherit" w:eastAsia="Times New Roman" w:hAnsi="inherit" w:cs="Helvetica"/>
+          <w:color w:val="000000"/>
+          <w:szCs w:val="24"/>
+          <w:lang w:eastAsia="fr-FR"/>
+        </w:rPr>
+        <w:t>.</w:t>
+      </w:r>
+    </w:p>
+    <w:p>
+      <w:pPr>
+        <w:pStyle w:val="Paragraphedeliste"/>
+        <w:numPr>
+          <w:ilvl w:val="0"/>
+          <w:numId w:val="2"/>
+        </w:numPr>
+        <w:spacing w:after="0" w:line="240" w:lineRule="auto"/>
+        <w:textAlignment w:val="baseline"/>
+        <w:rPr>
+          <w:rFonts w:ascii="inherit" w:eastAsia="Times New Roman" w:hAnsi="inherit" w:cs="Helvetica"/>
+          <w:color w:val="000000"/>
+          <w:szCs w:val="24"/>
+          <w:lang w:eastAsia="fr-FR"/>
+        </w:rPr>
+      </w:pPr>
+      <w:r>
+        <w:rPr>
+          <w:rFonts w:ascii="inherit" w:eastAsia="Times New Roman" w:hAnsi="inherit" w:cs="Helvetica"/>
+          <w:color w:val="000000"/>
+          <w:szCs w:val="24"/>
+          <w:lang w:eastAsia="fr-FR"/>
+        </w:rPr>
+        <w:t>22/10 : 4h : Création de « délivrance personnage », ajout musique, mise au propre des invocations, du tournoi.</w:t>
+      </w:r>
+      <w:r>
+        <w:rPr>
+          <w:rFonts w:ascii="inherit" w:eastAsia="Times New Roman" w:hAnsi="inherit" w:cs="Helvetica"/>
+          <w:color w:val="000000"/>
+          <w:szCs w:val="24"/>
+          <w:lang w:eastAsia="fr-FR"/>
+        </w:rPr>
+        <w:t xml:space="preserve"> Début création de la Gacha_BDD en SQL.</w:t>
+      </w:r>
+    </w:p>
+    <w:p>
+      <w:pPr>
+        <w:pStyle w:val="Paragraphedeliste"/>
+        <w:numPr>
+          <w:ilvl w:val="0"/>
+          <w:numId w:val="2"/>
+        </w:numPr>
+        <w:spacing w:after="0" w:line="240" w:lineRule="auto"/>
+        <w:textAlignment w:val="baseline"/>
+        <w:rPr>
+          <w:rFonts w:ascii="inherit" w:eastAsia="Times New Roman" w:hAnsi="inherit" w:cs="Helvetica"/>
+          <w:color w:val="000000"/>
+          <w:szCs w:val="24"/>
+          <w:lang w:eastAsia="fr-FR"/>
+        </w:rPr>
+      </w:pPr>
+      <w:r>
+        <w:rPr>
+          <w:rFonts w:ascii="inherit" w:eastAsia="Times New Roman" w:hAnsi="inherit" w:cs="Helvetica"/>
+          <w:color w:val="000000"/>
+          <w:szCs w:val="24"/>
+          <w:lang w:eastAsia="fr-FR"/>
+        </w:rPr>
+        <w:t xml:space="preserve">23/10 : 6h : Création système de connexion/deco, inscription/sauvegarde, ajout des tables, mise au propre. </w:t>
+      </w:r>
+      <w:r>
+        <w:rPr>
+          <w:rFonts w:ascii="inherit" w:eastAsia="Times New Roman" w:hAnsi="inherit" w:cs="Helvetica"/>
+          <w:color w:val="000000"/>
+          <w:szCs w:val="24"/>
+          <w:lang w:eastAsia="fr-FR"/>
+        </w:rPr>
+        <w:tab/>
+      </w:r>
+      <w:r>
+        <w:rPr>
+          <w:rFonts w:ascii="inherit" w:eastAsia="Times New Roman" w:hAnsi="inherit" w:cs="Helvetica"/>
+          <w:color w:val="000000"/>
+          <w:szCs w:val="24"/>
+          <w:lang w:eastAsia="fr-FR"/>
+        </w:rPr>
+        <w:tab/>
+        <w:t>En gros : création de identification.php.</w:t>
+      </w:r>
+    </w:p>
+    <w:p>
+      <w:pPr>
+        <w:pStyle w:val="Paragraphedeliste"/>
+        <w:spacing w:after="0" w:line="240" w:lineRule="auto"/>
+        <w:ind w:left="1440"/>
+        <w:textAlignment w:val="baseline"/>
+        <w:rPr>
+          <w:rFonts w:ascii="inherit" w:eastAsia="Times New Roman" w:hAnsi="inherit" w:cs="Helvetica"/>
+          <w:color w:val="000000"/>
+          <w:szCs w:val="24"/>
+          <w:lang w:eastAsia="fr-FR"/>
+        </w:rPr>
+      </w:pPr>
+      <w:r>
+        <w:rPr>
+          <w:rFonts w:ascii="inherit" w:eastAsia="Times New Roman" w:hAnsi="inherit" w:cs="Helvetica"/>
+          <w:color w:val="000000"/>
+          <w:szCs w:val="24"/>
+          <w:lang w:eastAsia="fr-FR"/>
+        </w:rPr>
+        <w:t>+ Ajout du constructeur de Perso version SQL.</w:t>
+      </w:r>
+    </w:p>
+    <w:p>
+      <w:pPr>
+        <w:pStyle w:val="Paragraphedeliste"/>
+        <w:numPr>
+          <w:ilvl w:val="0"/>
+          <w:numId w:val="2"/>
+        </w:numPr>
+        <w:spacing w:after="0" w:line="240" w:lineRule="auto"/>
+        <w:textAlignment w:val="baseline"/>
+        <w:rPr>
+          <w:rFonts w:ascii="inherit" w:eastAsia="Times New Roman" w:hAnsi="inherit" w:cs="Helvetica"/>
+          <w:color w:val="000000"/>
+          <w:szCs w:val="24"/>
+          <w:lang w:eastAsia="fr-FR"/>
+        </w:rPr>
+      </w:pPr>
+      <w:r>
+        <w:rPr>
+          <w:rFonts w:ascii="inherit" w:eastAsia="Times New Roman" w:hAnsi="inherit" w:cs="Helvetica"/>
+          <w:color w:val="000000"/>
+          <w:szCs w:val="24"/>
+          <w:lang w:eastAsia="fr-FR"/>
+        </w:rPr>
+        <w:t>24/10 : 3h + : Mise au propre de la structure du code (variables tempos), factorisation par des fonctions (ex : combats_du_round($round)).</w:t>
+      </w:r>
+    </w:p>
+    <w:p>
+      <w:pPr>
+        <w:pStyle w:val="Paragraphedeliste"/>
+        <w:numPr>
+          <w:ilvl w:val="0"/>
+          <w:numId w:val="2"/>
+        </w:numPr>
+        <w:spacing w:after="0" w:line="240" w:lineRule="auto"/>
+        <w:textAlignment w:val="baseline"/>
+        <w:rPr>
+          <w:rFonts w:ascii="inherit" w:eastAsia="Times New Roman" w:hAnsi="inherit" w:cs="Helvetica"/>
+          <w:color w:val="000000"/>
+          <w:szCs w:val="24"/>
+          <w:lang w:eastAsia="fr-FR"/>
+        </w:rPr>
+      </w:pPr>
+      <w:r>
+        <w:rPr>
+          <w:rFonts w:ascii="inherit" w:eastAsia="Times New Roman" w:hAnsi="inherit" w:cs="Helvetica"/>
+          <w:color w:val="000000"/>
+          <w:szCs w:val="24"/>
+          <w:lang w:eastAsia="fr-FR"/>
+        </w:rPr>
+        <w:t>T</w:t>
+      </w:r>
+    </w:p>
+    <w:p>
+      <w:pPr>
+        <w:spacing w:after="0" w:line="240" w:lineRule="auto"/>
+        <w:textAlignment w:val="baseline"/>
+        <w:rPr>
+          <w:rFonts w:ascii="inherit" w:eastAsia="Times New Roman" w:hAnsi="inherit" w:cs="Helvetica"/>
+          <w:color w:val="000000"/>
+          <w:szCs w:val="24"/>
+          <w:lang w:eastAsia="fr-FR"/>
+        </w:rPr>
+      </w:pPr>
+    </w:p>
+    <w:p>
+      <w:pPr>
+        <w:spacing w:after="0" w:line="240" w:lineRule="auto"/>
+        <w:textAlignment w:val="baseline"/>
+        <w:rPr>
+          <w:rFonts w:ascii="inherit" w:eastAsia="Times New Roman" w:hAnsi="inherit" w:cs="Helvetica"/>
+          <w:color w:val="000000"/>
+          <w:szCs w:val="24"/>
+          <w:lang w:eastAsia="fr-FR"/>
+        </w:rPr>
+      </w:pPr>
+    </w:p>
+    <w:p>
+      <w:pPr>
+        <w:spacing w:after="0" w:line="240" w:lineRule="auto"/>
+        <w:textAlignment w:val="baseline"/>
+        <w:rPr>
+          <w:rFonts w:ascii="inherit" w:eastAsia="Times New Roman" w:hAnsi="inherit" w:cs="Helvetica"/>
+          <w:color w:val="000000"/>
+          <w:szCs w:val="24"/>
+          <w:lang w:eastAsia="fr-FR"/>
+        </w:rPr>
+      </w:pPr>
+      <w:r>
+        <w:rPr>
+          <w:rFonts w:ascii="inherit" w:eastAsia="Times New Roman" w:hAnsi="inherit" w:cs="Helvetica"/>
+          <w:color w:val="000000"/>
+          <w:szCs w:val="24"/>
+          <w:lang w:eastAsia="fr-FR"/>
+        </w:rPr>
+        <w:t>Temps total actuel : S1 : 12/10</w:t>
+      </w:r>
+      <w:r>
+        <w:rPr>
+          <w:rFonts w:ascii="inherit" w:eastAsia="Times New Roman" w:hAnsi="inherit" w:cs="Helvetica"/>
+          <w:color w:val="000000"/>
+          <w:szCs w:val="24"/>
+          <w:lang w:eastAsia="fr-FR"/>
+        </w:rPr>
+        <w:sym w:font="Wingdings" w:char="F0E0"/>
+      </w:r>
+      <w:r>
+        <w:rPr>
+          <w:rFonts w:ascii="inherit" w:eastAsia="Times New Roman" w:hAnsi="inherit" w:cs="Helvetica"/>
+          <w:color w:val="000000"/>
+          <w:szCs w:val="24"/>
+          <w:lang w:eastAsia="fr-FR"/>
+        </w:rPr>
+        <w:t>18/10 : 5+3+4+14 : 26h</w:t>
+      </w:r>
+    </w:p>
+    <w:p>
+      <w:pPr>
+        <w:spacing w:after="0" w:line="240" w:lineRule="auto"/>
+        <w:textAlignment w:val="baseline"/>
+        <w:rPr>
+          <w:rFonts w:ascii="inherit" w:eastAsia="Times New Roman" w:hAnsi="inherit" w:cs="Helvetica"/>
+          <w:color w:val="000000"/>
+          <w:szCs w:val="24"/>
+          <w:lang w:eastAsia="fr-FR"/>
+        </w:rPr>
+      </w:pPr>
+      <w:r>
+        <w:rPr>
+          <w:rFonts w:ascii="inherit" w:eastAsia="Times New Roman" w:hAnsi="inherit" w:cs="Helvetica"/>
+          <w:color w:val="000000"/>
+          <w:szCs w:val="24"/>
+          <w:lang w:eastAsia="fr-FR"/>
+        </w:rPr>
+        <w:t xml:space="preserve">S2 : 22/10 </w:t>
+      </w:r>
+      <w:r>
+        <w:rPr>
+          <w:rFonts w:ascii="inherit" w:eastAsia="Times New Roman" w:hAnsi="inherit" w:cs="Helvetica"/>
+          <w:color w:val="000000"/>
+          <w:szCs w:val="24"/>
+          <w:lang w:eastAsia="fr-FR"/>
+        </w:rPr>
+        <w:sym w:font="Wingdings" w:char="F0E0"/>
+      </w:r>
+      <w:r>
+        <w:rPr>
+          <w:rFonts w:ascii="inherit" w:eastAsia="Times New Roman" w:hAnsi="inherit" w:cs="Helvetica"/>
+          <w:color w:val="000000"/>
+          <w:szCs w:val="24"/>
+          <w:lang w:eastAsia="fr-FR"/>
+        </w:rPr>
+        <w:t xml:space="preserve"> 24/10 : 4+6+3+ … = 13h + …</w:t>
+      </w:r>
+    </w:p>
+    <w:p>
+      <w:pPr>
+        <w:spacing w:after="0" w:line="240" w:lineRule="auto"/>
+        <w:textAlignment w:val="baseline"/>
+        <w:rPr>
+          <w:rFonts w:ascii="inherit" w:eastAsia="Times New Roman" w:hAnsi="inherit" w:cs="Helvetica"/>
+          <w:color w:val="000000"/>
+          <w:szCs w:val="24"/>
+          <w:lang w:eastAsia="fr-FR"/>
+        </w:rPr>
+      </w:pPr>
+    </w:p>
+    <w:p>
+      <w:pPr>
+        <w:spacing w:after="0" w:line="240" w:lineRule="auto"/>
+        <w:textAlignment w:val="baseline"/>
+        <w:rPr>
+          <w:rFonts w:ascii="inherit" w:eastAsia="Times New Roman" w:hAnsi="inherit" w:cs="Helvetica"/>
+          <w:color w:val="000000"/>
+          <w:szCs w:val="24"/>
+          <w:lang w:eastAsia="fr-FR"/>
+        </w:rPr>
+      </w:pPr>
+      <w:r>
+        <w:rPr>
+          <w:rFonts w:ascii="inherit" w:eastAsia="Times New Roman" w:hAnsi="inherit" w:cs="Helvetica"/>
+          <w:color w:val="000000"/>
+          <w:szCs w:val="24"/>
+          <w:lang w:eastAsia="fr-FR"/>
+        </w:rPr>
+        <w:t xml:space="preserve">Soit : 39h </w:t>
       </w:r>
     </w:p>
     <w:sectPr>

</xml_diff>

<commit_message>
Page création de perso ajoutée, fonctionnelle et complète
</commit_message>
<xml_diff>
--- a/Explication Projet.docx
+++ b/Explication Projet.docx
@@ -3692,7 +3692,51 @@
           <w:szCs w:val="24"/>
           <w:lang w:eastAsia="fr-FR"/>
         </w:rPr>
-        <w:t>24/10 : 3h + : Mise au propre de la structure du code (variables tempos), factorisation par des fonctions (ex : combats_du_round($round)).</w:t>
+        <w:t>24/10 : 3h +</w:t>
+      </w:r>
+      <w:r>
+        <w:rPr>
+          <w:rFonts w:ascii="inherit" w:eastAsia="Times New Roman" w:hAnsi="inherit" w:cs="Helvetica"/>
+          <w:color w:val="000000"/>
+          <w:szCs w:val="24"/>
+          <w:lang w:eastAsia="fr-FR"/>
+        </w:rPr>
+        <w:t>4h</w:t>
+      </w:r>
+      <w:r>
+        <w:rPr>
+          <w:rFonts w:ascii="inherit" w:eastAsia="Times New Roman" w:hAnsi="inherit" w:cs="Helvetica"/>
+          <w:color w:val="000000"/>
+          <w:szCs w:val="24"/>
+          <w:lang w:eastAsia="fr-FR"/>
+        </w:rPr>
+        <w:t> : Mise au propre de la structure du code (variables tempos), factorisation par des fonctions (ex : combats_du_round($round)).</w:t>
+      </w:r>
+    </w:p>
+    <w:p>
+      <w:pPr>
+        <w:pStyle w:val="Paragraphedeliste"/>
+        <w:numPr>
+          <w:ilvl w:val="1"/>
+          <w:numId w:val="2"/>
+        </w:numPr>
+        <w:spacing w:after="0" w:line="240" w:lineRule="auto"/>
+        <w:textAlignment w:val="baseline"/>
+        <w:rPr>
+          <w:rFonts w:ascii="inherit" w:eastAsia="Times New Roman" w:hAnsi="inherit" w:cs="Helvetica"/>
+          <w:color w:val="000000"/>
+          <w:szCs w:val="24"/>
+          <w:lang w:eastAsia="fr-FR"/>
+        </w:rPr>
+      </w:pPr>
+      <w:r>
+        <w:rPr>
+          <w:rFonts w:ascii="inherit" w:eastAsia="Times New Roman" w:hAnsi="inherit" w:cs="Helvetica"/>
+          <w:color w:val="000000"/>
+          <w:szCs w:val="24"/>
+          <w:lang w:eastAsia="fr-FR"/>
+        </w:rPr>
+        <w:t>Création de Presentation_Persos.php, avec la liste des persos, stats, rareté, toute l’interface (galère css) + du coup passage des liste_persos.php en SQL, maintenant les listes sont dynamiques, donc modifiable en Real time.</w:t>
       </w:r>
     </w:p>
     <w:p>
@@ -3711,57 +3755,48 @@
           <w:lang w:eastAsia="fr-FR"/>
         </w:rPr>
       </w:pPr>
-      <w:r>
-        <w:rPr>
-          <w:rFonts w:ascii="inherit" w:eastAsia="Times New Roman" w:hAnsi="inherit" w:cs="Helvetica"/>
-          <w:color w:val="000000"/>
-          <w:szCs w:val="24"/>
-          <w:lang w:eastAsia="fr-FR"/>
-        </w:rPr>
-        <w:t>T</w:t>
-      </w:r>
-    </w:p>
-    <w:p>
-      <w:pPr>
-        <w:spacing w:after="0" w:line="240" w:lineRule="auto"/>
-        <w:textAlignment w:val="baseline"/>
-        <w:rPr>
-          <w:rFonts w:ascii="inherit" w:eastAsia="Times New Roman" w:hAnsi="inherit" w:cs="Helvetica"/>
-          <w:color w:val="000000"/>
-          <w:szCs w:val="24"/>
-          <w:lang w:eastAsia="fr-FR"/>
-        </w:rPr>
-      </w:pPr>
-    </w:p>
-    <w:p>
-      <w:pPr>
-        <w:spacing w:after="0" w:line="240" w:lineRule="auto"/>
-        <w:textAlignment w:val="baseline"/>
-        <w:rPr>
-          <w:rFonts w:ascii="inherit" w:eastAsia="Times New Roman" w:hAnsi="inherit" w:cs="Helvetica"/>
-          <w:color w:val="000000"/>
-          <w:szCs w:val="24"/>
-          <w:lang w:eastAsia="fr-FR"/>
-        </w:rPr>
-      </w:pPr>
-    </w:p>
-    <w:p>
-      <w:pPr>
-        <w:spacing w:after="0" w:line="240" w:lineRule="auto"/>
-        <w:textAlignment w:val="baseline"/>
-        <w:rPr>
-          <w:rFonts w:ascii="inherit" w:eastAsia="Times New Roman" w:hAnsi="inherit" w:cs="Helvetica"/>
-          <w:color w:val="000000"/>
-          <w:szCs w:val="24"/>
-          <w:lang w:eastAsia="fr-FR"/>
-        </w:rPr>
-      </w:pPr>
-      <w:r>
-        <w:rPr>
-          <w:rFonts w:ascii="inherit" w:eastAsia="Times New Roman" w:hAnsi="inherit" w:cs="Helvetica"/>
-          <w:color w:val="000000"/>
-          <w:szCs w:val="24"/>
-          <w:lang w:eastAsia="fr-FR"/>
+    </w:p>
+    <w:p>
+      <w:pPr>
+        <w:spacing w:after="0" w:line="240" w:lineRule="auto"/>
+        <w:textAlignment w:val="baseline"/>
+        <w:rPr>
+          <w:rFonts w:ascii="inherit" w:eastAsia="Times New Roman" w:hAnsi="inherit" w:cs="Helvetica"/>
+          <w:color w:val="000000"/>
+          <w:szCs w:val="24"/>
+          <w:lang w:eastAsia="fr-FR"/>
+        </w:rPr>
+      </w:pPr>
+    </w:p>
+    <w:p>
+      <w:pPr>
+        <w:spacing w:after="0" w:line="240" w:lineRule="auto"/>
+        <w:textAlignment w:val="baseline"/>
+        <w:rPr>
+          <w:rFonts w:ascii="inherit" w:eastAsia="Times New Roman" w:hAnsi="inherit" w:cs="Helvetica"/>
+          <w:color w:val="000000"/>
+          <w:szCs w:val="24"/>
+          <w:lang w:eastAsia="fr-FR"/>
+        </w:rPr>
+      </w:pPr>
+    </w:p>
+    <w:p>
+      <w:pPr>
+        <w:spacing w:after="0" w:line="240" w:lineRule="auto"/>
+        <w:textAlignment w:val="baseline"/>
+        <w:rPr>
+          <w:rFonts w:ascii="inherit" w:eastAsia="Times New Roman" w:hAnsi="inherit" w:cs="Helvetica"/>
+          <w:color w:val="000000"/>
+          <w:szCs w:val="24"/>
+          <w:lang w:val="en-US" w:eastAsia="fr-FR"/>
+        </w:rPr>
+      </w:pPr>
+      <w:r>
+        <w:rPr>
+          <w:rFonts w:ascii="inherit" w:eastAsia="Times New Roman" w:hAnsi="inherit" w:cs="Helvetica"/>
+          <w:color w:val="000000"/>
+          <w:szCs w:val="24"/>
+          <w:lang w:val="en-US" w:eastAsia="fr-FR"/>
         </w:rPr>
         <w:t>Temps total actuel : S1 : 12/10</w:t>
       </w:r>
@@ -3779,7 +3814,7 @@
           <w:rFonts w:ascii="inherit" w:eastAsia="Times New Roman" w:hAnsi="inherit" w:cs="Helvetica"/>
           <w:color w:val="000000"/>
           <w:szCs w:val="24"/>
-          <w:lang w:eastAsia="fr-FR"/>
+          <w:lang w:val="en-US" w:eastAsia="fr-FR"/>
         </w:rPr>
         <w:t>18/10 : 5+3+4+14 : 26h</w:t>
       </w:r>
@@ -3800,7 +3835,7 @@
           <w:rFonts w:ascii="inherit" w:eastAsia="Times New Roman" w:hAnsi="inherit" w:cs="Helvetica"/>
           <w:color w:val="000000"/>
           <w:szCs w:val="24"/>
-          <w:lang w:eastAsia="fr-FR"/>
+          <w:lang w:val="en-US" w:eastAsia="fr-FR"/>
         </w:rPr>
         <w:t xml:space="preserve">S2 : 22/10 </w:t>
       </w:r>
@@ -3818,43 +3853,229 @@
           <w:rFonts w:ascii="inherit" w:eastAsia="Times New Roman" w:hAnsi="inherit" w:cs="Helvetica"/>
           <w:color w:val="000000"/>
           <w:szCs w:val="24"/>
-          <w:lang w:eastAsia="fr-FR"/>
-        </w:rPr>
-        <w:t xml:space="preserve"> 24/10 : 4+6+3+ … = 13h + …</w:t>
-      </w:r>
-    </w:p>
-    <w:p>
-      <w:pPr>
-        <w:spacing w:after="0" w:line="240" w:lineRule="auto"/>
-        <w:textAlignment w:val="baseline"/>
-        <w:rPr>
-          <w:rFonts w:ascii="inherit" w:eastAsia="Times New Roman" w:hAnsi="inherit" w:cs="Helvetica"/>
-          <w:color w:val="000000"/>
-          <w:szCs w:val="24"/>
-          <w:lang w:eastAsia="fr-FR"/>
-        </w:rPr>
-      </w:pPr>
-    </w:p>
-    <w:p>
-      <w:pPr>
-        <w:spacing w:after="0" w:line="240" w:lineRule="auto"/>
-        <w:textAlignment w:val="baseline"/>
-        <w:rPr>
-          <w:rFonts w:ascii="inherit" w:eastAsia="Times New Roman" w:hAnsi="inherit" w:cs="Helvetica"/>
-          <w:color w:val="000000"/>
-          <w:szCs w:val="24"/>
-          <w:lang w:eastAsia="fr-FR"/>
-        </w:rPr>
-      </w:pPr>
-      <w:r>
-        <w:rPr>
-          <w:rFonts w:ascii="inherit" w:eastAsia="Times New Roman" w:hAnsi="inherit" w:cs="Helvetica"/>
-          <w:color w:val="000000"/>
-          <w:szCs w:val="24"/>
-          <w:lang w:eastAsia="fr-FR"/>
-        </w:rPr>
-        <w:t xml:space="preserve">Soit : 39h </w:t>
-      </w:r>
+          <w:lang w:val="en-US" w:eastAsia="fr-FR"/>
+        </w:rPr>
+        <w:t xml:space="preserve"> 24/10 : 4+6+</w:t>
+      </w:r>
+      <w:r>
+        <w:rPr>
+          <w:rFonts w:ascii="inherit" w:eastAsia="Times New Roman" w:hAnsi="inherit" w:cs="Helvetica"/>
+          <w:color w:val="000000"/>
+          <w:szCs w:val="24"/>
+          <w:lang w:val="en-US" w:eastAsia="fr-FR"/>
+        </w:rPr>
+        <w:t xml:space="preserve"> </w:t>
+      </w:r>
+      <w:r>
+        <w:rPr>
+          <w:rFonts w:ascii="inherit" w:eastAsia="Times New Roman" w:hAnsi="inherit" w:cs="Helvetica"/>
+          <w:color w:val="000000"/>
+          <w:szCs w:val="24"/>
+          <w:lang w:val="en-US" w:eastAsia="fr-FR"/>
+        </w:rPr>
+        <w:t>3+</w:t>
+      </w:r>
+      <w:r>
+        <w:rPr>
+          <w:rFonts w:ascii="inherit" w:eastAsia="Times New Roman" w:hAnsi="inherit" w:cs="Helvetica"/>
+          <w:color w:val="000000"/>
+          <w:szCs w:val="24"/>
+          <w:lang w:val="en-US" w:eastAsia="fr-FR"/>
+        </w:rPr>
+        <w:t>4 +</w:t>
+      </w:r>
+      <w:r>
+        <w:rPr>
+          <w:rFonts w:ascii="inherit" w:eastAsia="Times New Roman" w:hAnsi="inherit" w:cs="Helvetica"/>
+          <w:color w:val="000000"/>
+          <w:szCs w:val="24"/>
+          <w:lang w:val="en-US" w:eastAsia="fr-FR"/>
+        </w:rPr>
+        <w:t xml:space="preserve"> … </w:t>
+      </w:r>
+      <w:r>
+        <w:rPr>
+          <w:rFonts w:ascii="inherit" w:eastAsia="Times New Roman" w:hAnsi="inherit" w:cs="Helvetica"/>
+          <w:color w:val="000000"/>
+          <w:szCs w:val="24"/>
+          <w:lang w:eastAsia="fr-FR"/>
+        </w:rPr>
+        <w:t>= 1</w:t>
+      </w:r>
+      <w:r>
+        <w:rPr>
+          <w:rFonts w:ascii="inherit" w:eastAsia="Times New Roman" w:hAnsi="inherit" w:cs="Helvetica"/>
+          <w:color w:val="000000"/>
+          <w:szCs w:val="24"/>
+          <w:lang w:eastAsia="fr-FR"/>
+        </w:rPr>
+        <w:t>7</w:t>
+      </w:r>
+      <w:r>
+        <w:rPr>
+          <w:rFonts w:ascii="inherit" w:eastAsia="Times New Roman" w:hAnsi="inherit" w:cs="Helvetica"/>
+          <w:color w:val="000000"/>
+          <w:szCs w:val="24"/>
+          <w:lang w:eastAsia="fr-FR"/>
+        </w:rPr>
+        <w:t>h + …</w:t>
+      </w:r>
+    </w:p>
+    <w:p>
+      <w:pPr>
+        <w:spacing w:after="0" w:line="240" w:lineRule="auto"/>
+        <w:textAlignment w:val="baseline"/>
+        <w:rPr>
+          <w:rFonts w:ascii="inherit" w:eastAsia="Times New Roman" w:hAnsi="inherit" w:cs="Helvetica"/>
+          <w:color w:val="000000"/>
+          <w:szCs w:val="24"/>
+          <w:lang w:eastAsia="fr-FR"/>
+        </w:rPr>
+      </w:pPr>
+    </w:p>
+    <w:p>
+      <w:pPr>
+        <w:spacing w:after="0" w:line="240" w:lineRule="auto"/>
+        <w:textAlignment w:val="baseline"/>
+        <w:rPr>
+          <w:rFonts w:ascii="inherit" w:eastAsia="Times New Roman" w:hAnsi="inherit" w:cs="Helvetica"/>
+          <w:color w:val="000000"/>
+          <w:szCs w:val="24"/>
+          <w:lang w:eastAsia="fr-FR"/>
+        </w:rPr>
+      </w:pPr>
+      <w:r>
+        <w:rPr>
+          <w:rFonts w:ascii="inherit" w:eastAsia="Times New Roman" w:hAnsi="inherit" w:cs="Helvetica"/>
+          <w:color w:val="000000"/>
+          <w:szCs w:val="24"/>
+          <w:lang w:eastAsia="fr-FR"/>
+        </w:rPr>
+        <w:t xml:space="preserve">Soit : </w:t>
+      </w:r>
+      <w:r>
+        <w:rPr>
+          <w:rFonts w:ascii="inherit" w:eastAsia="Times New Roman" w:hAnsi="inherit" w:cs="Helvetica"/>
+          <w:color w:val="000000"/>
+          <w:szCs w:val="24"/>
+          <w:lang w:eastAsia="fr-FR"/>
+        </w:rPr>
+        <w:t>43</w:t>
+      </w:r>
+      <w:r>
+        <w:rPr>
+          <w:rFonts w:ascii="inherit" w:eastAsia="Times New Roman" w:hAnsi="inherit" w:cs="Helvetica"/>
+          <w:color w:val="000000"/>
+          <w:szCs w:val="24"/>
+          <w:lang w:eastAsia="fr-FR"/>
+        </w:rPr>
+        <w:t xml:space="preserve">h </w:t>
+      </w:r>
+    </w:p>
+    <w:p>
+      <w:pPr>
+        <w:spacing w:after="0" w:line="240" w:lineRule="auto"/>
+        <w:textAlignment w:val="baseline"/>
+        <w:rPr>
+          <w:rFonts w:ascii="inherit" w:eastAsia="Times New Roman" w:hAnsi="inherit" w:cs="Helvetica"/>
+          <w:color w:val="000000"/>
+          <w:szCs w:val="24"/>
+          <w:lang w:eastAsia="fr-FR"/>
+        </w:rPr>
+      </w:pPr>
+    </w:p>
+    <w:p>
+      <w:pPr>
+        <w:spacing w:after="0" w:line="240" w:lineRule="auto"/>
+        <w:textAlignment w:val="baseline"/>
+        <w:rPr>
+          <w:rFonts w:ascii="inherit" w:eastAsia="Times New Roman" w:hAnsi="inherit" w:cs="Helvetica"/>
+          <w:color w:val="000000"/>
+          <w:szCs w:val="24"/>
+          <w:lang w:eastAsia="fr-FR"/>
+        </w:rPr>
+      </w:pPr>
+    </w:p>
+    <w:p>
+      <w:pPr>
+        <w:spacing w:after="0" w:line="240" w:lineRule="auto"/>
+        <w:textAlignment w:val="baseline"/>
+        <w:rPr>
+          <w:rFonts w:ascii="inherit" w:eastAsia="Times New Roman" w:hAnsi="inherit" w:cs="Helvetica"/>
+          <w:color w:val="000000"/>
+          <w:szCs w:val="24"/>
+          <w:lang w:eastAsia="fr-FR"/>
+        </w:rPr>
+      </w:pPr>
+    </w:p>
+    <w:p>
+      <w:pPr>
+        <w:spacing w:after="0" w:line="240" w:lineRule="auto"/>
+        <w:textAlignment w:val="baseline"/>
+        <w:rPr>
+          <w:rFonts w:ascii="inherit" w:eastAsia="Times New Roman" w:hAnsi="inherit" w:cs="Helvetica"/>
+          <w:color w:val="000000"/>
+          <w:szCs w:val="24"/>
+          <w:lang w:eastAsia="fr-FR"/>
+        </w:rPr>
+      </w:pPr>
+      <w:r>
+        <w:rPr>
+          <w:rFonts w:ascii="inherit" w:eastAsia="Times New Roman" w:hAnsi="inherit" w:cs="Helvetica"/>
+          <w:color w:val="000000"/>
+          <w:szCs w:val="24"/>
+          <w:lang w:eastAsia="fr-FR"/>
+        </w:rPr>
+        <w:t xml:space="preserve">Importance des PV </w:t>
+      </w:r>
+      <w:r>
+        <w:rPr>
+          <w:rFonts w:ascii="inherit" w:eastAsia="Times New Roman" w:hAnsi="inherit" w:cs="Helvetica"/>
+          <w:color w:val="000000"/>
+          <w:szCs w:val="24"/>
+          <w:lang w:eastAsia="fr-FR"/>
+        </w:rPr>
+        <w:t xml:space="preserve">a été </w:t>
+      </w:r>
+      <w:r>
+        <w:rPr>
+          <w:rFonts w:ascii="inherit" w:eastAsia="Times New Roman" w:hAnsi="inherit" w:cs="Helvetica"/>
+          <w:color w:val="000000"/>
+          <w:szCs w:val="24"/>
+          <w:lang w:eastAsia="fr-FR"/>
+        </w:rPr>
+        <w:t>réhaussé</w:t>
+      </w:r>
+      <w:r>
+        <w:rPr>
+          <w:rFonts w:ascii="inherit" w:eastAsia="Times New Roman" w:hAnsi="inherit" w:cs="Helvetica"/>
+          <w:color w:val="000000"/>
+          <w:szCs w:val="24"/>
+          <w:lang w:eastAsia="fr-FR"/>
+        </w:rPr>
+        <w:t>e</w:t>
+      </w:r>
+      <w:r>
+        <w:rPr>
+          <w:rFonts w:ascii="inherit" w:eastAsia="Times New Roman" w:hAnsi="inherit" w:cs="Helvetica"/>
+          <w:color w:val="000000"/>
+          <w:szCs w:val="24"/>
+          <w:lang w:eastAsia="fr-FR"/>
+        </w:rPr>
+        <w:t xml:space="preserve"> en combat : /3 au lieu de /4.</w:t>
+      </w:r>
+    </w:p>
+    <w:p>
+      <w:pPr>
+        <w:spacing w:after="0" w:line="240" w:lineRule="auto"/>
+        <w:textAlignment w:val="baseline"/>
+        <w:rPr>
+          <w:rFonts w:ascii="inherit" w:eastAsia="Times New Roman" w:hAnsi="inherit" w:cs="Helvetica"/>
+          <w:color w:val="000000"/>
+          <w:szCs w:val="24"/>
+          <w:lang w:eastAsia="fr-FR"/>
+        </w:rPr>
+      </w:pPr>
     </w:p>
     <w:sectPr>
       <w:pgSz w:w="11906" w:h="16838"/>

</xml_diff>

<commit_message>
Dégâts subis adaptés, effets elmts ajoutées
</commit_message>
<xml_diff>
--- a/Explication Projet.docx
+++ b/Explication Projet.docx
@@ -3755,6 +3755,185 @@
           <w:lang w:eastAsia="fr-FR"/>
         </w:rPr>
       </w:pPr>
+      <w:r>
+        <w:rPr>
+          <w:rFonts w:ascii="inherit" w:eastAsia="Times New Roman" w:hAnsi="inherit" w:cs="Helvetica"/>
+          <w:color w:val="000000"/>
+          <w:szCs w:val="24"/>
+          <w:lang w:eastAsia="fr-FR"/>
+        </w:rPr>
+        <w:t xml:space="preserve">25/10 : </w:t>
+      </w:r>
+      <w:r>
+        <w:rPr>
+          <w:rFonts w:ascii="inherit" w:eastAsia="Times New Roman" w:hAnsi="inherit" w:cs="Helvetica"/>
+          <w:color w:val="000000"/>
+          <w:szCs w:val="24"/>
+          <w:lang w:eastAsia="fr-FR"/>
+        </w:rPr>
+        <w:t xml:space="preserve">5h </w:t>
+      </w:r>
+      <w:r>
+        <w:rPr>
+          <w:rFonts w:ascii="inherit" w:eastAsia="Times New Roman" w:hAnsi="inherit" w:cs="Helvetica"/>
+          <w:color w:val="000000"/>
+          <w:szCs w:val="24"/>
+          <w:lang w:eastAsia="fr-FR"/>
+        </w:rPr>
+        <w:t>(</w:t>
+      </w:r>
+      <w:r>
+        <w:rPr>
+          <w:rFonts w:ascii="inherit" w:eastAsia="Times New Roman" w:hAnsi="inherit" w:cs="Helvetica"/>
+          <w:b/>
+          <w:bCs/>
+          <w:color w:val="000000"/>
+          <w:szCs w:val="24"/>
+          <w:lang w:eastAsia="fr-FR"/>
+        </w:rPr>
+        <w:t>+</w:t>
+      </w:r>
+      <w:r>
+        <w:rPr>
+          <w:rFonts w:ascii="inherit" w:eastAsia="Times New Roman" w:hAnsi="inherit" w:cs="Helvetica"/>
+          <w:b/>
+          <w:bCs/>
+          <w:color w:val="000000"/>
+          <w:szCs w:val="24"/>
+          <w:lang w:eastAsia="fr-FR"/>
+        </w:rPr>
+        <w:t>3h30</w:t>
+      </w:r>
+      <w:r>
+        <w:rPr>
+          <w:rFonts w:ascii="inherit" w:eastAsia="Times New Roman" w:hAnsi="inherit" w:cs="Helvetica"/>
+          <w:b/>
+          <w:bCs/>
+          <w:color w:val="000000"/>
+          <w:szCs w:val="24"/>
+          <w:lang w:eastAsia="fr-FR"/>
+        </w:rPr>
+        <w:t xml:space="preserve"> design Velrod adulte</w:t>
+      </w:r>
+      <w:r>
+        <w:rPr>
+          <w:rFonts w:ascii="inherit" w:eastAsia="Times New Roman" w:hAnsi="inherit" w:cs="Helvetica"/>
+          <w:color w:val="000000"/>
+          <w:szCs w:val="24"/>
+          <w:lang w:eastAsia="fr-FR"/>
+        </w:rPr>
+        <w:t>)</w:t>
+      </w:r>
+      <w:r>
+        <w:rPr>
+          <w:rFonts w:ascii="inherit" w:eastAsia="Times New Roman" w:hAnsi="inherit" w:cs="Helvetica"/>
+          <w:color w:val="000000"/>
+          <w:szCs w:val="24"/>
+          <w:lang w:eastAsia="fr-FR"/>
+        </w:rPr>
+        <w:t> : Création de l’interface de création de personnages (avec nom, stats, rareté et éléments), aucune valeur manuscrite, tout est prédéfini (niveau -2, -1, 0, 1, 2), ce qui évite les abus.</w:t>
+      </w:r>
+      <w:r>
+        <w:rPr>
+          <w:rFonts w:ascii="inherit" w:eastAsia="Times New Roman" w:hAnsi="inherit" w:cs="Helvetica"/>
+          <w:color w:val="000000"/>
+          <w:szCs w:val="24"/>
+          <w:lang w:eastAsia="fr-FR"/>
+        </w:rPr>
+        <w:tab/>
+        <w:t>+ Créations d’une dizaine de persos (les 5*, Zavell *2, + tous les persos 4*et 3* à partir de Zavell).</w:t>
+      </w:r>
+    </w:p>
+    <w:p>
+      <w:pPr>
+        <w:pStyle w:val="Paragraphedeliste"/>
+        <w:numPr>
+          <w:ilvl w:val="1"/>
+          <w:numId w:val="2"/>
+        </w:numPr>
+        <w:spacing w:after="0" w:line="240" w:lineRule="auto"/>
+        <w:textAlignment w:val="baseline"/>
+        <w:rPr>
+          <w:rFonts w:ascii="inherit" w:eastAsia="Times New Roman" w:hAnsi="inherit" w:cs="Helvetica"/>
+          <w:color w:val="000000"/>
+          <w:szCs w:val="24"/>
+          <w:lang w:eastAsia="fr-FR"/>
+        </w:rPr>
+      </w:pPr>
+      <w:r>
+        <w:rPr>
+          <w:rFonts w:ascii="inherit" w:eastAsia="Times New Roman" w:hAnsi="inherit" w:cs="Helvetica"/>
+          <w:color w:val="000000"/>
+          <w:szCs w:val="24"/>
+          <w:lang w:eastAsia="fr-FR"/>
+        </w:rPr>
+        <w:t>Velrod adulte a été créé. Il a été ajouté tranquille à la liste des 5*.</w:t>
+      </w:r>
+    </w:p>
+    <w:p>
+      <w:pPr>
+        <w:spacing w:after="0" w:line="240" w:lineRule="auto"/>
+        <w:textAlignment w:val="baseline"/>
+        <w:rPr>
+          <w:rFonts w:ascii="inherit" w:eastAsia="Times New Roman" w:hAnsi="inherit" w:cs="Helvetica"/>
+          <w:color w:val="000000"/>
+          <w:szCs w:val="24"/>
+          <w:lang w:eastAsia="fr-FR"/>
+        </w:rPr>
+      </w:pPr>
+    </w:p>
+    <w:p>
+      <w:pPr>
+        <w:pStyle w:val="Paragraphedeliste"/>
+        <w:numPr>
+          <w:ilvl w:val="0"/>
+          <w:numId w:val="2"/>
+        </w:numPr>
+        <w:spacing w:after="0" w:line="240" w:lineRule="auto"/>
+        <w:textAlignment w:val="baseline"/>
+        <w:rPr>
+          <w:rFonts w:ascii="inherit" w:eastAsia="Times New Roman" w:hAnsi="inherit" w:cs="Helvetica"/>
+          <w:color w:val="000000"/>
+          <w:szCs w:val="24"/>
+          <w:lang w:eastAsia="fr-FR"/>
+        </w:rPr>
+      </w:pPr>
+      <w:r>
+        <w:rPr>
+          <w:rFonts w:ascii="inherit" w:eastAsia="Times New Roman" w:hAnsi="inherit" w:cs="Helvetica"/>
+          <w:color w:val="000000"/>
+          <w:szCs w:val="24"/>
+          <w:lang w:eastAsia="fr-FR"/>
+        </w:rPr>
+        <w:t>2</w:t>
+      </w:r>
+      <w:r>
+        <w:rPr>
+          <w:rFonts w:ascii="inherit" w:eastAsia="Times New Roman" w:hAnsi="inherit" w:cs="Helvetica"/>
+          <w:color w:val="000000"/>
+          <w:szCs w:val="24"/>
+          <w:lang w:eastAsia="fr-FR"/>
+        </w:rPr>
+        <w:t>7</w:t>
+      </w:r>
+      <w:r>
+        <w:rPr>
+          <w:rFonts w:ascii="inherit" w:eastAsia="Times New Roman" w:hAnsi="inherit" w:cs="Helvetica"/>
+          <w:color w:val="000000"/>
+          <w:szCs w:val="24"/>
+          <w:lang w:eastAsia="fr-FR"/>
+        </w:rPr>
+        <w:t xml:space="preserve">/10 : ?? : </w:t>
+      </w:r>
+      <w:r>
+        <w:rPr>
+          <w:rFonts w:ascii="inherit" w:eastAsia="Times New Roman" w:hAnsi="inherit" w:cs="Helvetica"/>
+          <w:color w:val="000000"/>
+          <w:szCs w:val="24"/>
+          <w:lang w:eastAsia="fr-FR"/>
+        </w:rPr>
+        <w:t>Ajout des effets élémentaires</w:t>
+      </w:r>
     </w:p>
     <w:p>
       <w:pPr>
@@ -3891,25 +4070,52 @@
           <w:szCs w:val="24"/>
           <w:lang w:val="en-US" w:eastAsia="fr-FR"/>
         </w:rPr>
-        <w:t xml:space="preserve"> … </w:t>
-      </w:r>
-      <w:r>
-        <w:rPr>
-          <w:rFonts w:ascii="inherit" w:eastAsia="Times New Roman" w:hAnsi="inherit" w:cs="Helvetica"/>
-          <w:color w:val="000000"/>
-          <w:szCs w:val="24"/>
-          <w:lang w:eastAsia="fr-FR"/>
-        </w:rPr>
-        <w:t>= 1</w:t>
-      </w:r>
-      <w:r>
-        <w:rPr>
-          <w:rFonts w:ascii="inherit" w:eastAsia="Times New Roman" w:hAnsi="inherit" w:cs="Helvetica"/>
-          <w:color w:val="000000"/>
-          <w:szCs w:val="24"/>
-          <w:lang w:eastAsia="fr-FR"/>
-        </w:rPr>
-        <w:t>7</w:t>
+        <w:t xml:space="preserve"> </w:t>
+      </w:r>
+      <w:r>
+        <w:rPr>
+          <w:rFonts w:ascii="inherit" w:eastAsia="Times New Roman" w:hAnsi="inherit" w:cs="Helvetica"/>
+          <w:color w:val="000000"/>
+          <w:szCs w:val="24"/>
+          <w:lang w:val="en-US" w:eastAsia="fr-FR"/>
+        </w:rPr>
+        <w:t xml:space="preserve"> 5 + </w:t>
+      </w:r>
+      <w:r>
+        <w:rPr>
+          <w:rFonts w:ascii="inherit" w:eastAsia="Times New Roman" w:hAnsi="inherit" w:cs="Helvetica"/>
+          <w:color w:val="000000"/>
+          <w:szCs w:val="24"/>
+          <w:lang w:val="en-US" w:eastAsia="fr-FR"/>
+        </w:rPr>
+        <w:t>…</w:t>
+      </w:r>
+      <w:r>
+        <w:rPr>
+          <w:rFonts w:ascii="inherit" w:eastAsia="Times New Roman" w:hAnsi="inherit" w:cs="Helvetica"/>
+          <w:color w:val="000000"/>
+          <w:szCs w:val="24"/>
+          <w:lang w:val="en-US" w:eastAsia="fr-FR"/>
+        </w:rPr>
+        <w:t xml:space="preserve"> </w:t>
+      </w:r>
+      <w:r>
+        <w:rPr>
+          <w:rFonts w:ascii="inherit" w:eastAsia="Times New Roman" w:hAnsi="inherit" w:cs="Helvetica"/>
+          <w:color w:val="000000"/>
+          <w:szCs w:val="24"/>
+          <w:lang w:eastAsia="fr-FR"/>
+        </w:rPr>
+        <w:t xml:space="preserve">= </w:t>
+      </w:r>
+      <w:r>
+        <w:rPr>
+          <w:rFonts w:ascii="inherit" w:eastAsia="Times New Roman" w:hAnsi="inherit" w:cs="Helvetica"/>
+          <w:color w:val="000000"/>
+          <w:szCs w:val="24"/>
+          <w:lang w:eastAsia="fr-FR"/>
+        </w:rPr>
+        <w:t>22</w:t>
       </w:r>
       <w:r>
         <w:rPr>
@@ -3960,7 +4166,16 @@
           <w:szCs w:val="24"/>
           <w:lang w:eastAsia="fr-FR"/>
         </w:rPr>
-        <w:t>43</w:t>
+        <w:t>4</w:t>
+      </w:r>
+      <w:r>
+        <w:rPr>
+          <w:rFonts w:ascii="inherit" w:eastAsia="Times New Roman" w:hAnsi="inherit" w:cs="Helvetica"/>
+          <w:color w:val="000000"/>
+          <w:szCs w:val="24"/>
+          <w:lang w:eastAsia="fr-FR"/>
+        </w:rPr>
+        <w:t>8</w:t>
       </w:r>
       <w:r>
         <w:rPr>
@@ -4063,6 +4278,286 @@
           <w:lang w:eastAsia="fr-FR"/>
         </w:rPr>
         <w:t xml:space="preserve"> en combat : /3 au lieu de /4.</w:t>
+      </w:r>
+    </w:p>
+    <w:p>
+      <w:pPr>
+        <w:spacing w:after="0" w:line="240" w:lineRule="auto"/>
+        <w:textAlignment w:val="baseline"/>
+        <w:rPr>
+          <w:rFonts w:ascii="inherit" w:eastAsia="Times New Roman" w:hAnsi="inherit" w:cs="Helvetica"/>
+          <w:color w:val="000000"/>
+          <w:szCs w:val="24"/>
+          <w:lang w:eastAsia="fr-FR"/>
+        </w:rPr>
+      </w:pPr>
+    </w:p>
+    <w:p>
+      <w:pPr>
+        <w:spacing w:after="0" w:line="240" w:lineRule="auto"/>
+        <w:textAlignment w:val="baseline"/>
+        <w:rPr>
+          <w:rFonts w:ascii="inherit" w:eastAsia="Times New Roman" w:hAnsi="inherit" w:cs="Helvetica"/>
+          <w:color w:val="000000"/>
+          <w:szCs w:val="24"/>
+          <w:lang w:eastAsia="fr-FR"/>
+        </w:rPr>
+      </w:pPr>
+    </w:p>
+    <w:p>
+      <w:pPr>
+        <w:spacing w:after="0" w:line="240" w:lineRule="auto"/>
+        <w:textAlignment w:val="baseline"/>
+        <w:rPr>
+          <w:rFonts w:ascii="inherit" w:eastAsia="Times New Roman" w:hAnsi="inherit" w:cs="Helvetica"/>
+          <w:color w:val="000000"/>
+          <w:szCs w:val="24"/>
+          <w:lang w:eastAsia="fr-FR"/>
+        </w:rPr>
+      </w:pPr>
+      <w:r>
+        <w:rPr>
+          <w:rFonts w:ascii="inherit" w:eastAsia="Times New Roman" w:hAnsi="inherit" w:cs="Helvetica"/>
+          <w:color w:val="000000"/>
+          <w:szCs w:val="24"/>
+          <w:lang w:eastAsia="fr-FR"/>
+        </w:rPr>
+        <w:t>Rendre dynamique la proba d’avoir un ennemi 4*, 5*.</w:t>
+      </w:r>
+    </w:p>
+    <w:p>
+      <w:pPr>
+        <w:spacing w:after="0" w:line="240" w:lineRule="auto"/>
+        <w:textAlignment w:val="baseline"/>
+        <w:rPr>
+          <w:rFonts w:ascii="inherit" w:eastAsia="Times New Roman" w:hAnsi="inherit" w:cs="Helvetica"/>
+          <w:color w:val="000000"/>
+          <w:szCs w:val="24"/>
+          <w:lang w:eastAsia="fr-FR"/>
+        </w:rPr>
+      </w:pPr>
+      <w:r>
+        <w:rPr>
+          <w:rFonts w:ascii="inherit" w:eastAsia="Times New Roman" w:hAnsi="inherit" w:cs="Helvetica"/>
+          <w:color w:val="000000"/>
+          <w:szCs w:val="24"/>
+          <w:lang w:eastAsia="fr-FR"/>
+        </w:rPr>
+        <w:t>La proba doit augmenter selon la force du joueur.</w:t>
+      </w:r>
+    </w:p>
+    <w:p>
+      <w:pPr>
+        <w:spacing w:after="0" w:line="240" w:lineRule="auto"/>
+        <w:textAlignment w:val="baseline"/>
+        <w:rPr>
+          <w:rFonts w:ascii="inherit" w:eastAsia="Times New Roman" w:hAnsi="inherit" w:cs="Helvetica"/>
+          <w:color w:val="000000"/>
+          <w:szCs w:val="24"/>
+          <w:lang w:eastAsia="fr-FR"/>
+        </w:rPr>
+      </w:pPr>
+    </w:p>
+    <w:p>
+      <w:pPr>
+        <w:rPr>
+          <w:rFonts w:ascii="inherit" w:eastAsia="Times New Roman" w:hAnsi="inherit" w:cs="Helvetica"/>
+          <w:color w:val="000000"/>
+          <w:szCs w:val="24"/>
+          <w:lang w:eastAsia="fr-FR"/>
+        </w:rPr>
+      </w:pPr>
+      <w:r>
+        <w:rPr>
+          <w:rFonts w:ascii="inherit" w:eastAsia="Times New Roman" w:hAnsi="inherit" w:cs="Helvetica"/>
+          <w:color w:val="000000"/>
+          <w:szCs w:val="24"/>
+          <w:lang w:eastAsia="fr-FR"/>
+        </w:rPr>
+        <w:br w:type="page"/>
+      </w:r>
+    </w:p>
+    <w:p>
+      <w:pPr>
+        <w:spacing w:after="0" w:line="240" w:lineRule="auto"/>
+        <w:textAlignment w:val="baseline"/>
+        <w:rPr>
+          <w:rFonts w:ascii="inherit" w:eastAsia="Times New Roman" w:hAnsi="inherit" w:cs="Helvetica"/>
+          <w:color w:val="000000"/>
+          <w:szCs w:val="24"/>
+          <w:lang w:eastAsia="fr-FR"/>
+        </w:rPr>
+      </w:pPr>
+      <w:r>
+        <w:rPr>
+          <w:rFonts w:ascii="inherit" w:eastAsia="Times New Roman" w:hAnsi="inherit" w:cs="Helvetica"/>
+          <w:color w:val="000000"/>
+          <w:szCs w:val="24"/>
+          <w:lang w:eastAsia="fr-FR"/>
+        </w:rPr>
+        <w:lastRenderedPageBreak/>
+        <w:t>29/10/2020 : Suite au fait que Victorine a joué :</w:t>
+      </w:r>
+    </w:p>
+    <w:p>
+      <w:pPr>
+        <w:spacing w:after="0" w:line="240" w:lineRule="auto"/>
+        <w:textAlignment w:val="baseline"/>
+        <w:rPr>
+          <w:rFonts w:ascii="inherit" w:eastAsia="Times New Roman" w:hAnsi="inherit" w:cs="Helvetica"/>
+          <w:color w:val="000000"/>
+          <w:szCs w:val="24"/>
+          <w:lang w:eastAsia="fr-FR"/>
+        </w:rPr>
+      </w:pPr>
+    </w:p>
+    <w:p>
+      <w:pPr>
+        <w:spacing w:after="0" w:line="240" w:lineRule="auto"/>
+        <w:textAlignment w:val="baseline"/>
+        <w:rPr>
+          <w:rFonts w:ascii="inherit" w:eastAsia="Times New Roman" w:hAnsi="inherit" w:cs="Helvetica"/>
+          <w:color w:val="000000"/>
+          <w:szCs w:val="24"/>
+          <w:lang w:eastAsia="fr-FR"/>
+        </w:rPr>
+      </w:pPr>
+    </w:p>
+    <w:p>
+      <w:r>
+        <w:t>En la voyant joué, je vois beaucoup de petits défauts à corriger et améliorer, le principale étant la quantité de PV perdu entre chaque combat, c’est une valeur pouvant être négative, car elle vaut PV  - ( atk2 – def1), mais si la def du perso est supérieur à l’attaque de l’autre perso, bah… Tu regagnes des PV ?!</w:t>
+      </w:r>
+    </w:p>
+    <w:p>
+      <w:r>
+        <w:t xml:space="preserve">Donc j’ai changé en mettant def/2, ce qui est au final plus logique. </w:t>
+      </w:r>
+    </w:p>
+    <w:p>
+      <w:r>
+        <w:t>Mais c’est pas encore idéal, si les stats sont super proche, on devrait perdre davantage que juste ça.</w:t>
+      </w:r>
+    </w:p>
+    <w:p>
+      <w:r>
+        <w:t>Ex : PV/ATK/DEF :   16/9/8</w:t>
+      </w:r>
+      <w:r>
+        <w:tab/>
+        <w:t>vs  16/7/7, le J1 perdera7-8/2 = 3, donc 13 restants.</w:t>
+      </w:r>
+    </w:p>
+    <w:p>
+      <w:r>
+        <w:t>En vrai c’est un peu exagéré, il devrait perdre un peu plus, donc à revoir.</w:t>
+      </w:r>
+    </w:p>
+    <w:p>
+      <w:pPr>
+        <w:ind w:firstLine="720"/>
+      </w:pPr>
+      <w:r>
+        <w:t>(sûrement selon $value_of_fight, si il</w:t>
+      </w:r>
+      <w:r>
+        <w:t xml:space="preserve"> tend vers 0, alors ecart faible donc le joueur perd plus de PV ?)</w:t>
+      </w:r>
+    </w:p>
+    <w:p>
+      <w:r>
+        <w:t>Après y a aussi l’ergonomie des boutons : quand tu fais 30 invocs, c’est chiant de pas pouvoir directement éjecter tous les 3* par exemples, ou au moins les doublons.</w:t>
+      </w:r>
+    </w:p>
+    <w:p/>
+    <w:p>
+      <w:r>
+        <w:t>Après y a aussi le fait que les éléments ne soient pas présent, ça gache l’expérience parce que c’est ça qui rend la différence de perso intéressante.</w:t>
+      </w:r>
+    </w:p>
+    <w:p/>
+    <w:p>
+      <w:r>
+        <w:t xml:space="preserve">Un mauvais choix peut t’empêcher de gagner un bonus de 2, voire te donner un malus de 4, donc un perso par rapport à un autre, stats équivalent, peut avoir 4 points d’écarts pour la victoire ! </w:t>
+      </w:r>
+      <w:r>
+        <w:rPr>
+          <w:b/>
+          <w:bCs/>
+        </w:rPr>
+        <w:t>Car +2 devient -2 sur $value_of_fight</w:t>
+      </w:r>
+      <w:r>
+        <w:t>.</w:t>
+      </w:r>
+    </w:p>
+    <w:p/>
+    <w:p>
+      <w:r>
+        <w:t>11h : Elle joue vite fait pour tester les éléments, elle aime bien, je lui expliquer les erreurs de programmation que je peux avoir fait.</w:t>
+      </w:r>
+    </w:p>
+    <w:p>
+      <w:r>
+        <w:t>Exemple : Quand je calcul la valeur de l’avantage désavantage, je fais la somme du bonus élémentaires de Perso 1 sur Perso 2, puis de Perso 2 sur Perso 1.</w:t>
+      </w:r>
+    </w:p>
+    <w:p>
+      <w:r>
+        <w:t>Sauf que l’avantage P2-&gt;P1 est un avantage « négatif » dans le score.</w:t>
+      </w:r>
+    </w:p>
+    <w:p>
+      <w:r>
+        <w:t>Si P2 a l’avantage, $value_of_fight va diminuer, donc</w:t>
+      </w:r>
+      <w:r>
+        <w:t xml:space="preserve"> $bonus = negative value.</w:t>
+      </w:r>
+    </w:p>
+    <w:p>
+      <w:r>
+        <w:t xml:space="preserve">Donc je dois dire $bonus = $bonusP1P2 </w:t>
+      </w:r>
+      <w:r>
+        <w:rPr>
+          <w:b/>
+          <w:bCs/>
+        </w:rPr>
+        <w:t>- $bonusP2P1</w:t>
+      </w:r>
+      <w:r>
+        <w:t>, pour faire simple.</w:t>
+      </w:r>
+    </w:p>
+    <w:p>
+      <w:r>
+        <w:t>Et en effet, la fonction est étudié 2 fois, P1 sur P2 pour les avantages de P1.</w:t>
+      </w:r>
+    </w:p>
+    <w:p>
+      <w:r>
+        <w:t>Et on la réutilise à l’identique mais en inversant l’ordre P2 et P1 pour calculer le bonus de l’autre.</w:t>
+      </w:r>
+    </w:p>
+    <w:p>
+      <w:r>
+        <w:t>En effet, quand je regarde l’élément de P1, je lui affecte aucune valeur négative.</w:t>
+      </w:r>
+    </w:p>
+    <w:p>
+      <w:r>
+        <w:t>Donc si je veux le faire, il faut que ce soit l’élément de P2 qui soit vu en premier.</w:t>
+      </w:r>
+    </w:p>
+    <w:p>
+      <w:r>
+        <w:lastRenderedPageBreak/>
+        <w:t>Donc ça diminue le nombre de if, ex : feu va mettre bonus sur x et y, mais pas besoin de codé le malus X et Y.</w:t>
+      </w:r>
+    </w:p>
+    <w:p>
+      <w:r>
+        <w:t>Pourquoi ? Parce qu’il sera calculé quand on inversera les 2 éléments !</w:t>
       </w:r>
     </w:p>
     <w:p>

</xml_diff>

<commit_message>
Ajout boutons suppression rapide, correction bug perso vendu
</commit_message>
<xml_diff>
--- a/Explication Projet.docx
+++ b/Explication Projet.docx
@@ -112,7 +112,6 @@
         <w:t>A.ATK – B.DEF  - (B.ATK – B.DEF) +  (A.PV – B.PV) / 4</w:t>
       </w:r>
     </w:p>
-    <w:p/>
     <w:p>
       <w:r>
         <w:t xml:space="preserve">PV restant du gagnant : </w:t>
@@ -135,6 +134,48 @@
     </w:p>
     <w:p>
       <w:r>
+        <w:tab/>
+      </w:r>
+      <w:r>
+        <w:tab/>
+      </w:r>
+      <w:r>
+        <w:t xml:space="preserve">     </w:t>
+      </w:r>
+      <w:r>
+        <w:rPr>
+          <w:b/>
+          <w:bCs/>
+          <w:u w:val="single"/>
+        </w:rPr>
+        <w:t>Gagnant</w:t>
+      </w:r>
+      <w:r>
+        <w:rPr>
+          <w:b/>
+          <w:bCs/>
+          <w:u w:val="single"/>
+        </w:rPr>
+        <w:t xml:space="preserve">.DEF </w:t>
+      </w:r>
+      <w:r>
+        <w:rPr>
+          <w:b/>
+          <w:bCs/>
+          <w:color w:val="FF0000"/>
+          <w:u w:val="single"/>
+        </w:rPr>
+        <w:t>/ 2</w:t>
+      </w:r>
+      <w:r>
+        <w:t> </w:t>
+      </w:r>
+      <w:r>
+        <w:t>! Modification Octobre, car sinon 0 PV perdu parfois !</w:t>
+      </w:r>
+    </w:p>
+    <w:p>
+      <w:r>
         <w:t>« Si le gagnant à beaucoup d’attaque, l’ennemi à probablement mis qu’un coup voire moins. »</w:t>
       </w:r>
     </w:p>
@@ -3341,16 +3382,22 @@
         <w:textAlignment w:val="baseline"/>
         <w:rPr>
           <w:rFonts w:ascii="inherit" w:eastAsia="Times New Roman" w:hAnsi="inherit" w:cs="Helvetica"/>
-          <w:color w:val="000000"/>
-          <w:szCs w:val="24"/>
-          <w:lang w:eastAsia="fr-FR"/>
-        </w:rPr>
-      </w:pPr>
-      <w:r>
-        <w:rPr>
-          <w:rFonts w:ascii="inherit" w:eastAsia="Times New Roman" w:hAnsi="inherit" w:cs="Helvetica"/>
-          <w:color w:val="000000"/>
-          <w:szCs w:val="24"/>
+          <w:b/>
+          <w:bCs/>
+          <w:color w:val="000000"/>
+          <w:szCs w:val="24"/>
+          <w:u w:val="single"/>
+          <w:lang w:eastAsia="fr-FR"/>
+        </w:rPr>
+      </w:pPr>
+      <w:r>
+        <w:rPr>
+          <w:rFonts w:ascii="inherit" w:eastAsia="Times New Roman" w:hAnsi="inherit" w:cs="Helvetica"/>
+          <w:b/>
+          <w:bCs/>
+          <w:color w:val="000000"/>
+          <w:szCs w:val="24"/>
+          <w:u w:val="single"/>
           <w:lang w:eastAsia="fr-FR"/>
         </w:rPr>
         <w:t>Nombre d’heures de création effectuées (historique) :</w:t>
@@ -3923,7 +3970,25 @@
           <w:szCs w:val="24"/>
           <w:lang w:eastAsia="fr-FR"/>
         </w:rPr>
-        <w:t xml:space="preserve">/10 : ?? : </w:t>
+        <w:t>/10 : </w:t>
+      </w:r>
+      <w:r>
+        <w:rPr>
+          <w:rFonts w:ascii="inherit" w:eastAsia="Times New Roman" w:hAnsi="inherit" w:cs="Helvetica"/>
+          <w:color w:val="000000"/>
+          <w:szCs w:val="24"/>
+          <w:lang w:eastAsia="fr-FR"/>
+        </w:rPr>
+        <w:t>3h</w:t>
+      </w:r>
+      <w:r>
+        <w:rPr>
+          <w:rFonts w:ascii="inherit" w:eastAsia="Times New Roman" w:hAnsi="inherit" w:cs="Helvetica"/>
+          <w:color w:val="000000"/>
+          <w:szCs w:val="24"/>
+          <w:lang w:eastAsia="fr-FR"/>
+        </w:rPr>
+        <w:t xml:space="preserve"> : </w:t>
       </w:r>
       <w:r>
         <w:rPr>
@@ -3937,6 +4002,103 @@
     </w:p>
     <w:p>
       <w:pPr>
+        <w:pStyle w:val="Paragraphedeliste"/>
+        <w:numPr>
+          <w:ilvl w:val="0"/>
+          <w:numId w:val="2"/>
+        </w:numPr>
+        <w:spacing w:after="0" w:line="240" w:lineRule="auto"/>
+        <w:textAlignment w:val="baseline"/>
+        <w:rPr>
+          <w:rFonts w:ascii="inherit" w:eastAsia="Times New Roman" w:hAnsi="inherit" w:cs="Helvetica"/>
+          <w:color w:val="000000"/>
+          <w:szCs w:val="24"/>
+          <w:lang w:eastAsia="fr-FR"/>
+        </w:rPr>
+      </w:pPr>
+      <w:r>
+        <w:rPr>
+          <w:rFonts w:ascii="inherit" w:eastAsia="Times New Roman" w:hAnsi="inherit" w:cs="Helvetica"/>
+          <w:color w:val="000000"/>
+          <w:szCs w:val="24"/>
+          <w:lang w:eastAsia="fr-FR"/>
+        </w:rPr>
+        <w:t xml:space="preserve">09/11 : </w:t>
+      </w:r>
+      <w:r>
+        <w:rPr>
+          <w:rFonts w:ascii="inherit" w:eastAsia="Times New Roman" w:hAnsi="inherit" w:cs="Helvetica"/>
+          <w:color w:val="000000"/>
+          <w:szCs w:val="24"/>
+          <w:lang w:eastAsia="fr-FR"/>
+        </w:rPr>
+        <w:t>1</w:t>
+      </w:r>
+      <w:r>
+        <w:rPr>
+          <w:rFonts w:ascii="inherit" w:eastAsia="Times New Roman" w:hAnsi="inherit" w:cs="Helvetica"/>
+          <w:color w:val="000000"/>
+          <w:szCs w:val="24"/>
+          <w:lang w:eastAsia="fr-FR"/>
+        </w:rPr>
+        <w:t>h (pdt le break) : Ajou</w:t>
+      </w:r>
+      <w:r>
+        <w:rPr>
+          <w:rFonts w:ascii="inherit" w:eastAsia="Times New Roman" w:hAnsi="inherit" w:cs="Helvetica"/>
+          <w:color w:val="000000"/>
+          <w:szCs w:val="24"/>
+          <w:lang w:eastAsia="fr-FR"/>
+        </w:rPr>
+        <w:t>t des boutons « pré-selectionner tous les 3* », et du bouton « pré-selectionner tous les doublons »</w:t>
+      </w:r>
+      <w:r>
+        <w:rPr>
+          <w:rFonts w:ascii="inherit" w:eastAsia="Times New Roman" w:hAnsi="inherit" w:cs="Helvetica"/>
+          <w:color w:val="000000"/>
+          <w:szCs w:val="24"/>
+          <w:lang w:eastAsia="fr-FR"/>
+        </w:rPr>
+        <w:t xml:space="preserve"> dans le menu « délivrer ».</w:t>
+      </w:r>
+      <w:r>
+        <w:rPr>
+          <w:rFonts w:ascii="inherit" w:eastAsia="Times New Roman" w:hAnsi="inherit" w:cs="Helvetica"/>
+          <w:color w:val="000000"/>
+          <w:szCs w:val="24"/>
+          <w:lang w:eastAsia="fr-FR"/>
+        </w:rPr>
+        <w:t xml:space="preserve"> </w:t>
+      </w:r>
+    </w:p>
+    <w:p>
+      <w:pPr>
+        <w:pStyle w:val="Paragraphedeliste"/>
+        <w:numPr>
+          <w:ilvl w:val="1"/>
+          <w:numId w:val="2"/>
+        </w:numPr>
+        <w:spacing w:after="0" w:line="240" w:lineRule="auto"/>
+        <w:textAlignment w:val="baseline"/>
+        <w:rPr>
+          <w:rFonts w:ascii="inherit" w:eastAsia="Times New Roman" w:hAnsi="inherit" w:cs="Helvetica"/>
+          <w:color w:val="000000"/>
+          <w:szCs w:val="24"/>
+          <w:lang w:eastAsia="fr-FR"/>
+        </w:rPr>
+      </w:pPr>
+      <w:r>
+        <w:rPr>
+          <w:rFonts w:ascii="inherit" w:eastAsia="Times New Roman" w:hAnsi="inherit" w:cs="Helvetica"/>
+          <w:color w:val="000000"/>
+          <w:szCs w:val="24"/>
+          <w:lang w:eastAsia="fr-FR"/>
+        </w:rPr>
+        <w:t>Ces boutons active une variable, et « si var + perso-&gt;stars() == 3, alors … »</w:t>
+      </w:r>
+    </w:p>
+    <w:p>
+      <w:pPr>
         <w:spacing w:after="0" w:line="240" w:lineRule="auto"/>
         <w:textAlignment w:val="baseline"/>
         <w:rPr>
@@ -4157,6 +4319,39 @@
           <w:szCs w:val="24"/>
           <w:lang w:eastAsia="fr-FR"/>
         </w:rPr>
+        <w:t>SX : 3h+1h</w:t>
+      </w:r>
+    </w:p>
+    <w:p>
+      <w:pPr>
+        <w:spacing w:after="0" w:line="240" w:lineRule="auto"/>
+        <w:textAlignment w:val="baseline"/>
+        <w:rPr>
+          <w:rFonts w:ascii="inherit" w:eastAsia="Times New Roman" w:hAnsi="inherit" w:cs="Helvetica"/>
+          <w:color w:val="000000"/>
+          <w:szCs w:val="24"/>
+          <w:lang w:eastAsia="fr-FR"/>
+        </w:rPr>
+      </w:pPr>
+    </w:p>
+    <w:p>
+      <w:pPr>
+        <w:spacing w:after="0" w:line="240" w:lineRule="auto"/>
+        <w:textAlignment w:val="baseline"/>
+        <w:rPr>
+          <w:rFonts w:ascii="inherit" w:eastAsia="Times New Roman" w:hAnsi="inherit" w:cs="Helvetica"/>
+          <w:color w:val="000000"/>
+          <w:szCs w:val="24"/>
+          <w:lang w:eastAsia="fr-FR"/>
+        </w:rPr>
+      </w:pPr>
+      <w:r>
+        <w:rPr>
+          <w:rFonts w:ascii="inherit" w:eastAsia="Times New Roman" w:hAnsi="inherit" w:cs="Helvetica"/>
+          <w:color w:val="000000"/>
+          <w:szCs w:val="24"/>
+          <w:lang w:eastAsia="fr-FR"/>
+        </w:rPr>
         <w:t xml:space="preserve">Soit : </w:t>
       </w:r>
       <w:r>
@@ -4186,18 +4381,15 @@
         </w:rPr>
         <w:t xml:space="preserve">h </w:t>
       </w:r>
-    </w:p>
-    <w:p>
-      <w:pPr>
-        <w:spacing w:after="0" w:line="240" w:lineRule="auto"/>
-        <w:textAlignment w:val="baseline"/>
-        <w:rPr>
-          <w:rFonts w:ascii="inherit" w:eastAsia="Times New Roman" w:hAnsi="inherit" w:cs="Helvetica"/>
-          <w:color w:val="000000"/>
-          <w:szCs w:val="24"/>
-          <w:lang w:eastAsia="fr-FR"/>
-        </w:rPr>
-      </w:pPr>
+      <w:r>
+        <w:rPr>
+          <w:rFonts w:ascii="inherit" w:eastAsia="Times New Roman" w:hAnsi="inherit" w:cs="Helvetica"/>
+          <w:color w:val="000000"/>
+          <w:szCs w:val="24"/>
+          <w:lang w:eastAsia="fr-FR"/>
+        </w:rPr>
+        <w:t xml:space="preserve"> + 4h = 52h</w:t>
+      </w:r>
     </w:p>
     <w:p>
       <w:pPr>
@@ -4571,6 +4763,377 @@
           <w:lang w:eastAsia="fr-FR"/>
         </w:rPr>
       </w:pPr>
+    </w:p>
+    <w:p>
+      <w:pPr>
+        <w:spacing w:after="0" w:line="240" w:lineRule="auto"/>
+        <w:textAlignment w:val="baseline"/>
+        <w:rPr>
+          <w:rFonts w:ascii="inherit" w:eastAsia="Times New Roman" w:hAnsi="inherit" w:cs="Helvetica"/>
+          <w:color w:val="000000"/>
+          <w:szCs w:val="24"/>
+          <w:lang w:eastAsia="fr-FR"/>
+        </w:rPr>
+      </w:pPr>
+      <w:r>
+        <w:rPr>
+          <w:rFonts w:ascii="inherit" w:eastAsia="Times New Roman" w:hAnsi="inherit" w:cs="Helvetica"/>
+          <w:color w:val="000000"/>
+          <w:szCs w:val="24"/>
+          <w:lang w:eastAsia="fr-FR"/>
+        </w:rPr>
+        <w:t>Récapitulatif des effets élémentaires :</w:t>
+      </w:r>
+    </w:p>
+    <w:p>
+      <w:pPr>
+        <w:spacing w:after="0" w:line="240" w:lineRule="auto"/>
+        <w:textAlignment w:val="baseline"/>
+        <w:rPr>
+          <w:rFonts w:ascii="inherit" w:eastAsia="Times New Roman" w:hAnsi="inherit" w:cs="Helvetica"/>
+          <w:color w:val="000000"/>
+          <w:szCs w:val="24"/>
+          <w:lang w:eastAsia="fr-FR"/>
+        </w:rPr>
+      </w:pPr>
+    </w:p>
+    <w:p>
+      <w:pPr>
+        <w:spacing w:after="0" w:line="240" w:lineRule="auto"/>
+        <w:textAlignment w:val="baseline"/>
+        <w:rPr>
+          <w:rFonts w:ascii="inherit" w:eastAsia="Times New Roman" w:hAnsi="inherit" w:cs="Helvetica"/>
+          <w:color w:val="000000"/>
+          <w:szCs w:val="24"/>
+          <w:lang w:eastAsia="fr-FR"/>
+        </w:rPr>
+      </w:pPr>
+      <w:r>
+        <w:rPr>
+          <w:rFonts w:ascii="inherit" w:eastAsia="Times New Roman" w:hAnsi="inherit" w:cs="Helvetica"/>
+          <w:color w:val="000000"/>
+          <w:szCs w:val="24"/>
+          <w:lang w:eastAsia="fr-FR"/>
+        </w:rPr>
+        <w:t xml:space="preserve">Feu </w:t>
+      </w:r>
+      <w:r>
+        <w:rPr>
+          <w:rFonts w:ascii="inherit" w:eastAsia="Times New Roman" w:hAnsi="inherit" w:cs="Helvetica"/>
+          <w:color w:val="000000"/>
+          <w:szCs w:val="24"/>
+          <w:lang w:eastAsia="fr-FR"/>
+        </w:rPr>
+        <w:tab/>
+        <w:t xml:space="preserve">&gt; </w:t>
+      </w:r>
+      <w:r>
+        <w:rPr>
+          <w:rFonts w:ascii="inherit" w:eastAsia="Times New Roman" w:hAnsi="inherit" w:cs="Helvetica"/>
+          <w:color w:val="000000"/>
+          <w:szCs w:val="24"/>
+          <w:lang w:eastAsia="fr-FR"/>
+        </w:rPr>
+        <w:tab/>
+        <w:t xml:space="preserve">Glace </w:t>
+      </w:r>
+      <w:r>
+        <w:rPr>
+          <w:rFonts w:ascii="inherit" w:eastAsia="Times New Roman" w:hAnsi="inherit" w:cs="Helvetica"/>
+          <w:color w:val="000000"/>
+          <w:szCs w:val="24"/>
+          <w:lang w:eastAsia="fr-FR"/>
+        </w:rPr>
+        <w:tab/>
+        <w:t>/ Ténèbres</w:t>
+      </w:r>
+    </w:p>
+    <w:p>
+      <w:pPr>
+        <w:spacing w:after="0" w:line="240" w:lineRule="auto"/>
+        <w:textAlignment w:val="baseline"/>
+        <w:rPr>
+          <w:rFonts w:ascii="inherit" w:eastAsia="Times New Roman" w:hAnsi="inherit" w:cs="Helvetica"/>
+          <w:color w:val="000000"/>
+          <w:szCs w:val="24"/>
+          <w:lang w:eastAsia="fr-FR"/>
+        </w:rPr>
+      </w:pPr>
+      <w:r>
+        <w:rPr>
+          <w:rFonts w:ascii="inherit" w:eastAsia="Times New Roman" w:hAnsi="inherit" w:cs="Helvetica"/>
+          <w:color w:val="000000"/>
+          <w:szCs w:val="24"/>
+          <w:lang w:eastAsia="fr-FR"/>
+        </w:rPr>
+        <w:t>Glace </w:t>
+      </w:r>
+      <w:r>
+        <w:rPr>
+          <w:rFonts w:ascii="inherit" w:eastAsia="Times New Roman" w:hAnsi="inherit" w:cs="Helvetica"/>
+          <w:color w:val="000000"/>
+          <w:szCs w:val="24"/>
+          <w:lang w:eastAsia="fr-FR"/>
+        </w:rPr>
+        <w:tab/>
+        <w:t>&gt;</w:t>
+      </w:r>
+      <w:r>
+        <w:rPr>
+          <w:rFonts w:ascii="inherit" w:eastAsia="Times New Roman" w:hAnsi="inherit" w:cs="Helvetica"/>
+          <w:color w:val="000000"/>
+          <w:szCs w:val="24"/>
+          <w:lang w:eastAsia="fr-FR"/>
+        </w:rPr>
+        <w:tab/>
+        <w:t xml:space="preserve">Terre </w:t>
+      </w:r>
+      <w:r>
+        <w:rPr>
+          <w:rFonts w:ascii="inherit" w:eastAsia="Times New Roman" w:hAnsi="inherit" w:cs="Helvetica"/>
+          <w:color w:val="000000"/>
+          <w:szCs w:val="24"/>
+          <w:lang w:eastAsia="fr-FR"/>
+        </w:rPr>
+        <w:tab/>
+        <w:t>/ Lumière</w:t>
+      </w:r>
+    </w:p>
+    <w:p>
+      <w:pPr>
+        <w:spacing w:after="0" w:line="240" w:lineRule="auto"/>
+        <w:textAlignment w:val="baseline"/>
+        <w:rPr>
+          <w:rFonts w:ascii="inherit" w:eastAsia="Times New Roman" w:hAnsi="inherit" w:cs="Helvetica"/>
+          <w:color w:val="000000"/>
+          <w:szCs w:val="24"/>
+          <w:lang w:eastAsia="fr-FR"/>
+        </w:rPr>
+      </w:pPr>
+      <w:r>
+        <w:rPr>
+          <w:rFonts w:ascii="inherit" w:eastAsia="Times New Roman" w:hAnsi="inherit" w:cs="Helvetica"/>
+          <w:color w:val="000000"/>
+          <w:szCs w:val="24"/>
+          <w:lang w:eastAsia="fr-FR"/>
+        </w:rPr>
+        <w:t>Foudre&gt;</w:t>
+      </w:r>
+      <w:r>
+        <w:rPr>
+          <w:rFonts w:ascii="inherit" w:eastAsia="Times New Roman" w:hAnsi="inherit" w:cs="Helvetica"/>
+          <w:color w:val="000000"/>
+          <w:szCs w:val="24"/>
+          <w:lang w:eastAsia="fr-FR"/>
+        </w:rPr>
+        <w:tab/>
+        <w:t xml:space="preserve">Glace </w:t>
+      </w:r>
+      <w:r>
+        <w:rPr>
+          <w:rFonts w:ascii="inherit" w:eastAsia="Times New Roman" w:hAnsi="inherit" w:cs="Helvetica"/>
+          <w:color w:val="000000"/>
+          <w:szCs w:val="24"/>
+          <w:lang w:eastAsia="fr-FR"/>
+        </w:rPr>
+        <w:tab/>
+        <w:t>/ Physique</w:t>
+      </w:r>
+    </w:p>
+    <w:p>
+      <w:pPr>
+        <w:spacing w:after="0" w:line="240" w:lineRule="auto"/>
+        <w:textAlignment w:val="baseline"/>
+        <w:rPr>
+          <w:rFonts w:ascii="inherit" w:eastAsia="Times New Roman" w:hAnsi="inherit" w:cs="Helvetica"/>
+          <w:color w:val="000000"/>
+          <w:szCs w:val="24"/>
+          <w:lang w:eastAsia="fr-FR"/>
+        </w:rPr>
+      </w:pPr>
+      <w:r>
+        <w:rPr>
+          <w:rFonts w:ascii="inherit" w:eastAsia="Times New Roman" w:hAnsi="inherit" w:cs="Helvetica"/>
+          <w:color w:val="000000"/>
+          <w:szCs w:val="24"/>
+          <w:lang w:eastAsia="fr-FR"/>
+        </w:rPr>
+        <w:t>Terre</w:t>
+      </w:r>
+      <w:r>
+        <w:rPr>
+          <w:rFonts w:ascii="inherit" w:eastAsia="Times New Roman" w:hAnsi="inherit" w:cs="Helvetica"/>
+          <w:color w:val="000000"/>
+          <w:szCs w:val="24"/>
+          <w:lang w:eastAsia="fr-FR"/>
+        </w:rPr>
+        <w:tab/>
+        <w:t>&gt;</w:t>
+      </w:r>
+      <w:r>
+        <w:rPr>
+          <w:rFonts w:ascii="inherit" w:eastAsia="Times New Roman" w:hAnsi="inherit" w:cs="Helvetica"/>
+          <w:color w:val="000000"/>
+          <w:szCs w:val="24"/>
+          <w:lang w:eastAsia="fr-FR"/>
+        </w:rPr>
+        <w:tab/>
+        <w:t>Foudre / Feu</w:t>
+      </w:r>
+    </w:p>
+    <w:p>
+      <w:pPr>
+        <w:spacing w:after="0" w:line="240" w:lineRule="auto"/>
+        <w:textAlignment w:val="baseline"/>
+        <w:rPr>
+          <w:rFonts w:ascii="inherit" w:eastAsia="Times New Roman" w:hAnsi="inherit" w:cs="Helvetica"/>
+          <w:color w:val="000000"/>
+          <w:szCs w:val="24"/>
+          <w:lang w:eastAsia="fr-FR"/>
+        </w:rPr>
+      </w:pPr>
+      <w:r>
+        <w:rPr>
+          <w:rFonts w:ascii="inherit" w:eastAsia="Times New Roman" w:hAnsi="inherit" w:cs="Helvetica"/>
+          <w:color w:val="000000"/>
+          <w:szCs w:val="24"/>
+          <w:lang w:eastAsia="fr-FR"/>
+        </w:rPr>
+        <w:t>Vent</w:t>
+      </w:r>
+      <w:r>
+        <w:rPr>
+          <w:rFonts w:ascii="inherit" w:eastAsia="Times New Roman" w:hAnsi="inherit" w:cs="Helvetica"/>
+          <w:color w:val="000000"/>
+          <w:szCs w:val="24"/>
+          <w:lang w:eastAsia="fr-FR"/>
+        </w:rPr>
+        <w:tab/>
+        <w:t>&gt;</w:t>
+      </w:r>
+      <w:r>
+        <w:rPr>
+          <w:rFonts w:ascii="inherit" w:eastAsia="Times New Roman" w:hAnsi="inherit" w:cs="Helvetica"/>
+          <w:color w:val="000000"/>
+          <w:szCs w:val="24"/>
+          <w:lang w:eastAsia="fr-FR"/>
+        </w:rPr>
+        <w:tab/>
+        <w:t>Feu</w:t>
+      </w:r>
+      <w:r>
+        <w:rPr>
+          <w:rFonts w:ascii="inherit" w:eastAsia="Times New Roman" w:hAnsi="inherit" w:cs="Helvetica"/>
+          <w:color w:val="000000"/>
+          <w:szCs w:val="24"/>
+          <w:lang w:eastAsia="fr-FR"/>
+        </w:rPr>
+        <w:tab/>
+        <w:t>/ Lumière</w:t>
+      </w:r>
+    </w:p>
+    <w:p>
+      <w:pPr>
+        <w:spacing w:after="0" w:line="240" w:lineRule="auto"/>
+        <w:textAlignment w:val="baseline"/>
+        <w:rPr>
+          <w:rFonts w:ascii="inherit" w:eastAsia="Times New Roman" w:hAnsi="inherit" w:cs="Helvetica"/>
+          <w:color w:val="000000"/>
+          <w:szCs w:val="24"/>
+          <w:lang w:eastAsia="fr-FR"/>
+        </w:rPr>
+      </w:pPr>
+      <w:r>
+        <w:rPr>
+          <w:rFonts w:ascii="inherit" w:eastAsia="Times New Roman" w:hAnsi="inherit" w:cs="Helvetica"/>
+          <w:color w:val="000000"/>
+          <w:szCs w:val="24"/>
+          <w:lang w:eastAsia="fr-FR"/>
+        </w:rPr>
+        <w:t>Physique &gt;</w:t>
+      </w:r>
+      <w:r>
+        <w:rPr>
+          <w:rFonts w:ascii="inherit" w:eastAsia="Times New Roman" w:hAnsi="inherit" w:cs="Helvetica"/>
+          <w:color w:val="000000"/>
+          <w:szCs w:val="24"/>
+          <w:lang w:eastAsia="fr-FR"/>
+        </w:rPr>
+        <w:tab/>
+        <w:t>Vent</w:t>
+      </w:r>
+      <w:r>
+        <w:rPr>
+          <w:rFonts w:ascii="inherit" w:eastAsia="Times New Roman" w:hAnsi="inherit" w:cs="Helvetica"/>
+          <w:color w:val="000000"/>
+          <w:szCs w:val="24"/>
+          <w:lang w:eastAsia="fr-FR"/>
+        </w:rPr>
+        <w:tab/>
+        <w:t xml:space="preserve">/ Terre </w:t>
+      </w:r>
+    </w:p>
+    <w:p>
+      <w:pPr>
+        <w:spacing w:after="0" w:line="240" w:lineRule="auto"/>
+        <w:textAlignment w:val="baseline"/>
+        <w:rPr>
+          <w:rFonts w:ascii="inherit" w:eastAsia="Times New Roman" w:hAnsi="inherit" w:cs="Helvetica"/>
+          <w:color w:val="000000"/>
+          <w:szCs w:val="24"/>
+          <w:lang w:eastAsia="fr-FR"/>
+        </w:rPr>
+      </w:pPr>
+      <w:r>
+        <w:rPr>
+          <w:rFonts w:ascii="inherit" w:eastAsia="Times New Roman" w:hAnsi="inherit" w:cs="Helvetica"/>
+          <w:color w:val="000000"/>
+          <w:szCs w:val="24"/>
+          <w:lang w:eastAsia="fr-FR"/>
+        </w:rPr>
+        <w:t>Ténèbres &gt;</w:t>
+      </w:r>
+      <w:r>
+        <w:rPr>
+          <w:rFonts w:ascii="inherit" w:eastAsia="Times New Roman" w:hAnsi="inherit" w:cs="Helvetica"/>
+          <w:color w:val="000000"/>
+          <w:szCs w:val="24"/>
+          <w:lang w:eastAsia="fr-FR"/>
+        </w:rPr>
+        <w:tab/>
+        <w:t>Physique / Vent</w:t>
+      </w:r>
+    </w:p>
+    <w:p>
+      <w:pPr>
+        <w:spacing w:after="0" w:line="240" w:lineRule="auto"/>
+        <w:textAlignment w:val="baseline"/>
+        <w:rPr>
+          <w:rFonts w:ascii="inherit" w:eastAsia="Times New Roman" w:hAnsi="inherit" w:cs="Helvetica"/>
+          <w:color w:val="000000"/>
+          <w:szCs w:val="24"/>
+          <w:lang w:eastAsia="fr-FR"/>
+        </w:rPr>
+      </w:pPr>
+      <w:r>
+        <w:rPr>
+          <w:rFonts w:ascii="inherit" w:eastAsia="Times New Roman" w:hAnsi="inherit" w:cs="Helvetica"/>
+          <w:color w:val="000000"/>
+          <w:szCs w:val="24"/>
+          <w:lang w:eastAsia="fr-FR"/>
+        </w:rPr>
+        <w:t>Lumière   &gt;</w:t>
+      </w:r>
+      <w:r>
+        <w:rPr>
+          <w:rFonts w:ascii="inherit" w:eastAsia="Times New Roman" w:hAnsi="inherit" w:cs="Helvetica"/>
+          <w:color w:val="000000"/>
+          <w:szCs w:val="24"/>
+          <w:lang w:eastAsia="fr-FR"/>
+        </w:rPr>
+        <w:tab/>
+        <w:t>Ténèbres / Foudre</w:t>
+      </w:r>
     </w:p>
     <w:sectPr>
       <w:pgSz w:w="11906" w:h="16838"/>

</xml_diff>

<commit_message>
Correction affichage, ajout du tableau élémentaire
</commit_message>
<xml_diff>
--- a/Explication Projet.docx
+++ b/Explication Projet.docx
@@ -4559,6 +4559,17 @@
           <w:lang w:eastAsia="fr-FR"/>
         </w:rPr>
       </w:pPr>
+      <w:r>
+        <w:rPr>
+          <w:rFonts w:ascii="inherit" w:eastAsia="Times New Roman" w:hAnsi="inherit" w:cs="Helvetica"/>
+          <w:b/>
+          <w:bCs/>
+          <w:color w:val="000000"/>
+          <w:szCs w:val="24"/>
+          <w:lang w:eastAsia="fr-FR"/>
+        </w:rPr>
+        <w:t>Augmenter la difficulté du tournoi selon persos possédés.</w:t>
+      </w:r>
       <w:r>
         <w:rPr>
           <w:rFonts w:ascii="inherit" w:eastAsia="Times New Roman" w:hAnsi="inherit" w:cs="Helvetica"/>

</xml_diff>